<commit_message>
update to thesis and presentation
</commit_message>
<xml_diff>
--- a/Thesis/MUSEThesisFinal.docx
+++ b/Thesis/MUSEThesisFinal.docx
@@ -30487,7 +30487,7 @@
           <v:shape id="_x0000_i1025" type="#_x0000_t75" style="width:408pt;height:210.75pt" o:ole="">
             <v:imagedata r:id="rId69" o:title=""/>
           </v:shape>
-          <o:OLEObject Type="Embed" ProgID="Visio.Drawing.11" ShapeID="_x0000_i1025" DrawAspect="Content" ObjectID="_1303823168" r:id="rId70"/>
+          <o:OLEObject Type="Embed" ProgID="Visio.Drawing.11" ShapeID="_x0000_i1025" DrawAspect="Content" ObjectID="_1304282753" r:id="rId70"/>
         </w:object>
       </w:r>
     </w:p>
@@ -32174,7 +32174,7 @@
           <v:shape id="_x0000_i1026" type="#_x0000_t75" style="width:341.25pt;height:273pt" o:ole="">
             <v:imagedata r:id="rId76" o:title=""/>
           </v:shape>
-          <o:OLEObject Type="Embed" ProgID="Visio.Drawing.11" ShapeID="_x0000_i1026" DrawAspect="Content" ObjectID="_1303823169" r:id="rId77"/>
+          <o:OLEObject Type="Embed" ProgID="Visio.Drawing.11" ShapeID="_x0000_i1026" DrawAspect="Content" ObjectID="_1304282754" r:id="rId77"/>
         </w:object>
       </w:r>
     </w:p>
@@ -37436,7 +37436,19 @@
         <w:rPr>
           <w:szCs w:val="24"/>
         </w:rPr>
-        <w:t xml:space="preserve">An ideal speedup is equal to the number of nodes used to run the parallel algorithm. However, there was also a mentioned of special cases were the speedup is greater than the number of nodes used earlier. The PHOLD simulation on MUSE observed super linear speedup. This caused the efficiency to be greater than one. These great results are thanks to the reduction in rollbacks by using the optimization trick WARPED uses. Another is the use of data structure for scheduling. From these results one can conclude that MUSE is very efficient for very large models. Another important detail to notice is that as the number of nodes increased, MUSE efficiency did not drop, but instead increased as well. These results are very desirable as previously mentioned. However, in order to calm MUSE as being scalable, one more experiment has to be performed. </w:t>
+        <w:t>An ideal speedup is equal to the number of nodes used to run the parallel algorithm. However, there was also a mentioned of special cases were the speedup is greater than the number of nodes used earlier. The PHOLD simulation on MUSE observed super linear speedup. This caused the efficiency to be greater than one. These great results are thanks to the reduction in rollbacks by using the optimization trick WARPED uses. Another is the use of data structure for scheduling. From these results one can conclude that MUSE is very efficient for very large models. Another important detail to notice is that as the number of nodes increased, MUSE efficiency did not drop, but instead increased as well. These results are very desirable as previously men</w:t>
+      </w:r>
+      <w:r>
+        <w:rPr>
+          <w:szCs w:val="24"/>
+        </w:rPr>
+        <w:t>tioned. However, in order to clai</w:t>
+      </w:r>
+      <w:r>
+        <w:rPr>
+          <w:szCs w:val="24"/>
+        </w:rPr>
+        <w:t xml:space="preserve">m MUSE as being scalable, one more experiment has to be performed. </w:t>
       </w:r>
     </w:p>
     <w:p>
@@ -46545,7 +46557,7 @@
           <c:xMode val="edge"/>
           <c:yMode val="edge"/>
           <c:x val="0.38804303587658606"/>
-          <c:y val="2.5180815977339815E-2"/>
+          <c:y val="2.5180815977339822E-2"/>
         </c:manualLayout>
       </c:layout>
     </c:title>
@@ -46555,7 +46567,7 @@
           <c:layoutTarget val="inner"/>
           <c:xMode val="edge"/>
           <c:yMode val="edge"/>
-          <c:x val="0.19301618547681806"/>
+          <c:x val="0.19301618547681818"/>
           <c:y val="0.13328069202617279"/>
           <c:w val="0.7228587051618548"/>
           <c:h val="0.73437521718235965"/>
@@ -46611,7 +46623,7 @@
                     <c:v>3.7764736770035237</c:v>
                   </c:pt>
                   <c:pt idx="3">
-                    <c:v>5.3275009403902107</c:v>
+                    <c:v>5.3275009403902072</c:v>
                   </c:pt>
                 </c:numCache>
               </c:numRef>
@@ -46632,7 +46644,7 @@
                     <c:v>3.7764736770035237</c:v>
                   </c:pt>
                   <c:pt idx="3">
-                    <c:v>5.3275009403902107</c:v>
+                    <c:v>5.3275009403902072</c:v>
                   </c:pt>
                 </c:numCache>
               </c:numRef>
@@ -46723,16 +46735,16 @@
                   <c:formatCode>General</c:formatCode>
                   <c:ptCount val="4"/>
                   <c:pt idx="0">
-                    <c:v>0.76994445955906043</c:v>
+                    <c:v>0.76994445955906088</c:v>
                   </c:pt>
                   <c:pt idx="1">
                     <c:v>2.7389578053865842</c:v>
                   </c:pt>
                   <c:pt idx="2">
-                    <c:v>3.6695182323569921E-2</c:v>
+                    <c:v>3.6695182323569948E-2</c:v>
                   </c:pt>
                   <c:pt idx="3">
-                    <c:v>1.8020522379465367</c:v>
+                    <c:v>1.8020522379465371</c:v>
                   </c:pt>
                 </c:numCache>
               </c:numRef>
@@ -46744,16 +46756,16 @@
                   <c:formatCode>General</c:formatCode>
                   <c:ptCount val="4"/>
                   <c:pt idx="0">
-                    <c:v>0.76994445955906043</c:v>
+                    <c:v>0.76994445955906088</c:v>
                   </c:pt>
                   <c:pt idx="1">
                     <c:v>2.7389578053865842</c:v>
                   </c:pt>
                   <c:pt idx="2">
-                    <c:v>3.6695182323569921E-2</c:v>
+                    <c:v>3.6695182323569948E-2</c:v>
                   </c:pt>
                   <c:pt idx="3">
-                    <c:v>1.8020522379465367</c:v>
+                    <c:v>1.8020522379465371</c:v>
                   </c:pt>
                 </c:numCache>
               </c:numRef>
@@ -46806,11 +46818,11 @@
           </c:val>
         </c:ser>
         <c:marker val="1"/>
-        <c:axId val="76054528"/>
-        <c:axId val="76056448"/>
+        <c:axId val="87785472"/>
+        <c:axId val="88004096"/>
       </c:lineChart>
       <c:catAx>
-        <c:axId val="76054528"/>
+        <c:axId val="87785472"/>
         <c:scaling>
           <c:orientation val="minMax"/>
         </c:scaling>
@@ -46839,14 +46851,14 @@
         </c:title>
         <c:numFmt formatCode="General" sourceLinked="1"/>
         <c:tickLblPos val="nextTo"/>
-        <c:crossAx val="76056448"/>
+        <c:crossAx val="88004096"/>
         <c:crosses val="autoZero"/>
         <c:auto val="1"/>
         <c:lblAlgn val="ctr"/>
         <c:lblOffset val="100"/>
       </c:catAx>
       <c:valAx>
-        <c:axId val="76056448"/>
+        <c:axId val="88004096"/>
         <c:scaling>
           <c:orientation val="minMax"/>
         </c:scaling>
@@ -46871,7 +46883,7 @@
         </c:title>
         <c:numFmt formatCode="General" sourceLinked="1"/>
         <c:tickLblPos val="nextTo"/>
-        <c:crossAx val="76054528"/>
+        <c:crossAx val="87785472"/>
         <c:crosses val="autoZero"/>
         <c:crossBetween val="between"/>
       </c:valAx>
@@ -46882,10 +46894,10 @@
         <c:manualLayout>
           <c:xMode val="edge"/>
           <c:yMode val="edge"/>
-          <c:x val="0.3422637795275621"/>
-          <c:y val="0.14095626779047263"/>
-          <c:w val="0.22995844269466584"/>
-          <c:h val="0.22597493623156334"/>
+          <c:x val="0.34226377952756226"/>
+          <c:y val="0.14095626779047274"/>
+          <c:w val="0.22995844269466592"/>
+          <c:h val="0.22597493623156339"/>
         </c:manualLayout>
       </c:layout>
     </c:legend>
@@ -47078,11 +47090,11 @@
           </c:val>
         </c:ser>
         <c:marker val="1"/>
-        <c:axId val="69106688"/>
-        <c:axId val="69297280"/>
+        <c:axId val="108677760"/>
+        <c:axId val="108598016"/>
       </c:lineChart>
       <c:catAx>
-        <c:axId val="69106688"/>
+        <c:axId val="108677760"/>
         <c:scaling>
           <c:orientation val="minMax"/>
         </c:scaling>
@@ -47106,14 +47118,14 @@
         </c:title>
         <c:numFmt formatCode="General" sourceLinked="1"/>
         <c:tickLblPos val="nextTo"/>
-        <c:crossAx val="69297280"/>
+        <c:crossAx val="108598016"/>
         <c:crosses val="autoZero"/>
         <c:auto val="1"/>
         <c:lblAlgn val="ctr"/>
         <c:lblOffset val="100"/>
       </c:catAx>
       <c:valAx>
-        <c:axId val="69297280"/>
+        <c:axId val="108598016"/>
         <c:scaling>
           <c:orientation val="minMax"/>
           <c:min val="0"/>
@@ -47144,7 +47156,7 @@
             <a:prstDash val="dash"/>
           </a:ln>
         </c:spPr>
-        <c:crossAx val="69106688"/>
+        <c:crossAx val="108677760"/>
         <c:crosses val="autoZero"/>
         <c:crossBetween val="between"/>
         <c:majorUnit val="10000"/>
@@ -47160,10 +47172,10 @@
         <c:manualLayout>
           <c:xMode val="edge"/>
           <c:yMode val="edge"/>
-          <c:x val="0.71281644014349588"/>
-          <c:y val="0.43534992722471016"/>
-          <c:w val="0.27100159962954551"/>
-          <c:h val="0.14088989842133673"/>
+          <c:x val="0.7128164401434961"/>
+          <c:y val="0.43534992722471039"/>
+          <c:w val="0.27100159962954562"/>
+          <c:h val="0.14088989842133678"/>
         </c:manualLayout>
       </c:layout>
     </c:legend>
@@ -47341,11 +47353,11 @@
           </c:val>
         </c:ser>
         <c:marker val="1"/>
-        <c:axId val="99559680"/>
-        <c:axId val="99602816"/>
+        <c:axId val="108615552"/>
+        <c:axId val="108654592"/>
       </c:lineChart>
       <c:catAx>
-        <c:axId val="99559680"/>
+        <c:axId val="108615552"/>
         <c:scaling>
           <c:orientation val="minMax"/>
         </c:scaling>
@@ -47373,14 +47385,14 @@
           </c:tx>
         </c:title>
         <c:tickLblPos val="nextTo"/>
-        <c:crossAx val="99602816"/>
+        <c:crossAx val="108654592"/>
         <c:crosses val="autoZero"/>
         <c:auto val="1"/>
         <c:lblAlgn val="ctr"/>
         <c:lblOffset val="100"/>
       </c:catAx>
       <c:valAx>
-        <c:axId val="99602816"/>
+        <c:axId val="108654592"/>
         <c:scaling>
           <c:orientation val="minMax"/>
         </c:scaling>
@@ -47405,7 +47417,7 @@
         </c:title>
         <c:numFmt formatCode="General" sourceLinked="1"/>
         <c:tickLblPos val="nextTo"/>
-        <c:crossAx val="99559680"/>
+        <c:crossAx val="108615552"/>
         <c:crosses val="autoZero"/>
         <c:crossBetween val="between"/>
       </c:valAx>
@@ -47518,11 +47530,11 @@
           </c:val>
         </c:ser>
         <c:marker val="1"/>
-        <c:axId val="99369344"/>
-        <c:axId val="99371264"/>
+        <c:axId val="108707840"/>
+        <c:axId val="108709760"/>
       </c:lineChart>
       <c:catAx>
-        <c:axId val="99369344"/>
+        <c:axId val="108707840"/>
         <c:scaling>
           <c:orientation val="minMax"/>
         </c:scaling>
@@ -47546,14 +47558,14 @@
         </c:title>
         <c:numFmt formatCode="General" sourceLinked="1"/>
         <c:tickLblPos val="nextTo"/>
-        <c:crossAx val="99371264"/>
+        <c:crossAx val="108709760"/>
         <c:crosses val="autoZero"/>
         <c:auto val="1"/>
         <c:lblAlgn val="ctr"/>
         <c:lblOffset val="100"/>
       </c:catAx>
       <c:valAx>
-        <c:axId val="99371264"/>
+        <c:axId val="108709760"/>
         <c:scaling>
           <c:orientation val="minMax"/>
         </c:scaling>
@@ -47578,7 +47590,7 @@
         </c:title>
         <c:numFmt formatCode="General" sourceLinked="1"/>
         <c:tickLblPos val="nextTo"/>
-        <c:crossAx val="99369344"/>
+        <c:crossAx val="108707840"/>
         <c:crosses val="autoZero"/>
         <c:crossBetween val="between"/>
         <c:majorUnit val="10"/>
@@ -47674,7 +47686,7 @@
                   <c:v>1.262</c:v>
                 </c:pt>
                 <c:pt idx="3">
-                  <c:v>1.2529999999999843</c:v>
+                  <c:v>1.2529999999999837</c:v>
                 </c:pt>
                 <c:pt idx="4">
                   <c:v>5.6549999999999745</c:v>
@@ -47729,7 +47741,7 @@
                   <c:v>1.6199999999999999E-2</c:v>
                 </c:pt>
                 <c:pt idx="1">
-                  <c:v>0.15320000000000186</c:v>
+                  <c:v>0.15320000000000192</c:v>
                 </c:pt>
                 <c:pt idx="2">
                   <c:v>0.36040000000000288</c:v>
@@ -47748,11 +47760,11 @@
           </c:val>
         </c:ser>
         <c:marker val="1"/>
-        <c:axId val="76098176"/>
-        <c:axId val="69124864"/>
+        <c:axId val="107923712"/>
+        <c:axId val="107696512"/>
       </c:lineChart>
       <c:catAx>
-        <c:axId val="76098176"/>
+        <c:axId val="107923712"/>
         <c:scaling>
           <c:orientation val="minMax"/>
         </c:scaling>
@@ -47776,14 +47788,14 @@
         </c:title>
         <c:numFmt formatCode="General" sourceLinked="1"/>
         <c:tickLblPos val="nextTo"/>
-        <c:crossAx val="69124864"/>
+        <c:crossAx val="107696512"/>
         <c:crosses val="autoZero"/>
         <c:auto val="1"/>
         <c:lblAlgn val="ctr"/>
         <c:lblOffset val="100"/>
       </c:catAx>
       <c:valAx>
-        <c:axId val="69124864"/>
+        <c:axId val="107696512"/>
         <c:scaling>
           <c:orientation val="minMax"/>
         </c:scaling>
@@ -47808,7 +47820,7 @@
         </c:title>
         <c:numFmt formatCode="General" sourceLinked="1"/>
         <c:tickLblPos val="nextTo"/>
-        <c:crossAx val="76098176"/>
+        <c:crossAx val="107923712"/>
         <c:crosses val="autoZero"/>
         <c:crossBetween val="between"/>
       </c:valAx>
@@ -47968,11 +47980,11 @@
           </c:val>
         </c:ser>
         <c:marker val="1"/>
-        <c:axId val="69129728"/>
-        <c:axId val="69131648"/>
+        <c:axId val="107709568"/>
+        <c:axId val="107711488"/>
       </c:lineChart>
       <c:catAx>
-        <c:axId val="69129728"/>
+        <c:axId val="107709568"/>
         <c:scaling>
           <c:orientation val="minMax"/>
         </c:scaling>
@@ -48001,14 +48013,14 @@
         </c:title>
         <c:numFmt formatCode="General" sourceLinked="1"/>
         <c:tickLblPos val="nextTo"/>
-        <c:crossAx val="69131648"/>
+        <c:crossAx val="107711488"/>
         <c:crosses val="autoZero"/>
         <c:auto val="1"/>
         <c:lblAlgn val="ctr"/>
         <c:lblOffset val="100"/>
       </c:catAx>
       <c:valAx>
-        <c:axId val="69131648"/>
+        <c:axId val="107711488"/>
         <c:scaling>
           <c:orientation val="minMax"/>
         </c:scaling>
@@ -48038,7 +48050,7 @@
         </c:title>
         <c:numFmt formatCode="General" sourceLinked="1"/>
         <c:tickLblPos val="nextTo"/>
-        <c:crossAx val="69129728"/>
+        <c:crossAx val="107709568"/>
         <c:crosses val="autoZero"/>
         <c:crossBetween val="between"/>
       </c:valAx>
@@ -48193,11 +48205,11 @@
           </c:val>
         </c:ser>
         <c:marker val="1"/>
-        <c:axId val="69239168"/>
-        <c:axId val="69241088"/>
+        <c:axId val="88264704"/>
+        <c:axId val="88266624"/>
       </c:lineChart>
       <c:catAx>
-        <c:axId val="69239168"/>
+        <c:axId val="88264704"/>
         <c:scaling>
           <c:orientation val="minMax"/>
         </c:scaling>
@@ -48226,14 +48238,14 @@
         </c:title>
         <c:numFmt formatCode="General" sourceLinked="1"/>
         <c:tickLblPos val="nextTo"/>
-        <c:crossAx val="69241088"/>
+        <c:crossAx val="88266624"/>
         <c:crosses val="autoZero"/>
         <c:auto val="1"/>
         <c:lblAlgn val="ctr"/>
         <c:lblOffset val="100"/>
       </c:catAx>
       <c:valAx>
-        <c:axId val="69241088"/>
+        <c:axId val="88266624"/>
         <c:scaling>
           <c:orientation val="minMax"/>
         </c:scaling>
@@ -48263,7 +48275,7 @@
         </c:title>
         <c:numFmt formatCode="General" sourceLinked="1"/>
         <c:tickLblPos val="nextTo"/>
-        <c:crossAx val="69239168"/>
+        <c:crossAx val="88264704"/>
         <c:crosses val="autoZero"/>
         <c:crossBetween val="between"/>
       </c:valAx>
@@ -48476,11 +48488,11 @@
           </c:val>
         </c:ser>
         <c:marker val="1"/>
-        <c:axId val="69267456"/>
-        <c:axId val="69269376"/>
+        <c:axId val="107904384"/>
+        <c:axId val="107808256"/>
       </c:lineChart>
       <c:catAx>
-        <c:axId val="69267456"/>
+        <c:axId val="107904384"/>
         <c:scaling>
           <c:orientation val="minMax"/>
         </c:scaling>
@@ -48509,14 +48521,14 @@
         </c:title>
         <c:numFmt formatCode="General" sourceLinked="1"/>
         <c:tickLblPos val="nextTo"/>
-        <c:crossAx val="69269376"/>
+        <c:crossAx val="107808256"/>
         <c:crosses val="autoZero"/>
         <c:auto val="1"/>
         <c:lblAlgn val="ctr"/>
         <c:lblOffset val="100"/>
       </c:catAx>
       <c:valAx>
-        <c:axId val="69269376"/>
+        <c:axId val="107808256"/>
         <c:scaling>
           <c:orientation val="minMax"/>
         </c:scaling>
@@ -48541,7 +48553,7 @@
         </c:title>
         <c:numFmt formatCode="General" sourceLinked="1"/>
         <c:tickLblPos val="nextTo"/>
-        <c:crossAx val="69267456"/>
+        <c:crossAx val="107904384"/>
         <c:crosses val="autoZero"/>
         <c:crossBetween val="between"/>
       </c:valAx>
@@ -48657,11 +48669,11 @@
           </c:val>
         </c:ser>
         <c:marker val="1"/>
-        <c:axId val="99257344"/>
-        <c:axId val="99275904"/>
+        <c:axId val="108198528"/>
+        <c:axId val="107635456"/>
       </c:lineChart>
       <c:catAx>
-        <c:axId val="99257344"/>
+        <c:axId val="108198528"/>
         <c:scaling>
           <c:orientation val="minMax"/>
         </c:scaling>
@@ -48685,14 +48697,14 @@
         </c:title>
         <c:numFmt formatCode="General" sourceLinked="1"/>
         <c:tickLblPos val="nextTo"/>
-        <c:crossAx val="99275904"/>
+        <c:crossAx val="107635456"/>
         <c:crosses val="autoZero"/>
         <c:auto val="1"/>
         <c:lblAlgn val="ctr"/>
         <c:lblOffset val="100"/>
       </c:catAx>
       <c:valAx>
-        <c:axId val="99275904"/>
+        <c:axId val="107635456"/>
         <c:scaling>
           <c:orientation val="minMax"/>
         </c:scaling>
@@ -48717,7 +48729,7 @@
         </c:title>
         <c:numFmt formatCode="General" sourceLinked="1"/>
         <c:tickLblPos val="nextTo"/>
-        <c:crossAx val="99257344"/>
+        <c:crossAx val="108198528"/>
         <c:crosses val="autoZero"/>
         <c:crossBetween val="between"/>
       </c:valAx>
@@ -48802,7 +48814,7 @@
                   <c:v>5.7147766323024056</c:v>
                 </c:pt>
                 <c:pt idx="2">
-                  <c:v>11.711267605633729</c:v>
+                  <c:v>11.711267605633722</c:v>
                 </c:pt>
                 <c:pt idx="3">
                   <c:v>25.584615384615386</c:v>
@@ -48814,11 +48826,11 @@
             </c:numRef>
           </c:val>
         </c:ser>
-        <c:axId val="99161216"/>
-        <c:axId val="99163136"/>
+        <c:axId val="108258048"/>
+        <c:axId val="108259968"/>
       </c:barChart>
       <c:catAx>
-        <c:axId val="99161216"/>
+        <c:axId val="108258048"/>
         <c:scaling>
           <c:orientation val="minMax"/>
         </c:scaling>
@@ -48842,14 +48854,14 @@
         </c:title>
         <c:numFmt formatCode="General" sourceLinked="1"/>
         <c:tickLblPos val="nextTo"/>
-        <c:crossAx val="99163136"/>
+        <c:crossAx val="108259968"/>
         <c:crosses val="autoZero"/>
         <c:auto val="1"/>
         <c:lblAlgn val="ctr"/>
         <c:lblOffset val="100"/>
       </c:catAx>
       <c:valAx>
-        <c:axId val="99163136"/>
+        <c:axId val="108259968"/>
         <c:scaling>
           <c:orientation val="minMax"/>
         </c:scaling>
@@ -48874,7 +48886,7 @@
         </c:title>
         <c:numFmt formatCode="General" sourceLinked="1"/>
         <c:tickLblPos val="nextTo"/>
-        <c:crossAx val="99161216"/>
+        <c:crossAx val="108258048"/>
         <c:crosses val="autoZero"/>
         <c:crossBetween val="between"/>
       </c:valAx>
@@ -48947,13 +48959,13 @@
                 <c:formatCode>General</c:formatCode>
                 <c:ptCount val="5"/>
                 <c:pt idx="0">
-                  <c:v>1.2891472868217129</c:v>
+                  <c:v>1.2891472868217133</c:v>
                 </c:pt>
                 <c:pt idx="1">
-                  <c:v>1.428694158075593</c:v>
+                  <c:v>1.4286941580755923</c:v>
                 </c:pt>
                 <c:pt idx="2">
-                  <c:v>1.4639084507042186</c:v>
+                  <c:v>1.4639084507042182</c:v>
                 </c:pt>
                 <c:pt idx="3">
                   <c:v>1.5990384615384621</c:v>
@@ -48966,11 +48978,11 @@
           </c:val>
         </c:ser>
         <c:gapWidth val="100"/>
-        <c:axId val="99218176"/>
-        <c:axId val="99187328"/>
+        <c:axId val="108355968"/>
+        <c:axId val="108349696"/>
       </c:barChart>
       <c:valAx>
-        <c:axId val="99187328"/>
+        <c:axId val="108349696"/>
         <c:scaling>
           <c:orientation val="minMax"/>
         </c:scaling>
@@ -48995,12 +49007,12 @@
         </c:title>
         <c:numFmt formatCode="General" sourceLinked="1"/>
         <c:tickLblPos val="nextTo"/>
-        <c:crossAx val="99218176"/>
+        <c:crossAx val="108355968"/>
         <c:crosses val="autoZero"/>
         <c:crossBetween val="between"/>
       </c:valAx>
       <c:catAx>
-        <c:axId val="99218176"/>
+        <c:axId val="108355968"/>
         <c:scaling>
           <c:orientation val="minMax"/>
         </c:scaling>
@@ -49024,7 +49036,7 @@
         </c:title>
         <c:numFmt formatCode="General" sourceLinked="1"/>
         <c:tickLblPos val="nextTo"/>
-        <c:crossAx val="99187328"/>
+        <c:crossAx val="108349696"/>
         <c:crosses val="autoZero"/>
         <c:auto val="1"/>
         <c:lblAlgn val="ctr"/>
@@ -49139,11 +49151,11 @@
           </c:val>
         </c:ser>
         <c:marker val="1"/>
-        <c:axId val="99107200"/>
-        <c:axId val="99109120"/>
+        <c:axId val="108244992"/>
+        <c:axId val="108246912"/>
       </c:lineChart>
       <c:catAx>
-        <c:axId val="99107200"/>
+        <c:axId val="108244992"/>
         <c:scaling>
           <c:orientation val="minMax"/>
         </c:scaling>
@@ -49167,14 +49179,14 @@
         </c:title>
         <c:numFmt formatCode="General" sourceLinked="1"/>
         <c:tickLblPos val="nextTo"/>
-        <c:crossAx val="99109120"/>
+        <c:crossAx val="108246912"/>
         <c:crosses val="autoZero"/>
         <c:auto val="1"/>
         <c:lblAlgn val="ctr"/>
         <c:lblOffset val="100"/>
       </c:catAx>
       <c:valAx>
-        <c:axId val="99109120"/>
+        <c:axId val="108246912"/>
         <c:scaling>
           <c:orientation val="minMax"/>
           <c:max val="100"/>
@@ -49201,7 +49213,7 @@
         </c:title>
         <c:numFmt formatCode="General" sourceLinked="1"/>
         <c:tickLblPos val="nextTo"/>
-        <c:crossAx val="99107200"/>
+        <c:crossAx val="108244992"/>
         <c:crosses val="autoZero"/>
         <c:crossBetween val="between"/>
       </c:valAx>
@@ -50297,27 +50309,27 @@
   </dgm:ptLst>
   <dgm:cxnLst>
     <dgm:cxn modelId="{7DC00100-EA48-4D5A-B7E6-69C33E11AE02}" srcId="{419ACEBB-5722-479E-B0B7-8659CF504A7A}" destId="{D6E1D1EF-BBFE-45A7-B89F-D05F049882D5}" srcOrd="1" destOrd="0" parTransId="{24F58E6A-6674-479B-85D0-9C893E60988F}" sibTransId="{F9ED263E-C5B6-4614-87A3-6C65BC6603A2}"/>
-    <dgm:cxn modelId="{13C74E3D-0AA5-40D6-B87F-0BEBEF78FCC4}" type="presOf" srcId="{F9ED263E-C5B6-4614-87A3-6C65BC6603A2}" destId="{9BBE86DC-6DD5-42A4-BDC2-3486940BE1C3}" srcOrd="0" destOrd="0" presId="urn:microsoft.com/office/officeart/2005/8/layout/cycle2"/>
+    <dgm:cxn modelId="{D396277F-1D3E-46C3-9A65-7628D23E0A50}" type="presOf" srcId="{49820B53-F5E0-46F3-AA0F-071199B9DDA4}" destId="{A900E621-98FF-4E9C-BC42-38F592AF8D1A}" srcOrd="1" destOrd="0" presId="urn:microsoft.com/office/officeart/2005/8/layout/cycle2"/>
+    <dgm:cxn modelId="{D56AAC47-4D3B-4101-BAA0-0B8D89180C4B}" type="presOf" srcId="{F9ED263E-C5B6-4614-87A3-6C65BC6603A2}" destId="{9BBE86DC-6DD5-42A4-BDC2-3486940BE1C3}" srcOrd="0" destOrd="0" presId="urn:microsoft.com/office/officeart/2005/8/layout/cycle2"/>
     <dgm:cxn modelId="{A14DABDE-68C2-441F-B3FC-49301DE9D58E}" srcId="{419ACEBB-5722-479E-B0B7-8659CF504A7A}" destId="{2CAC7640-32FA-488C-BC5A-D96A15534C31}" srcOrd="2" destOrd="0" parTransId="{8850F636-A189-463D-B3F9-7AA8734DA6BE}" sibTransId="{40C3BA2E-675D-4C34-A179-381067C0B5ED}"/>
-    <dgm:cxn modelId="{5A6F2A68-EEDE-410A-BB5C-5A2C23504C87}" type="presOf" srcId="{2CAC7640-32FA-488C-BC5A-D96A15534C31}" destId="{8C9A6717-CD2F-4FD7-AF06-38C4F1F9E2B6}" srcOrd="0" destOrd="0" presId="urn:microsoft.com/office/officeart/2005/8/layout/cycle2"/>
-    <dgm:cxn modelId="{556CE7E7-75E7-4AFB-AD2E-C77B687BCDE3}" type="presOf" srcId="{FB846660-E837-409F-91FB-713621EE1BA4}" destId="{FE205028-38A1-492C-85DD-997F91C79DB3}" srcOrd="0" destOrd="0" presId="urn:microsoft.com/office/officeart/2005/8/layout/cycle2"/>
-    <dgm:cxn modelId="{E6083C92-7E36-4019-AC5B-D3FDFCAA0D54}" type="presOf" srcId="{49820B53-F5E0-46F3-AA0F-071199B9DDA4}" destId="{A900E621-98FF-4E9C-BC42-38F592AF8D1A}" srcOrd="1" destOrd="0" presId="urn:microsoft.com/office/officeart/2005/8/layout/cycle2"/>
-    <dgm:cxn modelId="{8D083BB8-400E-43CB-8F44-871F8C31DBCA}" type="presOf" srcId="{49820B53-F5E0-46F3-AA0F-071199B9DDA4}" destId="{7E7452DF-39A4-4D58-A9C3-F30917D80232}" srcOrd="0" destOrd="0" presId="urn:microsoft.com/office/officeart/2005/8/layout/cycle2"/>
-    <dgm:cxn modelId="{F99258F0-1CF6-42EB-A744-D6B475E1E774}" type="presOf" srcId="{40C3BA2E-675D-4C34-A179-381067C0B5ED}" destId="{8F1913D1-F83C-4008-B24E-5D647F6E3BFB}" srcOrd="1" destOrd="0" presId="urn:microsoft.com/office/officeart/2005/8/layout/cycle2"/>
-    <dgm:cxn modelId="{7F3659F4-EC94-4596-A4A6-DD2AA67EEF5D}" type="presOf" srcId="{D6E1D1EF-BBFE-45A7-B89F-D05F049882D5}" destId="{EFCFFEA9-478F-4470-9C49-6EFDFF5C6149}" srcOrd="0" destOrd="0" presId="urn:microsoft.com/office/officeart/2005/8/layout/cycle2"/>
-    <dgm:cxn modelId="{405AD0E8-8C23-46FC-973B-006F2FA24983}" type="presOf" srcId="{419ACEBB-5722-479E-B0B7-8659CF504A7A}" destId="{A1E095AE-3857-4A5B-8AA8-3037B38B42F2}" srcOrd="0" destOrd="0" presId="urn:microsoft.com/office/officeart/2005/8/layout/cycle2"/>
+    <dgm:cxn modelId="{F5BB28A3-92B2-49B4-A482-42CD18D0761E}" type="presOf" srcId="{40C3BA2E-675D-4C34-A179-381067C0B5ED}" destId="{662F67DE-3C4F-4AD1-9DF0-8B7F7239820F}" srcOrd="0" destOrd="0" presId="urn:microsoft.com/office/officeart/2005/8/layout/cycle2"/>
+    <dgm:cxn modelId="{728D3749-DA5C-446C-86A5-4BE35D8571F9}" type="presOf" srcId="{D6E1D1EF-BBFE-45A7-B89F-D05F049882D5}" destId="{EFCFFEA9-478F-4470-9C49-6EFDFF5C6149}" srcOrd="0" destOrd="0" presId="urn:microsoft.com/office/officeart/2005/8/layout/cycle2"/>
+    <dgm:cxn modelId="{FD8663E6-4E9C-4675-8F1C-36CBFA735A67}" type="presOf" srcId="{419ACEBB-5722-479E-B0B7-8659CF504A7A}" destId="{A1E095AE-3857-4A5B-8AA8-3037B38B42F2}" srcOrd="0" destOrd="0" presId="urn:microsoft.com/office/officeart/2005/8/layout/cycle2"/>
+    <dgm:cxn modelId="{C3D52912-AACB-4179-925D-CFAB9DF761C6}" type="presOf" srcId="{49820B53-F5E0-46F3-AA0F-071199B9DDA4}" destId="{7E7452DF-39A4-4D58-A9C3-F30917D80232}" srcOrd="0" destOrd="0" presId="urn:microsoft.com/office/officeart/2005/8/layout/cycle2"/>
+    <dgm:cxn modelId="{359C52DE-91CD-4319-AFD8-6FBFF25B47CF}" type="presOf" srcId="{FB846660-E837-409F-91FB-713621EE1BA4}" destId="{FE205028-38A1-492C-85DD-997F91C79DB3}" srcOrd="0" destOrd="0" presId="urn:microsoft.com/office/officeart/2005/8/layout/cycle2"/>
     <dgm:cxn modelId="{FA9CC1A0-953C-4ECA-9C5D-A2B4DA93A9D2}" srcId="{419ACEBB-5722-479E-B0B7-8659CF504A7A}" destId="{FB846660-E837-409F-91FB-713621EE1BA4}" srcOrd="0" destOrd="0" parTransId="{B89FC2F6-CAF1-4BD6-91D3-A26911644E23}" sibTransId="{49820B53-F5E0-46F3-AA0F-071199B9DDA4}"/>
-    <dgm:cxn modelId="{C60951D6-D4EF-4274-8787-A6D0A009B4E8}" type="presOf" srcId="{F9ED263E-C5B6-4614-87A3-6C65BC6603A2}" destId="{1614BF04-874F-43D0-9D7A-D12C00CFAFEB}" srcOrd="1" destOrd="0" presId="urn:microsoft.com/office/officeart/2005/8/layout/cycle2"/>
-    <dgm:cxn modelId="{AF87E330-1B34-4DF0-95BE-A2E89F6D23B2}" type="presOf" srcId="{40C3BA2E-675D-4C34-A179-381067C0B5ED}" destId="{662F67DE-3C4F-4AD1-9DF0-8B7F7239820F}" srcOrd="0" destOrd="0" presId="urn:microsoft.com/office/officeart/2005/8/layout/cycle2"/>
-    <dgm:cxn modelId="{726FEACF-A651-4AD2-AE0A-3EBABA6D333D}" type="presParOf" srcId="{A1E095AE-3857-4A5B-8AA8-3037B38B42F2}" destId="{FE205028-38A1-492C-85DD-997F91C79DB3}" srcOrd="0" destOrd="0" presId="urn:microsoft.com/office/officeart/2005/8/layout/cycle2"/>
-    <dgm:cxn modelId="{2A360DFA-1F2D-4DAE-A145-F1A5F9181356}" type="presParOf" srcId="{A1E095AE-3857-4A5B-8AA8-3037B38B42F2}" destId="{7E7452DF-39A4-4D58-A9C3-F30917D80232}" srcOrd="1" destOrd="0" presId="urn:microsoft.com/office/officeart/2005/8/layout/cycle2"/>
-    <dgm:cxn modelId="{93DA7393-07A3-41A1-97EB-601A76091541}" type="presParOf" srcId="{7E7452DF-39A4-4D58-A9C3-F30917D80232}" destId="{A900E621-98FF-4E9C-BC42-38F592AF8D1A}" srcOrd="0" destOrd="0" presId="urn:microsoft.com/office/officeart/2005/8/layout/cycle2"/>
-    <dgm:cxn modelId="{B902E1EA-A5E0-4B73-9378-3B3A2A3B05A5}" type="presParOf" srcId="{A1E095AE-3857-4A5B-8AA8-3037B38B42F2}" destId="{EFCFFEA9-478F-4470-9C49-6EFDFF5C6149}" srcOrd="2" destOrd="0" presId="urn:microsoft.com/office/officeart/2005/8/layout/cycle2"/>
-    <dgm:cxn modelId="{E5A60A22-E655-4E1B-9A25-9F429FCD6B2E}" type="presParOf" srcId="{A1E095AE-3857-4A5B-8AA8-3037B38B42F2}" destId="{9BBE86DC-6DD5-42A4-BDC2-3486940BE1C3}" srcOrd="3" destOrd="0" presId="urn:microsoft.com/office/officeart/2005/8/layout/cycle2"/>
-    <dgm:cxn modelId="{8B60FC7F-E073-46D8-911D-F3CB9A630569}" type="presParOf" srcId="{9BBE86DC-6DD5-42A4-BDC2-3486940BE1C3}" destId="{1614BF04-874F-43D0-9D7A-D12C00CFAFEB}" srcOrd="0" destOrd="0" presId="urn:microsoft.com/office/officeart/2005/8/layout/cycle2"/>
-    <dgm:cxn modelId="{EEA6DABD-2659-4B1D-8793-F266FD63A3B5}" type="presParOf" srcId="{A1E095AE-3857-4A5B-8AA8-3037B38B42F2}" destId="{8C9A6717-CD2F-4FD7-AF06-38C4F1F9E2B6}" srcOrd="4" destOrd="0" presId="urn:microsoft.com/office/officeart/2005/8/layout/cycle2"/>
-    <dgm:cxn modelId="{5F47A007-B5B8-48E2-8F70-EBCEB8E38EAD}" type="presParOf" srcId="{A1E095AE-3857-4A5B-8AA8-3037B38B42F2}" destId="{662F67DE-3C4F-4AD1-9DF0-8B7F7239820F}" srcOrd="5" destOrd="0" presId="urn:microsoft.com/office/officeart/2005/8/layout/cycle2"/>
-    <dgm:cxn modelId="{50E8CB36-4613-4FE9-BFAF-03A342057896}" type="presParOf" srcId="{662F67DE-3C4F-4AD1-9DF0-8B7F7239820F}" destId="{8F1913D1-F83C-4008-B24E-5D647F6E3BFB}" srcOrd="0" destOrd="0" presId="urn:microsoft.com/office/officeart/2005/8/layout/cycle2"/>
+    <dgm:cxn modelId="{DAF81D5A-022F-4D1F-B3FA-D6A855EF30DF}" type="presOf" srcId="{40C3BA2E-675D-4C34-A179-381067C0B5ED}" destId="{8F1913D1-F83C-4008-B24E-5D647F6E3BFB}" srcOrd="1" destOrd="0" presId="urn:microsoft.com/office/officeart/2005/8/layout/cycle2"/>
+    <dgm:cxn modelId="{0575FBA9-7128-4096-B9CA-CB49979518AA}" type="presOf" srcId="{2CAC7640-32FA-488C-BC5A-D96A15534C31}" destId="{8C9A6717-CD2F-4FD7-AF06-38C4F1F9E2B6}" srcOrd="0" destOrd="0" presId="urn:microsoft.com/office/officeart/2005/8/layout/cycle2"/>
+    <dgm:cxn modelId="{E3C09C17-4F43-4199-878C-47F491DFB23C}" type="presOf" srcId="{F9ED263E-C5B6-4614-87A3-6C65BC6603A2}" destId="{1614BF04-874F-43D0-9D7A-D12C00CFAFEB}" srcOrd="1" destOrd="0" presId="urn:microsoft.com/office/officeart/2005/8/layout/cycle2"/>
+    <dgm:cxn modelId="{A87F77A9-DA39-486F-B5B8-775890E7F0A1}" type="presParOf" srcId="{A1E095AE-3857-4A5B-8AA8-3037B38B42F2}" destId="{FE205028-38A1-492C-85DD-997F91C79DB3}" srcOrd="0" destOrd="0" presId="urn:microsoft.com/office/officeart/2005/8/layout/cycle2"/>
+    <dgm:cxn modelId="{A85E2F1B-6D6C-475E-950E-CC9F45008C7B}" type="presParOf" srcId="{A1E095AE-3857-4A5B-8AA8-3037B38B42F2}" destId="{7E7452DF-39A4-4D58-A9C3-F30917D80232}" srcOrd="1" destOrd="0" presId="urn:microsoft.com/office/officeart/2005/8/layout/cycle2"/>
+    <dgm:cxn modelId="{57BCBB9B-1CFC-4A1F-9EED-5BB7761525DD}" type="presParOf" srcId="{7E7452DF-39A4-4D58-A9C3-F30917D80232}" destId="{A900E621-98FF-4E9C-BC42-38F592AF8D1A}" srcOrd="0" destOrd="0" presId="urn:microsoft.com/office/officeart/2005/8/layout/cycle2"/>
+    <dgm:cxn modelId="{3F0090CD-7DE9-49EE-8558-6952AA964560}" type="presParOf" srcId="{A1E095AE-3857-4A5B-8AA8-3037B38B42F2}" destId="{EFCFFEA9-478F-4470-9C49-6EFDFF5C6149}" srcOrd="2" destOrd="0" presId="urn:microsoft.com/office/officeart/2005/8/layout/cycle2"/>
+    <dgm:cxn modelId="{E0A2B9BD-B460-47CB-8A2C-1AA1C752B46C}" type="presParOf" srcId="{A1E095AE-3857-4A5B-8AA8-3037B38B42F2}" destId="{9BBE86DC-6DD5-42A4-BDC2-3486940BE1C3}" srcOrd="3" destOrd="0" presId="urn:microsoft.com/office/officeart/2005/8/layout/cycle2"/>
+    <dgm:cxn modelId="{F00EF422-4A98-43EE-9DBC-C931F4F404BF}" type="presParOf" srcId="{9BBE86DC-6DD5-42A4-BDC2-3486940BE1C3}" destId="{1614BF04-874F-43D0-9D7A-D12C00CFAFEB}" srcOrd="0" destOrd="0" presId="urn:microsoft.com/office/officeart/2005/8/layout/cycle2"/>
+    <dgm:cxn modelId="{13ECDC77-9D91-4FDB-85FC-3A73BA90DCC7}" type="presParOf" srcId="{A1E095AE-3857-4A5B-8AA8-3037B38B42F2}" destId="{8C9A6717-CD2F-4FD7-AF06-38C4F1F9E2B6}" srcOrd="4" destOrd="0" presId="urn:microsoft.com/office/officeart/2005/8/layout/cycle2"/>
+    <dgm:cxn modelId="{F94301F2-D6CE-4E9A-9290-C7502313C794}" type="presParOf" srcId="{A1E095AE-3857-4A5B-8AA8-3037B38B42F2}" destId="{662F67DE-3C4F-4AD1-9DF0-8B7F7239820F}" srcOrd="5" destOrd="0" presId="urn:microsoft.com/office/officeart/2005/8/layout/cycle2"/>
+    <dgm:cxn modelId="{A340A828-5E2B-430C-8ED3-D02C58E97F74}" type="presParOf" srcId="{662F67DE-3C4F-4AD1-9DF0-8B7F7239820F}" destId="{8F1913D1-F83C-4008-B24E-5D647F6E3BFB}" srcOrd="0" destOrd="0" presId="urn:microsoft.com/office/officeart/2005/8/layout/cycle2"/>
   </dgm:cxnLst>
   <dgm:bg/>
   <dgm:whole/>

</xml_diff>

<commit_message>
almost done with the presentation. Just have the API and conclusion sections left. modified and added some things to the thesis also.
</commit_message>
<xml_diff>
--- a/Thesis/MUSEThesisFinal.docx
+++ b/Thesis/MUSEThesisFinal.docx
@@ -898,7 +898,16 @@
             <w:rStyle w:val="Hyperlink"/>
             <w:noProof/>
           </w:rPr>
-          <w:t>Background and Related Work</w:t>
+          <w:t xml:space="preserve">Background and Related </w:t>
+        </w:r>
+        <w:r>
+          <w:rPr>
+            <w:rStyle w:val="Hyperlink"/>
+            <w:noProof/>
+            <w:sz w:val="20"/>
+            <w:szCs w:val="20"/>
+          </w:rPr>
+          <w:t>Work</w:t>
         </w:r>
         <w:r>
           <w:rPr>
@@ -3893,16 +3902,1054 @@
         <w:pStyle w:val="NoSpacing"/>
         <w:jc w:val="center"/>
         <w:rPr>
+          <w:szCs w:val="24"/>
+        </w:rPr>
+      </w:pPr>
+      <w:r>
+        <w:rPr>
+          <w:szCs w:val="24"/>
+        </w:rPr>
+        <w:br w:type="page"/>
+      </w:r>
+    </w:p>
+    <w:p>
+      <w:pPr>
+        <w:pStyle w:val="NoSpacing"/>
+        <w:jc w:val="center"/>
+        <w:rPr>
           <w:b/>
           <w:szCs w:val="24"/>
         </w:rPr>
       </w:pPr>
       <w:r>
         <w:rPr>
-          <w:szCs w:val="24"/>
-        </w:rPr>
-        <w:br w:type="page"/>
-      </w:r>
+          <w:b/>
+          <w:szCs w:val="24"/>
+        </w:rPr>
+        <w:lastRenderedPageBreak/>
+        <w:t xml:space="preserve">LIST OF </w:t>
+      </w:r>
+      <w:r>
+        <w:rPr>
+          <w:b/>
+          <w:szCs w:val="24"/>
+        </w:rPr>
+        <w:t>TABLES</w:t>
+      </w:r>
+    </w:p>
+    <w:p>
+      <w:pPr>
+        <w:pStyle w:val="NoSpacing"/>
+        <w:jc w:val="center"/>
+        <w:rPr>
+          <w:szCs w:val="24"/>
+        </w:rPr>
+      </w:pPr>
+    </w:p>
+    <w:p>
+      <w:pPr>
+        <w:pStyle w:val="TableofFigures"/>
+        <w:tabs>
+          <w:tab w:val="right" w:leader="dot" w:pos="9350"/>
+        </w:tabs>
+        <w:rPr>
+          <w:rFonts w:asciiTheme="minorHAnsi" w:eastAsiaTheme="minorEastAsia" w:hAnsiTheme="minorHAnsi" w:cstheme="minorBidi"/>
+          <w:noProof/>
+          <w:sz w:val="22"/>
+          <w:lang w:bidi="ar-SA"/>
+        </w:rPr>
+      </w:pPr>
+      <w:r>
+        <w:rPr>
+          <w:szCs w:val="24"/>
+        </w:rPr>
+        <w:fldChar w:fldCharType="begin"/>
+      </w:r>
+      <w:r>
+        <w:rPr>
+          <w:szCs w:val="24"/>
+        </w:rPr>
+        <w:instrText xml:space="preserve"> TOC \h \z \c "Table" </w:instrText>
+      </w:r>
+      <w:r>
+        <w:rPr>
+          <w:szCs w:val="24"/>
+        </w:rPr>
+        <w:fldChar w:fldCharType="separate"/>
+      </w:r>
+      <w:hyperlink w:anchor="_Toc230601283" w:history="1">
+        <w:r>
+          <w:rPr>
+            <w:rStyle w:val="Hyperlink"/>
+            <w:noProof/>
+          </w:rPr>
+          <w:t>Table 1 : Fibonacci and Binary Heap runtimes</w:t>
+        </w:r>
+        <w:r>
+          <w:rPr>
+            <w:noProof/>
+            <w:webHidden/>
+          </w:rPr>
+          <w:tab/>
+        </w:r>
+        <w:r>
+          <w:rPr>
+            <w:noProof/>
+            <w:webHidden/>
+          </w:rPr>
+          <w:fldChar w:fldCharType="begin"/>
+        </w:r>
+        <w:r>
+          <w:rPr>
+            <w:noProof/>
+            <w:webHidden/>
+          </w:rPr>
+          <w:instrText xml:space="preserve"> PAGEREF _Toc230601283 \h </w:instrText>
+        </w:r>
+        <w:r>
+          <w:rPr>
+            <w:noProof/>
+            <w:webHidden/>
+          </w:rPr>
+        </w:r>
+        <w:r>
+          <w:rPr>
+            <w:noProof/>
+            <w:webHidden/>
+          </w:rPr>
+          <w:fldChar w:fldCharType="separate"/>
+        </w:r>
+        <w:r>
+          <w:rPr>
+            <w:noProof/>
+            <w:webHidden/>
+          </w:rPr>
+          <w:t>23</w:t>
+        </w:r>
+        <w:r>
+          <w:rPr>
+            <w:noProof/>
+            <w:webHidden/>
+          </w:rPr>
+          <w:fldChar w:fldCharType="end"/>
+        </w:r>
+      </w:hyperlink>
+    </w:p>
+    <w:p>
+      <w:pPr>
+        <w:pStyle w:val="TableofFigures"/>
+        <w:tabs>
+          <w:tab w:val="right" w:leader="dot" w:pos="9350"/>
+        </w:tabs>
+        <w:rPr>
+          <w:rFonts w:asciiTheme="minorHAnsi" w:eastAsiaTheme="minorEastAsia" w:hAnsiTheme="minorHAnsi" w:cstheme="minorBidi"/>
+          <w:noProof/>
+          <w:sz w:val="22"/>
+          <w:lang w:bidi="ar-SA"/>
+        </w:rPr>
+      </w:pPr>
+      <w:hyperlink w:anchor="_Toc230601284" w:history="1">
+        <w:r>
+          <w:rPr>
+            <w:rStyle w:val="Hyperlink"/>
+            <w:noProof/>
+          </w:rPr>
+          <w:t>Table 2 : Fibonacci vs. Binary at tier 1 results</w:t>
+        </w:r>
+        <w:r>
+          <w:rPr>
+            <w:noProof/>
+            <w:webHidden/>
+          </w:rPr>
+          <w:tab/>
+        </w:r>
+        <w:r>
+          <w:rPr>
+            <w:noProof/>
+            <w:webHidden/>
+          </w:rPr>
+          <w:fldChar w:fldCharType="begin"/>
+        </w:r>
+        <w:r>
+          <w:rPr>
+            <w:noProof/>
+            <w:webHidden/>
+          </w:rPr>
+          <w:instrText xml:space="preserve"> PAGEREF _Toc230601284 \h </w:instrText>
+        </w:r>
+        <w:r>
+          <w:rPr>
+            <w:noProof/>
+            <w:webHidden/>
+          </w:rPr>
+        </w:r>
+        <w:r>
+          <w:rPr>
+            <w:noProof/>
+            <w:webHidden/>
+          </w:rPr>
+          <w:fldChar w:fldCharType="separate"/>
+        </w:r>
+        <w:r>
+          <w:rPr>
+            <w:noProof/>
+            <w:webHidden/>
+          </w:rPr>
+          <w:t>25</w:t>
+        </w:r>
+        <w:r>
+          <w:rPr>
+            <w:noProof/>
+            <w:webHidden/>
+          </w:rPr>
+          <w:fldChar w:fldCharType="end"/>
+        </w:r>
+      </w:hyperlink>
+    </w:p>
+    <w:p>
+      <w:pPr>
+        <w:pStyle w:val="TableofFigures"/>
+        <w:tabs>
+          <w:tab w:val="right" w:leader="dot" w:pos="9350"/>
+        </w:tabs>
+        <w:rPr>
+          <w:rFonts w:asciiTheme="minorHAnsi" w:eastAsiaTheme="minorEastAsia" w:hAnsiTheme="minorHAnsi" w:cstheme="minorBidi"/>
+          <w:noProof/>
+          <w:sz w:val="22"/>
+          <w:lang w:bidi="ar-SA"/>
+        </w:rPr>
+      </w:pPr>
+      <w:hyperlink w:anchor="_Toc230601285" w:history="1">
+        <w:r>
+          <w:rPr>
+            <w:rStyle w:val="Hyperlink"/>
+            <w:noProof/>
+          </w:rPr>
+          <w:t>Table 3 : Fibonacci vs. binary heap Tier 2 results</w:t>
+        </w:r>
+        <w:r>
+          <w:rPr>
+            <w:noProof/>
+            <w:webHidden/>
+          </w:rPr>
+          <w:tab/>
+        </w:r>
+        <w:r>
+          <w:rPr>
+            <w:noProof/>
+            <w:webHidden/>
+          </w:rPr>
+          <w:fldChar w:fldCharType="begin"/>
+        </w:r>
+        <w:r>
+          <w:rPr>
+            <w:noProof/>
+            <w:webHidden/>
+          </w:rPr>
+          <w:instrText xml:space="preserve"> PAGEREF _Toc230601285 \h </w:instrText>
+        </w:r>
+        <w:r>
+          <w:rPr>
+            <w:noProof/>
+            <w:webHidden/>
+          </w:rPr>
+        </w:r>
+        <w:r>
+          <w:rPr>
+            <w:noProof/>
+            <w:webHidden/>
+          </w:rPr>
+          <w:fldChar w:fldCharType="separate"/>
+        </w:r>
+        <w:r>
+          <w:rPr>
+            <w:noProof/>
+            <w:webHidden/>
+          </w:rPr>
+          <w:t>26</w:t>
+        </w:r>
+        <w:r>
+          <w:rPr>
+            <w:noProof/>
+            <w:webHidden/>
+          </w:rPr>
+          <w:fldChar w:fldCharType="end"/>
+        </w:r>
+      </w:hyperlink>
+    </w:p>
+    <w:p>
+      <w:pPr>
+        <w:pStyle w:val="TableofFigures"/>
+        <w:tabs>
+          <w:tab w:val="right" w:leader="dot" w:pos="9350"/>
+        </w:tabs>
+        <w:rPr>
+          <w:rFonts w:asciiTheme="minorHAnsi" w:eastAsiaTheme="minorEastAsia" w:hAnsiTheme="minorHAnsi" w:cstheme="minorBidi"/>
+          <w:noProof/>
+          <w:sz w:val="22"/>
+          <w:lang w:bidi="ar-SA"/>
+        </w:rPr>
+      </w:pPr>
+      <w:hyperlink w:anchor="_Toc230601286" w:history="1">
+        <w:r>
+          <w:rPr>
+            <w:rStyle w:val="Hyperlink"/>
+            <w:noProof/>
+          </w:rPr>
+          <w:t>Table 4 : Fibonacci vs. Binary vs. BinaryHeapWrapper results</w:t>
+        </w:r>
+        <w:r>
+          <w:rPr>
+            <w:noProof/>
+            <w:webHidden/>
+          </w:rPr>
+          <w:tab/>
+        </w:r>
+        <w:r>
+          <w:rPr>
+            <w:noProof/>
+            <w:webHidden/>
+          </w:rPr>
+          <w:fldChar w:fldCharType="begin"/>
+        </w:r>
+        <w:r>
+          <w:rPr>
+            <w:noProof/>
+            <w:webHidden/>
+          </w:rPr>
+          <w:instrText xml:space="preserve"> PAGEREF _Toc230601286 \h </w:instrText>
+        </w:r>
+        <w:r>
+          <w:rPr>
+            <w:noProof/>
+            <w:webHidden/>
+          </w:rPr>
+        </w:r>
+        <w:r>
+          <w:rPr>
+            <w:noProof/>
+            <w:webHidden/>
+          </w:rPr>
+          <w:fldChar w:fldCharType="separate"/>
+        </w:r>
+        <w:r>
+          <w:rPr>
+            <w:noProof/>
+            <w:webHidden/>
+          </w:rPr>
+          <w:t>28</w:t>
+        </w:r>
+        <w:r>
+          <w:rPr>
+            <w:noProof/>
+            <w:webHidden/>
+          </w:rPr>
+          <w:fldChar w:fldCharType="end"/>
+        </w:r>
+      </w:hyperlink>
+    </w:p>
+    <w:p>
+      <w:pPr>
+        <w:pStyle w:val="TableofFigures"/>
+        <w:tabs>
+          <w:tab w:val="right" w:leader="dot" w:pos="9350"/>
+        </w:tabs>
+        <w:rPr>
+          <w:rFonts w:asciiTheme="minorHAnsi" w:eastAsiaTheme="minorEastAsia" w:hAnsiTheme="minorHAnsi" w:cstheme="minorBidi"/>
+          <w:noProof/>
+          <w:sz w:val="22"/>
+          <w:lang w:bidi="ar-SA"/>
+        </w:rPr>
+      </w:pPr>
+      <w:hyperlink w:anchor="_Toc230601287" w:history="1">
+        <w:r>
+          <w:rPr>
+            <w:rStyle w:val="Hyperlink"/>
+            <w:noProof/>
+          </w:rPr>
+          <w:t>Table 5: Execution times with increasing nodes</w:t>
+        </w:r>
+        <w:r>
+          <w:rPr>
+            <w:noProof/>
+            <w:webHidden/>
+          </w:rPr>
+          <w:tab/>
+        </w:r>
+        <w:r>
+          <w:rPr>
+            <w:noProof/>
+            <w:webHidden/>
+          </w:rPr>
+          <w:fldChar w:fldCharType="begin"/>
+        </w:r>
+        <w:r>
+          <w:rPr>
+            <w:noProof/>
+            <w:webHidden/>
+          </w:rPr>
+          <w:instrText xml:space="preserve"> PAGEREF _Toc230601287 \h </w:instrText>
+        </w:r>
+        <w:r>
+          <w:rPr>
+            <w:noProof/>
+            <w:webHidden/>
+          </w:rPr>
+        </w:r>
+        <w:r>
+          <w:rPr>
+            <w:noProof/>
+            <w:webHidden/>
+          </w:rPr>
+          <w:fldChar w:fldCharType="separate"/>
+        </w:r>
+        <w:r>
+          <w:rPr>
+            <w:noProof/>
+            <w:webHidden/>
+          </w:rPr>
+          <w:t>84</w:t>
+        </w:r>
+        <w:r>
+          <w:rPr>
+            <w:noProof/>
+            <w:webHidden/>
+          </w:rPr>
+          <w:fldChar w:fldCharType="end"/>
+        </w:r>
+      </w:hyperlink>
+    </w:p>
+    <w:p>
+      <w:pPr>
+        <w:pStyle w:val="TableofFigures"/>
+        <w:tabs>
+          <w:tab w:val="right" w:leader="dot" w:pos="9350"/>
+        </w:tabs>
+        <w:rPr>
+          <w:rFonts w:asciiTheme="minorHAnsi" w:eastAsiaTheme="minorEastAsia" w:hAnsiTheme="minorHAnsi" w:cstheme="minorBidi"/>
+          <w:noProof/>
+          <w:sz w:val="22"/>
+          <w:lang w:bidi="ar-SA"/>
+        </w:rPr>
+      </w:pPr>
+      <w:hyperlink w:anchor="_Toc230601288" w:history="1">
+        <w:r>
+          <w:rPr>
+            <w:rStyle w:val="Hyperlink"/>
+            <w:noProof/>
+          </w:rPr>
+          <w:t>Table 6 : PHOLD on MUSE with increasing nodes results</w:t>
+        </w:r>
+        <w:r>
+          <w:rPr>
+            <w:noProof/>
+            <w:webHidden/>
+          </w:rPr>
+          <w:tab/>
+        </w:r>
+        <w:r>
+          <w:rPr>
+            <w:noProof/>
+            <w:webHidden/>
+          </w:rPr>
+          <w:fldChar w:fldCharType="begin"/>
+        </w:r>
+        <w:r>
+          <w:rPr>
+            <w:noProof/>
+            <w:webHidden/>
+          </w:rPr>
+          <w:instrText xml:space="preserve"> PAGEREF _Toc230601288 \h </w:instrText>
+        </w:r>
+        <w:r>
+          <w:rPr>
+            <w:noProof/>
+            <w:webHidden/>
+          </w:rPr>
+        </w:r>
+        <w:r>
+          <w:rPr>
+            <w:noProof/>
+            <w:webHidden/>
+          </w:rPr>
+          <w:fldChar w:fldCharType="separate"/>
+        </w:r>
+        <w:r>
+          <w:rPr>
+            <w:noProof/>
+            <w:webHidden/>
+          </w:rPr>
+          <w:t>85</w:t>
+        </w:r>
+        <w:r>
+          <w:rPr>
+            <w:noProof/>
+            <w:webHidden/>
+          </w:rPr>
+          <w:fldChar w:fldCharType="end"/>
+        </w:r>
+      </w:hyperlink>
+    </w:p>
+    <w:p>
+      <w:pPr>
+        <w:pStyle w:val="TableofFigures"/>
+        <w:tabs>
+          <w:tab w:val="right" w:leader="dot" w:pos="9350"/>
+        </w:tabs>
+        <w:rPr>
+          <w:rFonts w:asciiTheme="minorHAnsi" w:eastAsiaTheme="minorEastAsia" w:hAnsiTheme="minorHAnsi" w:cstheme="minorBidi"/>
+          <w:noProof/>
+          <w:sz w:val="22"/>
+          <w:lang w:bidi="ar-SA"/>
+        </w:rPr>
+      </w:pPr>
+      <w:hyperlink w:anchor="_Toc230601289" w:history="1">
+        <w:r>
+          <w:rPr>
+            <w:rStyle w:val="Hyperlink"/>
+            <w:noProof/>
+          </w:rPr>
+          <w:t>Table 7 :  Execution time with increasing agents and nodes</w:t>
+        </w:r>
+        <w:r>
+          <w:rPr>
+            <w:noProof/>
+            <w:webHidden/>
+          </w:rPr>
+          <w:tab/>
+        </w:r>
+        <w:r>
+          <w:rPr>
+            <w:noProof/>
+            <w:webHidden/>
+          </w:rPr>
+          <w:fldChar w:fldCharType="begin"/>
+        </w:r>
+        <w:r>
+          <w:rPr>
+            <w:noProof/>
+            <w:webHidden/>
+          </w:rPr>
+          <w:instrText xml:space="preserve"> PAGEREF _Toc230601289 \h </w:instrText>
+        </w:r>
+        <w:r>
+          <w:rPr>
+            <w:noProof/>
+            <w:webHidden/>
+          </w:rPr>
+        </w:r>
+        <w:r>
+          <w:rPr>
+            <w:noProof/>
+            <w:webHidden/>
+          </w:rPr>
+          <w:fldChar w:fldCharType="separate"/>
+        </w:r>
+        <w:r>
+          <w:rPr>
+            <w:noProof/>
+            <w:webHidden/>
+          </w:rPr>
+          <w:t>87</w:t>
+        </w:r>
+        <w:r>
+          <w:rPr>
+            <w:noProof/>
+            <w:webHidden/>
+          </w:rPr>
+          <w:fldChar w:fldCharType="end"/>
+        </w:r>
+      </w:hyperlink>
+    </w:p>
+    <w:p>
+      <w:pPr>
+        <w:pStyle w:val="TableofFigures"/>
+        <w:tabs>
+          <w:tab w:val="right" w:leader="dot" w:pos="9350"/>
+        </w:tabs>
+        <w:rPr>
+          <w:rFonts w:asciiTheme="minorHAnsi" w:eastAsiaTheme="minorEastAsia" w:hAnsiTheme="minorHAnsi" w:cstheme="minorBidi"/>
+          <w:noProof/>
+          <w:sz w:val="22"/>
+          <w:lang w:bidi="ar-SA"/>
+        </w:rPr>
+      </w:pPr>
+      <w:hyperlink w:anchor="_Toc230601290" w:history="1">
+        <w:r>
+          <w:rPr>
+            <w:rStyle w:val="Hyperlink"/>
+            <w:noProof/>
+          </w:rPr>
+          <w:t>Table 8 : 256x256 PHOLD on MUSE and WARPED</w:t>
+        </w:r>
+        <w:r>
+          <w:rPr>
+            <w:noProof/>
+            <w:webHidden/>
+          </w:rPr>
+          <w:tab/>
+        </w:r>
+        <w:r>
+          <w:rPr>
+            <w:noProof/>
+            <w:webHidden/>
+          </w:rPr>
+          <w:fldChar w:fldCharType="begin"/>
+        </w:r>
+        <w:r>
+          <w:rPr>
+            <w:noProof/>
+            <w:webHidden/>
+          </w:rPr>
+          <w:instrText xml:space="preserve"> PAGEREF _Toc230601290 \h </w:instrText>
+        </w:r>
+        <w:r>
+          <w:rPr>
+            <w:noProof/>
+            <w:webHidden/>
+          </w:rPr>
+        </w:r>
+        <w:r>
+          <w:rPr>
+            <w:noProof/>
+            <w:webHidden/>
+          </w:rPr>
+          <w:fldChar w:fldCharType="separate"/>
+        </w:r>
+        <w:r>
+          <w:rPr>
+            <w:noProof/>
+            <w:webHidden/>
+          </w:rPr>
+          <w:t>89</w:t>
+        </w:r>
+        <w:r>
+          <w:rPr>
+            <w:noProof/>
+            <w:webHidden/>
+          </w:rPr>
+          <w:fldChar w:fldCharType="end"/>
+        </w:r>
+      </w:hyperlink>
+    </w:p>
+    <w:p>
+      <w:pPr>
+        <w:pStyle w:val="TableofFigures"/>
+        <w:tabs>
+          <w:tab w:val="right" w:leader="dot" w:pos="9350"/>
+        </w:tabs>
+        <w:rPr>
+          <w:rFonts w:asciiTheme="minorHAnsi" w:eastAsiaTheme="minorEastAsia" w:hAnsiTheme="minorHAnsi" w:cstheme="minorBidi"/>
+          <w:noProof/>
+          <w:sz w:val="22"/>
+          <w:lang w:bidi="ar-SA"/>
+        </w:rPr>
+      </w:pPr>
+      <w:hyperlink w:anchor="_Toc230601291" w:history="1">
+        <w:r>
+          <w:rPr>
+            <w:rStyle w:val="Hyperlink"/>
+            <w:noProof/>
+          </w:rPr>
+          <w:t>Table 9 : MUSE vs. MASON on one node</w:t>
+        </w:r>
+        <w:r>
+          <w:rPr>
+            <w:noProof/>
+            <w:webHidden/>
+          </w:rPr>
+          <w:tab/>
+        </w:r>
+        <w:r>
+          <w:rPr>
+            <w:noProof/>
+            <w:webHidden/>
+          </w:rPr>
+          <w:fldChar w:fldCharType="begin"/>
+        </w:r>
+        <w:r>
+          <w:rPr>
+            <w:noProof/>
+            <w:webHidden/>
+          </w:rPr>
+          <w:instrText xml:space="preserve"> PAGEREF _Toc230601291 \h </w:instrText>
+        </w:r>
+        <w:r>
+          <w:rPr>
+            <w:noProof/>
+            <w:webHidden/>
+          </w:rPr>
+        </w:r>
+        <w:r>
+          <w:rPr>
+            <w:noProof/>
+            <w:webHidden/>
+          </w:rPr>
+          <w:fldChar w:fldCharType="separate"/>
+        </w:r>
+        <w:r>
+          <w:rPr>
+            <w:noProof/>
+            <w:webHidden/>
+          </w:rPr>
+          <w:t>90</w:t>
+        </w:r>
+        <w:r>
+          <w:rPr>
+            <w:noProof/>
+            <w:webHidden/>
+          </w:rPr>
+          <w:fldChar w:fldCharType="end"/>
+        </w:r>
+      </w:hyperlink>
+    </w:p>
+    <w:p>
+      <w:pPr>
+        <w:pStyle w:val="TableofFigures"/>
+        <w:tabs>
+          <w:tab w:val="right" w:leader="dot" w:pos="9350"/>
+        </w:tabs>
+        <w:rPr>
+          <w:rFonts w:asciiTheme="minorHAnsi" w:eastAsiaTheme="minorEastAsia" w:hAnsiTheme="minorHAnsi" w:cstheme="minorBidi"/>
+          <w:noProof/>
+          <w:sz w:val="22"/>
+          <w:lang w:bidi="ar-SA"/>
+        </w:rPr>
+      </w:pPr>
+      <w:hyperlink w:anchor="_Toc230601292" w:history="1">
+        <w:r>
+          <w:rPr>
+            <w:rStyle w:val="Hyperlink"/>
+            <w:noProof/>
+          </w:rPr>
+          <w:t>Table 10 : MUSE on PHOLD increasing nodes</w:t>
+        </w:r>
+        <w:r>
+          <w:rPr>
+            <w:noProof/>
+            <w:webHidden/>
+          </w:rPr>
+          <w:tab/>
+        </w:r>
+        <w:r>
+          <w:rPr>
+            <w:noProof/>
+            <w:webHidden/>
+          </w:rPr>
+          <w:fldChar w:fldCharType="begin"/>
+        </w:r>
+        <w:r>
+          <w:rPr>
+            <w:noProof/>
+            <w:webHidden/>
+          </w:rPr>
+          <w:instrText xml:space="preserve"> PAGEREF _Toc230601292 \h </w:instrText>
+        </w:r>
+        <w:r>
+          <w:rPr>
+            <w:noProof/>
+            <w:webHidden/>
+          </w:rPr>
+        </w:r>
+        <w:r>
+          <w:rPr>
+            <w:noProof/>
+            <w:webHidden/>
+          </w:rPr>
+          <w:fldChar w:fldCharType="separate"/>
+        </w:r>
+        <w:r>
+          <w:rPr>
+            <w:noProof/>
+            <w:webHidden/>
+          </w:rPr>
+          <w:t>92</w:t>
+        </w:r>
+        <w:r>
+          <w:rPr>
+            <w:noProof/>
+            <w:webHidden/>
+          </w:rPr>
+          <w:fldChar w:fldCharType="end"/>
+        </w:r>
+      </w:hyperlink>
+    </w:p>
+    <w:p>
+      <w:pPr>
+        <w:pStyle w:val="NoSpacing"/>
+        <w:jc w:val="center"/>
+        <w:rPr>
+          <w:szCs w:val="24"/>
+        </w:rPr>
+      </w:pPr>
+      <w:r>
+        <w:rPr>
+          <w:szCs w:val="24"/>
+        </w:rPr>
+        <w:fldChar w:fldCharType="end"/>
+      </w:r>
+    </w:p>
+    <w:p>
+      <w:pPr>
+        <w:pStyle w:val="NoSpacing"/>
+        <w:jc w:val="center"/>
+        <w:rPr>
+          <w:szCs w:val="24"/>
+        </w:rPr>
+      </w:pPr>
+    </w:p>
+    <w:p>
+      <w:pPr>
+        <w:pStyle w:val="NoSpacing"/>
+        <w:jc w:val="center"/>
+        <w:rPr>
+          <w:szCs w:val="24"/>
+        </w:rPr>
+      </w:pPr>
+    </w:p>
+    <w:p>
+      <w:pPr>
+        <w:pStyle w:val="NoSpacing"/>
+        <w:jc w:val="center"/>
+        <w:rPr>
+          <w:szCs w:val="24"/>
+        </w:rPr>
+      </w:pPr>
+    </w:p>
+    <w:p>
+      <w:pPr>
+        <w:pStyle w:val="NoSpacing"/>
+        <w:jc w:val="center"/>
+        <w:rPr>
+          <w:szCs w:val="24"/>
+        </w:rPr>
+      </w:pPr>
+    </w:p>
+    <w:p>
+      <w:pPr>
+        <w:pStyle w:val="NoSpacing"/>
+        <w:jc w:val="center"/>
+        <w:rPr>
+          <w:szCs w:val="24"/>
+        </w:rPr>
+      </w:pPr>
+    </w:p>
+    <w:p>
+      <w:pPr>
+        <w:pStyle w:val="NoSpacing"/>
+        <w:jc w:val="center"/>
+        <w:rPr>
+          <w:szCs w:val="24"/>
+        </w:rPr>
+      </w:pPr>
+    </w:p>
+    <w:p>
+      <w:pPr>
+        <w:pStyle w:val="NoSpacing"/>
+        <w:jc w:val="center"/>
+        <w:rPr>
+          <w:szCs w:val="24"/>
+        </w:rPr>
+      </w:pPr>
+    </w:p>
+    <w:p>
+      <w:pPr>
+        <w:pStyle w:val="NoSpacing"/>
+        <w:jc w:val="center"/>
+        <w:rPr>
+          <w:szCs w:val="24"/>
+        </w:rPr>
+      </w:pPr>
+    </w:p>
+    <w:p>
+      <w:pPr>
+        <w:pStyle w:val="NoSpacing"/>
+        <w:jc w:val="center"/>
+        <w:rPr>
+          <w:szCs w:val="24"/>
+        </w:rPr>
+      </w:pPr>
+    </w:p>
+    <w:p>
+      <w:pPr>
+        <w:pStyle w:val="NoSpacing"/>
+        <w:jc w:val="center"/>
+        <w:rPr>
+          <w:szCs w:val="24"/>
+        </w:rPr>
+      </w:pPr>
+    </w:p>
+    <w:p>
+      <w:pPr>
+        <w:pStyle w:val="NoSpacing"/>
+        <w:jc w:val="center"/>
+        <w:rPr>
+          <w:szCs w:val="24"/>
+        </w:rPr>
+      </w:pPr>
+    </w:p>
+    <w:p>
+      <w:pPr>
+        <w:pStyle w:val="NoSpacing"/>
+        <w:jc w:val="center"/>
+        <w:rPr>
+          <w:szCs w:val="24"/>
+        </w:rPr>
+      </w:pPr>
+    </w:p>
+    <w:p>
+      <w:pPr>
+        <w:pStyle w:val="NoSpacing"/>
+        <w:jc w:val="center"/>
+        <w:rPr>
+          <w:szCs w:val="24"/>
+        </w:rPr>
+      </w:pPr>
+    </w:p>
+    <w:p>
+      <w:pPr>
+        <w:pStyle w:val="NoSpacing"/>
+        <w:jc w:val="center"/>
+        <w:rPr>
+          <w:szCs w:val="24"/>
+        </w:rPr>
+      </w:pPr>
+    </w:p>
+    <w:p>
+      <w:pPr>
+        <w:pStyle w:val="NoSpacing"/>
+        <w:jc w:val="center"/>
+        <w:rPr>
+          <w:szCs w:val="24"/>
+        </w:rPr>
+      </w:pPr>
+    </w:p>
+    <w:p>
+      <w:pPr>
+        <w:pStyle w:val="NoSpacing"/>
+        <w:jc w:val="center"/>
+        <w:rPr>
+          <w:szCs w:val="24"/>
+        </w:rPr>
+      </w:pPr>
+    </w:p>
+    <w:p>
+      <w:pPr>
+        <w:pStyle w:val="NoSpacing"/>
+        <w:jc w:val="center"/>
+        <w:rPr>
+          <w:szCs w:val="24"/>
+        </w:rPr>
+      </w:pPr>
+    </w:p>
+    <w:p>
+      <w:pPr>
+        <w:pStyle w:val="NoSpacing"/>
+        <w:jc w:val="center"/>
+        <w:rPr>
+          <w:szCs w:val="24"/>
+        </w:rPr>
+      </w:pPr>
+    </w:p>
+    <w:p>
+      <w:pPr>
+        <w:pStyle w:val="NoSpacing"/>
+        <w:jc w:val="center"/>
+        <w:rPr>
+          <w:szCs w:val="24"/>
+        </w:rPr>
+      </w:pPr>
+    </w:p>
+    <w:p>
+      <w:pPr>
+        <w:pStyle w:val="NoSpacing"/>
+        <w:jc w:val="center"/>
+        <w:rPr>
+          <w:szCs w:val="24"/>
+        </w:rPr>
+      </w:pPr>
+    </w:p>
+    <w:p>
+      <w:pPr>
+        <w:pStyle w:val="NoSpacing"/>
+        <w:jc w:val="center"/>
+        <w:rPr>
+          <w:szCs w:val="24"/>
+        </w:rPr>
+      </w:pPr>
+    </w:p>
+    <w:p>
+      <w:pPr>
+        <w:pStyle w:val="NoSpacing"/>
+        <w:jc w:val="center"/>
+        <w:rPr>
+          <w:szCs w:val="24"/>
+        </w:rPr>
+      </w:pPr>
+    </w:p>
+    <w:p>
+      <w:pPr>
+        <w:pStyle w:val="NoSpacing"/>
+        <w:jc w:val="center"/>
+        <w:rPr>
+          <w:szCs w:val="24"/>
+        </w:rPr>
+      </w:pPr>
+    </w:p>
+    <w:p>
+      <w:pPr>
+        <w:pStyle w:val="NoSpacing"/>
+        <w:jc w:val="center"/>
+        <w:rPr>
+          <w:szCs w:val="24"/>
+        </w:rPr>
+      </w:pPr>
+    </w:p>
+    <w:p>
+      <w:pPr>
+        <w:pStyle w:val="NoSpacing"/>
+        <w:jc w:val="center"/>
+        <w:rPr>
+          <w:szCs w:val="24"/>
+        </w:rPr>
+      </w:pPr>
+    </w:p>
+    <w:p>
+      <w:pPr>
+        <w:pStyle w:val="NoSpacing"/>
+        <w:jc w:val="center"/>
+        <w:rPr>
+          <w:szCs w:val="24"/>
+        </w:rPr>
+      </w:pPr>
+    </w:p>
+    <w:p>
+      <w:pPr>
+        <w:pStyle w:val="NoSpacing"/>
+        <w:jc w:val="center"/>
+        <w:rPr>
+          <w:szCs w:val="24"/>
+        </w:rPr>
+      </w:pPr>
+    </w:p>
+    <w:p>
+      <w:pPr>
+        <w:pStyle w:val="NoSpacing"/>
+        <w:jc w:val="center"/>
+        <w:rPr>
+          <w:szCs w:val="24"/>
+        </w:rPr>
+      </w:pPr>
+    </w:p>
+    <w:p>
+      <w:pPr>
+        <w:pStyle w:val="NoSpacing"/>
+        <w:jc w:val="center"/>
+        <w:rPr>
+          <w:b/>
+          <w:szCs w:val="24"/>
+        </w:rPr>
+      </w:pPr>
       <w:r>
         <w:rPr>
           <w:b/>
@@ -15456,6 +16503,7 @@
           <w:szCs w:val="22"/>
         </w:rPr>
       </w:pPr>
+      <w:bookmarkStart w:id="29" w:name="_Toc230601283"/>
       <w:r>
         <w:rPr>
           <w:sz w:val="22"/>
@@ -15506,6 +16554,7 @@
         </w:rPr>
         <w:t xml:space="preserve"> : Fibonacci and Binary Heap runtimes</w:t>
       </w:r>
+      <w:bookmarkEnd w:id="29"/>
     </w:p>
     <w:p>
       <w:pPr>
@@ -15633,7 +16682,7 @@
           <w:szCs w:val="28"/>
         </w:rPr>
       </w:pPr>
-      <w:bookmarkStart w:id="29" w:name="_Toc229995530"/>
+      <w:bookmarkStart w:id="30" w:name="_Toc229995530"/>
       <w:r>
         <w:rPr>
           <w:color w:val="000000" w:themeColor="text1"/>
@@ -15666,7 +16715,7 @@
         </w:rPr>
         <w:t>Fibonacci vs. Binary testing procedure</w:t>
       </w:r>
-      <w:bookmarkEnd w:id="29"/>
+      <w:bookmarkEnd w:id="30"/>
     </w:p>
     <w:p>
       <w:pPr>
@@ -15854,7 +16903,7 @@
           <w:szCs w:val="28"/>
         </w:rPr>
       </w:pPr>
-      <w:bookmarkStart w:id="30" w:name="_Toc229995531"/>
+      <w:bookmarkStart w:id="31" w:name="_Toc229995531"/>
       <w:r>
         <w:rPr>
           <w:color w:val="000000" w:themeColor="text1"/>
@@ -15895,7 +16944,7 @@
         </w:rPr>
         <w:t>Fibonacci vs. Binary data collection, results, and discussion</w:t>
       </w:r>
-      <w:bookmarkEnd w:id="30"/>
+      <w:bookmarkEnd w:id="31"/>
     </w:p>
     <w:p>
       <w:pPr>
@@ -16444,6 +17493,7 @@
           <w:szCs w:val="22"/>
         </w:rPr>
       </w:pPr>
+      <w:bookmarkStart w:id="32" w:name="_Toc230601284"/>
       <w:r>
         <w:rPr>
           <w:sz w:val="22"/>
@@ -16508,6 +17558,7 @@
         </w:rPr>
         <w:t xml:space="preserve"> results</w:t>
       </w:r>
+      <w:bookmarkEnd w:id="32"/>
     </w:p>
     <w:p>
       <w:pPr>
@@ -16544,7 +17595,7 @@
           <w:szCs w:val="22"/>
         </w:rPr>
       </w:pPr>
-      <w:bookmarkStart w:id="31" w:name="_Toc229989809"/>
+      <w:bookmarkStart w:id="33" w:name="_Toc229989809"/>
       <w:r>
         <w:rPr>
           <w:sz w:val="22"/>
@@ -16595,7 +17646,7 @@
         </w:rPr>
         <w:t xml:space="preserve"> : Fibonacci vs. Binary at tier 1 trend</w:t>
       </w:r>
-      <w:bookmarkEnd w:id="31"/>
+      <w:bookmarkEnd w:id="33"/>
     </w:p>
     <w:p>
       <w:pPr>
@@ -17269,6 +18320,7 @@
           <w:szCs w:val="22"/>
         </w:rPr>
       </w:pPr>
+      <w:bookmarkStart w:id="34" w:name="_Toc230601285"/>
       <w:r>
         <w:rPr>
           <w:sz w:val="22"/>
@@ -17319,6 +18371,7 @@
         </w:rPr>
         <w:t xml:space="preserve"> : Fibonacci vs. binary heap Tier 2 results</w:t>
       </w:r>
+      <w:bookmarkEnd w:id="34"/>
     </w:p>
     <w:p>
       <w:pPr>
@@ -17360,7 +18413,7 @@
           <w:szCs w:val="22"/>
         </w:rPr>
       </w:pPr>
-      <w:bookmarkStart w:id="32" w:name="_Toc229989810"/>
+      <w:bookmarkStart w:id="35" w:name="_Toc229989810"/>
       <w:r>
         <w:rPr>
           <w:sz w:val="22"/>
@@ -17411,7 +18464,7 @@
         </w:rPr>
         <w:t xml:space="preserve"> : Fibonacci vs. Binary plot for tier 2</w:t>
       </w:r>
-      <w:bookmarkEnd w:id="32"/>
+      <w:bookmarkEnd w:id="35"/>
     </w:p>
     <w:p>
       <w:pPr>
@@ -18208,6 +19261,7 @@
           <w:szCs w:val="22"/>
         </w:rPr>
       </w:pPr>
+      <w:bookmarkStart w:id="36" w:name="_Toc230601286"/>
       <w:r>
         <w:rPr>
           <w:sz w:val="22"/>
@@ -18258,6 +19312,7 @@
         </w:rPr>
         <w:t xml:space="preserve"> : Fibonacci vs. Binary vs. BinaryHeapWrapper results</w:t>
       </w:r>
+      <w:bookmarkEnd w:id="36"/>
     </w:p>
     <w:p>
       <w:pPr>
@@ -18294,7 +19349,7 @@
           <w:szCs w:val="22"/>
         </w:rPr>
       </w:pPr>
-      <w:bookmarkStart w:id="33" w:name="_Toc229989811"/>
+      <w:bookmarkStart w:id="37" w:name="_Toc229989811"/>
       <w:r>
         <w:rPr>
           <w:sz w:val="22"/>
@@ -18345,7 +19400,7 @@
         </w:rPr>
         <w:t xml:space="preserve"> : Fibonacci vs. priority_queue vs. BinaryHeapWrapper plot</w:t>
       </w:r>
-      <w:bookmarkEnd w:id="33"/>
+      <w:bookmarkEnd w:id="37"/>
     </w:p>
     <w:p>
       <w:pPr>
@@ -18395,9 +19450,9 @@
           <w:szCs w:val="36"/>
         </w:rPr>
       </w:pPr>
-      <w:bookmarkStart w:id="34" w:name="_Toc223814806"/>
-      <w:bookmarkStart w:id="35" w:name="_Toc223814841"/>
-      <w:bookmarkStart w:id="36" w:name="_Toc229995532"/>
+      <w:bookmarkStart w:id="38" w:name="_Toc223814806"/>
+      <w:bookmarkStart w:id="39" w:name="_Toc223814841"/>
+      <w:bookmarkStart w:id="40" w:name="_Toc229995532"/>
       <w:r>
         <w:rPr>
           <w:sz w:val="36"/>
@@ -18412,9 +19467,9 @@
         </w:rPr>
         <w:t>Details</w:t>
       </w:r>
-      <w:bookmarkEnd w:id="34"/>
-      <w:bookmarkEnd w:id="35"/>
-      <w:bookmarkEnd w:id="36"/>
+      <w:bookmarkEnd w:id="38"/>
+      <w:bookmarkEnd w:id="39"/>
+      <w:bookmarkEnd w:id="40"/>
     </w:p>
     <w:p>
       <w:pPr>
@@ -18454,7 +19509,7 @@
           <w:szCs w:val="32"/>
         </w:rPr>
       </w:pPr>
-      <w:bookmarkStart w:id="37" w:name="_Toc229995533"/>
+      <w:bookmarkStart w:id="41" w:name="_Toc229995533"/>
       <w:r>
         <w:rPr>
           <w:sz w:val="32"/>
@@ -18462,7 +19517,7 @@
         </w:rPr>
         <w:t>General Overview</w:t>
       </w:r>
-      <w:bookmarkEnd w:id="37"/>
+      <w:bookmarkEnd w:id="41"/>
     </w:p>
     <w:p>
       <w:pPr>
@@ -19062,7 +20117,7 @@
           <w:szCs w:val="22"/>
         </w:rPr>
       </w:pPr>
-      <w:bookmarkStart w:id="38" w:name="_Toc229989812"/>
+      <w:bookmarkStart w:id="42" w:name="_Toc229989812"/>
       <w:r>
         <w:rPr>
           <w:sz w:val="22"/>
@@ -19113,7 +20168,7 @@
         </w:rPr>
         <w:t>: General overview of class relationships</w:t>
       </w:r>
-      <w:bookmarkEnd w:id="38"/>
+      <w:bookmarkEnd w:id="42"/>
     </w:p>
     <w:p>
       <w:pPr>
@@ -19139,11 +20194,11 @@
           <w:numId w:val="23"/>
         </w:numPr>
       </w:pPr>
-      <w:bookmarkStart w:id="39" w:name="_Toc229995534"/>
+      <w:bookmarkStart w:id="43" w:name="_Toc229995534"/>
       <w:r>
         <w:t>MUSE Components detail</w:t>
       </w:r>
-      <w:bookmarkEnd w:id="39"/>
+      <w:bookmarkEnd w:id="43"/>
     </w:p>
     <w:tbl>
       <w:tblPr>
@@ -19296,7 +20351,7 @@
                 <w:szCs w:val="22"/>
               </w:rPr>
             </w:pPr>
-            <w:bookmarkStart w:id="40" w:name="_Toc229989813"/>
+            <w:bookmarkStart w:id="44" w:name="_Toc229989813"/>
             <w:r>
               <w:rPr>
                 <w:sz w:val="22"/>
@@ -19347,7 +20402,7 @@
               </w:rPr>
               <w:t>: Components for Agent creation</w:t>
             </w:r>
-            <w:bookmarkEnd w:id="40"/>
+            <w:bookmarkEnd w:id="44"/>
           </w:p>
           <w:p>
             <w:pPr>
@@ -19597,7 +20652,7 @@
                 <w:szCs w:val="22"/>
               </w:rPr>
             </w:pPr>
-            <w:bookmarkStart w:id="41" w:name="_Toc229989814"/>
+            <w:bookmarkStart w:id="45" w:name="_Toc229989814"/>
             <w:r>
               <w:rPr>
                 <w:sz w:val="22"/>
@@ -19648,7 +20703,7 @@
               </w:rPr>
               <w:t>: Agent registration component</w:t>
             </w:r>
-            <w:bookmarkEnd w:id="41"/>
+            <w:bookmarkEnd w:id="45"/>
           </w:p>
         </w:tc>
       </w:tr>
@@ -19797,7 +20852,7 @@
           <w:szCs w:val="22"/>
         </w:rPr>
       </w:pPr>
-      <w:bookmarkStart w:id="42" w:name="_Toc229989815"/>
+      <w:bookmarkStart w:id="46" w:name="_Toc229989815"/>
       <w:r>
         <w:rPr>
           <w:sz w:val="22"/>
@@ -19848,7 +20903,7 @@
         </w:rPr>
         <w:t>: Event scheduling component</w:t>
       </w:r>
-      <w:bookmarkEnd w:id="42"/>
+      <w:bookmarkEnd w:id="46"/>
     </w:p>
     <w:p>
       <w:pPr>
@@ -20024,7 +21079,7 @@
           <w:szCs w:val="22"/>
         </w:rPr>
       </w:pPr>
-      <w:bookmarkStart w:id="43" w:name="_Toc229989816"/>
+      <w:bookmarkStart w:id="47" w:name="_Toc229989816"/>
       <w:r>
         <w:rPr>
           <w:sz w:val="22"/>
@@ -20075,7 +21130,7 @@
         </w:rPr>
         <w:t>: Event path follow through MUSE</w:t>
       </w:r>
-      <w:bookmarkEnd w:id="43"/>
+      <w:bookmarkEnd w:id="47"/>
     </w:p>
     <w:p>
       <w:pPr>
@@ -20327,7 +21382,7 @@
                 <w:szCs w:val="22"/>
               </w:rPr>
             </w:pPr>
-            <w:bookmarkStart w:id="44" w:name="_Toc229989817"/>
+            <w:bookmarkStart w:id="48" w:name="_Toc229989817"/>
             <w:r>
               <w:rPr>
                 <w:sz w:val="22"/>
@@ -20378,7 +21433,7 @@
               </w:rPr>
               <w:t xml:space="preserve"> : Simulation data commit component</w:t>
             </w:r>
-            <w:bookmarkEnd w:id="44"/>
+            <w:bookmarkEnd w:id="48"/>
           </w:p>
         </w:tc>
       </w:tr>
@@ -20647,7 +21702,7 @@
           <w:szCs w:val="22"/>
         </w:rPr>
       </w:pPr>
-      <w:bookmarkStart w:id="45" w:name="_Toc229989818"/>
+      <w:bookmarkStart w:id="49" w:name="_Toc229989818"/>
       <w:r>
         <w:rPr>
           <w:sz w:val="22"/>
@@ -20698,7 +21753,7 @@
         </w:rPr>
         <w:t>: Synchronize component</w:t>
       </w:r>
-      <w:bookmarkEnd w:id="45"/>
+      <w:bookmarkEnd w:id="49"/>
     </w:p>
     <w:p>
       <w:pPr>
@@ -20708,11 +21763,11 @@
           <w:numId w:val="23"/>
         </w:numPr>
       </w:pPr>
-      <w:bookmarkStart w:id="46" w:name="_Toc229995535"/>
+      <w:bookmarkStart w:id="50" w:name="_Toc229995535"/>
       <w:r>
         <w:t>MUSE classes and methods detail</w:t>
       </w:r>
-      <w:bookmarkEnd w:id="46"/>
+      <w:bookmarkEnd w:id="50"/>
     </w:p>
     <w:p>
       <w:pPr>
@@ -20861,7 +21916,7 @@
           <w:szCs w:val="28"/>
         </w:rPr>
       </w:pPr>
-      <w:bookmarkStart w:id="47" w:name="_Toc229995536"/>
+      <w:bookmarkStart w:id="51" w:name="_Toc229995536"/>
       <w:r>
         <w:rPr>
           <w:sz w:val="28"/>
@@ -20884,7 +21939,7 @@
         </w:rPr>
         <w:t xml:space="preserve"> class</w:t>
       </w:r>
-      <w:bookmarkEnd w:id="47"/>
+      <w:bookmarkEnd w:id="51"/>
       <w:r>
         <w:rPr>
           <w:sz w:val="28"/>
@@ -21009,7 +22064,7 @@
           <w:szCs w:val="22"/>
         </w:rPr>
       </w:pPr>
-      <w:bookmarkStart w:id="48" w:name="_Toc229989819"/>
+      <w:bookmarkStart w:id="52" w:name="_Toc229989819"/>
       <w:r>
         <w:rPr>
           <w:sz w:val="22"/>
@@ -21060,7 +22115,7 @@
         </w:rPr>
         <w:t xml:space="preserve"> : The Agent class</w:t>
       </w:r>
-      <w:bookmarkEnd w:id="48"/>
+      <w:bookmarkEnd w:id="52"/>
     </w:p>
     <w:p>
       <w:r>
@@ -21164,7 +22219,7 @@
           <w:szCs w:val="22"/>
         </w:rPr>
       </w:pPr>
-      <w:bookmarkStart w:id="49" w:name="_Toc229989820"/>
+      <w:bookmarkStart w:id="53" w:name="_Toc229989820"/>
       <w:r>
         <w:rPr>
           <w:sz w:val="22"/>
@@ -21215,7 +22270,7 @@
         </w:rPr>
         <w:t xml:space="preserve"> : The ProcessNextEvents method</w:t>
       </w:r>
-      <w:bookmarkEnd w:id="49"/>
+      <w:bookmarkEnd w:id="53"/>
     </w:p>
     <w:p>
       <w:r>
@@ -21337,7 +22392,7 @@
           <w:szCs w:val="22"/>
         </w:rPr>
       </w:pPr>
-      <w:bookmarkStart w:id="50" w:name="_Toc229989821"/>
+      <w:bookmarkStart w:id="54" w:name="_Toc229989821"/>
       <w:r>
         <w:rPr>
           <w:sz w:val="22"/>
@@ -21388,7 +22443,7 @@
         </w:rPr>
         <w:t xml:space="preserve"> : The doRollbackRecovery method</w:t>
       </w:r>
-      <w:bookmarkEnd w:id="50"/>
+      <w:bookmarkEnd w:id="54"/>
     </w:p>
     <w:p>
       <w:r>
@@ -21572,7 +22627,7 @@
           <w:szCs w:val="22"/>
         </w:rPr>
       </w:pPr>
-      <w:bookmarkStart w:id="51" w:name="_Toc229989822"/>
+      <w:bookmarkStart w:id="55" w:name="_Toc229989822"/>
       <w:r>
         <w:rPr>
           <w:sz w:val="22"/>
@@ -21623,7 +22678,7 @@
         </w:rPr>
         <w:t xml:space="preserve"> : The garbageCollect method</w:t>
       </w:r>
-      <w:bookmarkEnd w:id="51"/>
+      <w:bookmarkEnd w:id="55"/>
     </w:p>
     <w:p>
       <w:r>
@@ -21685,7 +22740,7 @@
           <w:szCs w:val="28"/>
         </w:rPr>
       </w:pPr>
-      <w:bookmarkStart w:id="52" w:name="_Toc229995537"/>
+      <w:bookmarkStart w:id="56" w:name="_Toc229995537"/>
       <w:r>
         <w:rPr>
           <w:i w:val="0"/>
@@ -21704,7 +22759,7 @@
         </w:rPr>
         <w:t>.3.1.1 The Event class</w:t>
       </w:r>
-      <w:bookmarkEnd w:id="52"/>
+      <w:bookmarkEnd w:id="56"/>
       <w:r>
         <w:rPr>
           <w:i w:val="0"/>
@@ -21835,7 +22890,7 @@
           <w:szCs w:val="22"/>
         </w:rPr>
       </w:pPr>
-      <w:bookmarkStart w:id="53" w:name="_Toc229989823"/>
+      <w:bookmarkStart w:id="57" w:name="_Toc229989823"/>
       <w:r>
         <w:rPr>
           <w:sz w:val="22"/>
@@ -21886,7 +22941,7 @@
         </w:rPr>
         <w:t xml:space="preserve"> : The Event class</w:t>
       </w:r>
-      <w:bookmarkEnd w:id="53"/>
+      <w:bookmarkEnd w:id="57"/>
     </w:p>
     <w:p>
       <w:pPr>
@@ -21898,7 +22953,7 @@
           <w:szCs w:val="28"/>
         </w:rPr>
       </w:pPr>
-      <w:bookmarkStart w:id="54" w:name="_Toc229995538"/>
+      <w:bookmarkStart w:id="58" w:name="_Toc229995538"/>
       <w:r>
         <w:rPr>
           <w:i w:val="0"/>
@@ -21935,7 +22990,7 @@
         </w:rPr>
         <w:t xml:space="preserve"> class</w:t>
       </w:r>
-      <w:bookmarkEnd w:id="54"/>
+      <w:bookmarkEnd w:id="58"/>
       <w:r>
         <w:rPr>
           <w:i w:val="0"/>
@@ -22026,7 +23081,7 @@
           <w:szCs w:val="22"/>
         </w:rPr>
       </w:pPr>
-      <w:bookmarkStart w:id="55" w:name="_Toc229989824"/>
+      <w:bookmarkStart w:id="59" w:name="_Toc229989824"/>
       <w:r>
         <w:rPr>
           <w:sz w:val="22"/>
@@ -22077,7 +23132,7 @@
         </w:rPr>
         <w:t xml:space="preserve"> : The SimStream class</w:t>
       </w:r>
-      <w:bookmarkEnd w:id="55"/>
+      <w:bookmarkEnd w:id="59"/>
     </w:p>
     <w:p>
       <w:r>
@@ -22172,7 +23227,7 @@
           <w:szCs w:val="22"/>
         </w:rPr>
       </w:pPr>
-      <w:bookmarkStart w:id="56" w:name="_Toc229989825"/>
+      <w:bookmarkStart w:id="60" w:name="_Toc229989825"/>
       <w:r>
         <w:rPr>
           <w:sz w:val="22"/>
@@ -22223,7 +23278,7 @@
         </w:rPr>
         <w:t xml:space="preserve"> : The oSimStream class</w:t>
       </w:r>
-      <w:bookmarkEnd w:id="56"/>
+      <w:bookmarkEnd w:id="60"/>
     </w:p>
     <w:p>
       <w:r>
@@ -22305,7 +23360,7 @@
           <w:szCs w:val="28"/>
         </w:rPr>
       </w:pPr>
-      <w:bookmarkStart w:id="57" w:name="_Toc229995539"/>
+      <w:bookmarkStart w:id="61" w:name="_Toc229995539"/>
       <w:r>
         <w:rPr>
           <w:sz w:val="28"/>
@@ -22327,7 +23382,7 @@
         </w:rPr>
         <w:t xml:space="preserve"> class</w:t>
       </w:r>
-      <w:bookmarkEnd w:id="57"/>
+      <w:bookmarkEnd w:id="61"/>
       <w:r>
         <w:rPr>
           <w:sz w:val="28"/>
@@ -22453,7 +23508,7 @@
           <w:szCs w:val="22"/>
         </w:rPr>
       </w:pPr>
-      <w:bookmarkStart w:id="58" w:name="_Toc229989826"/>
+      <w:bookmarkStart w:id="62" w:name="_Toc229989826"/>
       <w:r>
         <w:rPr>
           <w:sz w:val="22"/>
@@ -22504,7 +23559,7 @@
         </w:rPr>
         <w:t xml:space="preserve"> : The Simulation class</w:t>
       </w:r>
-      <w:bookmarkEnd w:id="58"/>
+      <w:bookmarkEnd w:id="62"/>
     </w:p>
     <w:p>
       <w:r>
@@ -22613,7 +23668,7 @@
           <w:szCs w:val="22"/>
         </w:rPr>
       </w:pPr>
-      <w:bookmarkStart w:id="59" w:name="_Toc229989827"/>
+      <w:bookmarkStart w:id="63" w:name="_Toc229989827"/>
       <w:r>
         <w:rPr>
           <w:sz w:val="22"/>
@@ -22664,7 +23719,7 @@
         </w:rPr>
         <w:t xml:space="preserve"> : The start method part 1</w:t>
       </w:r>
-      <w:bookmarkEnd w:id="59"/>
+      <w:bookmarkEnd w:id="63"/>
     </w:p>
     <w:p>
       <w:pPr>
@@ -22732,7 +23787,7 @@
           <w:szCs w:val="22"/>
         </w:rPr>
       </w:pPr>
-      <w:bookmarkStart w:id="60" w:name="_Toc229989828"/>
+      <w:bookmarkStart w:id="64" w:name="_Toc229989828"/>
       <w:r>
         <w:rPr>
           <w:sz w:val="22"/>
@@ -22783,7 +23838,7 @@
         </w:rPr>
         <w:t xml:space="preserve"> : The start method part 2</w:t>
       </w:r>
-      <w:bookmarkEnd w:id="60"/>
+      <w:bookmarkEnd w:id="64"/>
     </w:p>
     <w:p>
       <w:r>
@@ -22800,7 +23855,7 @@
           <w:szCs w:val="28"/>
         </w:rPr>
       </w:pPr>
-      <w:bookmarkStart w:id="61" w:name="_Toc229995540"/>
+      <w:bookmarkStart w:id="65" w:name="_Toc229995540"/>
       <w:r>
         <w:rPr>
           <w:i w:val="0"/>
@@ -22820,7 +23875,7 @@
         </w:rPr>
         <w:t>The Scheduler class</w:t>
       </w:r>
-      <w:bookmarkEnd w:id="61"/>
+      <w:bookmarkEnd w:id="65"/>
       <w:r>
         <w:rPr>
           <w:i w:val="0"/>
@@ -22929,7 +23984,7 @@
           <w:szCs w:val="22"/>
         </w:rPr>
       </w:pPr>
-      <w:bookmarkStart w:id="62" w:name="_Toc229989829"/>
+      <w:bookmarkStart w:id="66" w:name="_Toc229989829"/>
       <w:r>
         <w:rPr>
           <w:sz w:val="22"/>
@@ -22980,7 +24035,7 @@
         </w:rPr>
         <w:t xml:space="preserve"> :  The Scheduler class</w:t>
       </w:r>
-      <w:bookmarkEnd w:id="62"/>
+      <w:bookmarkEnd w:id="66"/>
     </w:p>
     <w:p>
       <w:r>
@@ -23070,7 +24125,7 @@
           <w:szCs w:val="22"/>
         </w:rPr>
       </w:pPr>
-      <w:bookmarkStart w:id="63" w:name="_Toc229989830"/>
+      <w:bookmarkStart w:id="67" w:name="_Toc229989830"/>
       <w:r>
         <w:rPr>
           <w:sz w:val="22"/>
@@ -23121,7 +24176,7 @@
         </w:rPr>
         <w:t xml:space="preserve"> : Snippet of scheduleEvent method</w:t>
       </w:r>
-      <w:bookmarkEnd w:id="63"/>
+      <w:bookmarkEnd w:id="67"/>
     </w:p>
     <w:p>
       <w:r>
@@ -23216,7 +24271,7 @@
           <w:szCs w:val="22"/>
         </w:rPr>
       </w:pPr>
-      <w:bookmarkStart w:id="64" w:name="_Toc229989831"/>
+      <w:bookmarkStart w:id="68" w:name="_Toc229989831"/>
       <w:r>
         <w:rPr>
           <w:sz w:val="22"/>
@@ -23267,7 +24322,7 @@
         </w:rPr>
         <w:t xml:space="preserve"> : The processNextAgentEvents method</w:t>
       </w:r>
-      <w:bookmarkEnd w:id="64"/>
+      <w:bookmarkEnd w:id="68"/>
     </w:p>
     <w:p>
       <w:r>
@@ -23284,7 +24339,7 @@
           <w:szCs w:val="28"/>
         </w:rPr>
       </w:pPr>
-      <w:bookmarkStart w:id="65" w:name="_Toc229995541"/>
+      <w:bookmarkStart w:id="69" w:name="_Toc229995541"/>
       <w:r>
         <w:rPr>
           <w:i w:val="0"/>
@@ -23321,7 +24376,7 @@
         </w:rPr>
         <w:t xml:space="preserve"> class</w:t>
       </w:r>
-      <w:bookmarkEnd w:id="65"/>
+      <w:bookmarkEnd w:id="69"/>
       <w:r>
         <w:rPr>
           <w:i w:val="0"/>
@@ -23440,7 +24495,7 @@
           <w:szCs w:val="22"/>
         </w:rPr>
       </w:pPr>
-      <w:bookmarkStart w:id="66" w:name="_Toc229989832"/>
+      <w:bookmarkStart w:id="70" w:name="_Toc229989832"/>
       <w:r>
         <w:rPr>
           <w:sz w:val="22"/>
@@ -23491,7 +24546,7 @@
         </w:rPr>
         <w:t xml:space="preserve"> : The Communicator class</w:t>
       </w:r>
-      <w:bookmarkEnd w:id="66"/>
+      <w:bookmarkEnd w:id="70"/>
     </w:p>
     <w:p>
       <w:r>
@@ -23564,7 +24619,7 @@
           <w:szCs w:val="22"/>
         </w:rPr>
       </w:pPr>
-      <w:bookmarkStart w:id="67" w:name="_Toc229989833"/>
+      <w:bookmarkStart w:id="71" w:name="_Toc229989833"/>
       <w:r>
         <w:rPr>
           <w:sz w:val="22"/>
@@ -23615,7 +24670,7 @@
         </w:rPr>
         <w:t xml:space="preserve"> : Agent Map 3 step construction process</w:t>
       </w:r>
-      <w:bookmarkEnd w:id="67"/>
+      <w:bookmarkEnd w:id="71"/>
     </w:p>
     <w:p>
       <w:r>
@@ -23703,7 +24758,7 @@
           <w:szCs w:val="28"/>
         </w:rPr>
       </w:pPr>
-      <w:bookmarkStart w:id="68" w:name="_Toc229995542"/>
+      <w:bookmarkStart w:id="72" w:name="_Toc229995542"/>
       <w:r>
         <w:rPr>
           <w:i w:val="0"/>
@@ -23740,7 +24795,7 @@
         </w:rPr>
         <w:t xml:space="preserve"> class</w:t>
       </w:r>
-      <w:bookmarkEnd w:id="68"/>
+      <w:bookmarkEnd w:id="72"/>
       <w:r>
         <w:rPr>
           <w:i w:val="0"/>
@@ -23850,7 +24905,7 @@
           <w:szCs w:val="22"/>
         </w:rPr>
       </w:pPr>
-      <w:bookmarkStart w:id="69" w:name="_Toc229989834"/>
+      <w:bookmarkStart w:id="73" w:name="_Toc229989834"/>
       <w:r>
         <w:rPr>
           <w:sz w:val="22"/>
@@ -23901,7 +24956,7 @@
         </w:rPr>
         <w:t xml:space="preserve"> : The GVTManager class</w:t>
       </w:r>
-      <w:bookmarkEnd w:id="69"/>
+      <w:bookmarkEnd w:id="73"/>
     </w:p>
     <w:p>
       <w:r>
@@ -24017,7 +25072,7 @@
           <w:szCs w:val="22"/>
         </w:rPr>
       </w:pPr>
-      <w:bookmarkStart w:id="70" w:name="_Toc229989835"/>
+      <w:bookmarkStart w:id="74" w:name="_Toc229989835"/>
       <w:r>
         <w:rPr>
           <w:sz w:val="22"/>
@@ -24068,7 +25123,7 @@
         </w:rPr>
         <w:t xml:space="preserve"> : The GVTMessage class</w:t>
       </w:r>
-      <w:bookmarkEnd w:id="70"/>
+      <w:bookmarkEnd w:id="74"/>
     </w:p>
     <w:p>
       <w:r>
@@ -24153,7 +25208,7 @@
           <w:szCs w:val="22"/>
         </w:rPr>
       </w:pPr>
-      <w:bookmarkStart w:id="71" w:name="_Toc229989836"/>
+      <w:bookmarkStart w:id="75" w:name="_Toc229989836"/>
       <w:r>
         <w:rPr>
           <w:sz w:val="22"/>
@@ -24204,7 +25259,7 @@
         </w:rPr>
         <w:t xml:space="preserve"> : GVT message passing</w:t>
       </w:r>
-      <w:bookmarkEnd w:id="71"/>
+      <w:bookmarkEnd w:id="75"/>
     </w:p>
     <w:p/>
     <w:p>
@@ -24215,12 +25270,12 @@
           <w:numId w:val="23"/>
         </w:numPr>
       </w:pPr>
-      <w:bookmarkStart w:id="72" w:name="_Toc229995543"/>
+      <w:bookmarkStart w:id="76" w:name="_Toc229995543"/>
       <w:r>
         <w:lastRenderedPageBreak/>
         <w:t>MUSE Code Generator</w:t>
       </w:r>
-      <w:bookmarkEnd w:id="72"/>
+      <w:bookmarkEnd w:id="76"/>
     </w:p>
     <w:p>
       <w:pPr>
@@ -24551,7 +25606,7 @@
           <w:szCs w:val="22"/>
         </w:rPr>
       </w:pPr>
-      <w:bookmarkStart w:id="73" w:name="_Toc229989837"/>
+      <w:bookmarkStart w:id="77" w:name="_Toc229989837"/>
       <w:r>
         <w:rPr>
           <w:sz w:val="22"/>
@@ -24602,7 +25657,7 @@
         </w:rPr>
         <w:t>: The MUSE Code Generator help menu</w:t>
       </w:r>
-      <w:bookmarkEnd w:id="73"/>
+      <w:bookmarkEnd w:id="77"/>
     </w:p>
     <w:p>
       <w:pPr>
@@ -24751,7 +25806,7 @@
           <w:szCs w:val="22"/>
         </w:rPr>
       </w:pPr>
-      <w:bookmarkStart w:id="74" w:name="_Toc229989838"/>
+      <w:bookmarkStart w:id="78" w:name="_Toc229989838"/>
       <w:r>
         <w:rPr>
           <w:sz w:val="22"/>
@@ -24802,7 +25857,7 @@
         </w:rPr>
         <w:t>: Directories create via MUSE code generator</w:t>
       </w:r>
-      <w:bookmarkEnd w:id="74"/>
+      <w:bookmarkEnd w:id="78"/>
     </w:p>
     <w:p>
       <w:pPr>
@@ -24926,7 +25981,7 @@
           <w:szCs w:val="22"/>
         </w:rPr>
       </w:pPr>
-      <w:bookmarkStart w:id="75" w:name="_Toc229989839"/>
+      <w:bookmarkStart w:id="79" w:name="_Toc229989839"/>
       <w:r>
         <w:rPr>
           <w:sz w:val="22"/>
@@ -24985,7 +26040,7 @@
         </w:rPr>
         <w:t xml:space="preserve"> by code generator</w:t>
       </w:r>
-      <w:bookmarkEnd w:id="75"/>
+      <w:bookmarkEnd w:id="79"/>
     </w:p>
     <w:p>
       <w:pPr>
@@ -25215,7 +26270,7 @@
           <w:szCs w:val="22"/>
         </w:rPr>
       </w:pPr>
-      <w:bookmarkStart w:id="76" w:name="_Toc229989840"/>
+      <w:bookmarkStart w:id="80" w:name="_Toc229989840"/>
       <w:r>
         <w:rPr>
           <w:sz w:val="22"/>
@@ -25266,7 +26321,7 @@
         </w:rPr>
         <w:t>: Bug.h generated with MUSE code generator</w:t>
       </w:r>
-      <w:bookmarkEnd w:id="76"/>
+      <w:bookmarkEnd w:id="80"/>
     </w:p>
     <w:p>
       <w:pPr>
@@ -25398,7 +26453,7 @@
           <w:szCs w:val="22"/>
         </w:rPr>
       </w:pPr>
-      <w:bookmarkStart w:id="77" w:name="_Toc229989841"/>
+      <w:bookmarkStart w:id="81" w:name="_Toc229989841"/>
       <w:r>
         <w:rPr>
           <w:sz w:val="22"/>
@@ -25449,7 +26504,7 @@
         </w:rPr>
         <w:t>: Bug.cpp generated with MUSE code generator</w:t>
       </w:r>
-      <w:bookmarkEnd w:id="77"/>
+      <w:bookmarkEnd w:id="81"/>
     </w:p>
     <w:p>
       <w:pPr>
@@ -25595,7 +26650,7 @@
           <w:szCs w:val="22"/>
         </w:rPr>
       </w:pPr>
-      <w:bookmarkStart w:id="78" w:name="_Toc229989842"/>
+      <w:bookmarkStart w:id="82" w:name="_Toc229989842"/>
       <w:r>
         <w:rPr>
           <w:sz w:val="22"/>
@@ -25646,7 +26701,7 @@
         </w:rPr>
         <w:t>: BugState.h created with MUSE code generator</w:t>
       </w:r>
-      <w:bookmarkEnd w:id="78"/>
+      <w:bookmarkEnd w:id="82"/>
     </w:p>
     <w:p>
       <w:pPr>
@@ -25821,7 +26876,7 @@
           <w:szCs w:val="22"/>
         </w:rPr>
       </w:pPr>
-      <w:bookmarkStart w:id="79" w:name="_Toc229989843"/>
+      <w:bookmarkStart w:id="83" w:name="_Toc229989843"/>
       <w:r>
         <w:rPr>
           <w:sz w:val="22"/>
@@ -25872,7 +26927,7 @@
         </w:rPr>
         <w:t>: BugState.cpp created with MUSE code generator</w:t>
       </w:r>
-      <w:bookmarkEnd w:id="79"/>
+      <w:bookmarkEnd w:id="83"/>
     </w:p>
     <w:p>
       <w:pPr>
@@ -26005,7 +27060,7 @@
           <w:szCs w:val="22"/>
         </w:rPr>
       </w:pPr>
-      <w:bookmarkStart w:id="80" w:name="_Toc229989844"/>
+      <w:bookmarkStart w:id="84" w:name="_Toc229989844"/>
       <w:r>
         <w:rPr>
           <w:sz w:val="22"/>
@@ -26056,7 +27111,7 @@
         </w:rPr>
         <w:t>: BugEvent.h created by MUSE code generator</w:t>
       </w:r>
-      <w:bookmarkEnd w:id="80"/>
+      <w:bookmarkEnd w:id="84"/>
     </w:p>
     <w:p>
       <w:r>
@@ -26120,7 +27175,7 @@
           <w:szCs w:val="22"/>
         </w:rPr>
       </w:pPr>
-      <w:bookmarkStart w:id="81" w:name="_Toc229989845"/>
+      <w:bookmarkStart w:id="85" w:name="_Toc229989845"/>
       <w:r>
         <w:rPr>
           <w:sz w:val="22"/>
@@ -26171,7 +27226,7 @@
         </w:rPr>
         <w:t>: BugEvent.cpp created by MUSE code generator</w:t>
       </w:r>
-      <w:bookmarkEnd w:id="81"/>
+      <w:bookmarkEnd w:id="85"/>
     </w:p>
     <w:p/>
     <w:p>
@@ -26186,7 +27241,7 @@
           <w:szCs w:val="36"/>
         </w:rPr>
       </w:pPr>
-      <w:bookmarkStart w:id="82" w:name="_Toc229995544"/>
+      <w:bookmarkStart w:id="86" w:name="_Toc229995544"/>
       <w:r>
         <w:rPr>
           <w:sz w:val="36"/>
@@ -26195,7 +27250,7 @@
         <w:lastRenderedPageBreak/>
         <w:t>MUSE Installation and API Details</w:t>
       </w:r>
-      <w:bookmarkEnd w:id="82"/>
+      <w:bookmarkEnd w:id="86"/>
     </w:p>
     <w:p>
       <w:pPr>
@@ -26414,7 +27469,7 @@
           <w:szCs w:val="32"/>
         </w:rPr>
       </w:pPr>
-      <w:bookmarkStart w:id="83" w:name="_Toc229995545"/>
+      <w:bookmarkStart w:id="87" w:name="_Toc229995545"/>
       <w:r>
         <w:rPr>
           <w:color w:val="000000" w:themeColor="text1"/>
@@ -26423,7 +27478,7 @@
         </w:rPr>
         <w:t>Configuring and Installing MUSE</w:t>
       </w:r>
-      <w:bookmarkEnd w:id="83"/>
+      <w:bookmarkEnd w:id="87"/>
     </w:p>
     <w:p>
       <w:pPr>
@@ -26553,7 +27608,7 @@
           <w:szCs w:val="22"/>
         </w:rPr>
       </w:pPr>
-      <w:bookmarkStart w:id="84" w:name="_Toc229989846"/>
+      <w:bookmarkStart w:id="88" w:name="_Toc229989846"/>
       <w:r>
         <w:rPr>
           <w:sz w:val="22"/>
@@ -26604,7 +27659,7 @@
         </w:rPr>
         <w:t xml:space="preserve"> : SVN checkout command</w:t>
       </w:r>
-      <w:bookmarkEnd w:id="84"/>
+      <w:bookmarkEnd w:id="88"/>
     </w:p>
     <w:p>
       <w:pPr>
@@ -26837,7 +27892,7 @@
           <w:szCs w:val="22"/>
         </w:rPr>
       </w:pPr>
-      <w:bookmarkStart w:id="85" w:name="_Toc229989847"/>
+      <w:bookmarkStart w:id="89" w:name="_Toc229989847"/>
       <w:r>
         <w:rPr>
           <w:sz w:val="22"/>
@@ -26888,7 +27943,7 @@
         </w:rPr>
         <w:t xml:space="preserve"> : Generated Directories</w:t>
       </w:r>
-      <w:bookmarkEnd w:id="85"/>
+      <w:bookmarkEnd w:id="89"/>
     </w:p>
     <w:p>
       <w:pPr>
@@ -27183,7 +28238,7 @@
           <w:szCs w:val="22"/>
         </w:rPr>
       </w:pPr>
-      <w:bookmarkStart w:id="86" w:name="_Toc229989848"/>
+      <w:bookmarkStart w:id="90" w:name="_Toc229989848"/>
       <w:r>
         <w:rPr>
           <w:sz w:val="22"/>
@@ -27234,7 +28289,7 @@
         </w:rPr>
         <w:t xml:space="preserve"> : Configure script running</w:t>
       </w:r>
-      <w:bookmarkEnd w:id="86"/>
+      <w:bookmarkEnd w:id="90"/>
     </w:p>
     <w:p>
       <w:pPr>
@@ -27372,7 +28427,7 @@
           <w:szCs w:val="22"/>
         </w:rPr>
       </w:pPr>
-      <w:bookmarkStart w:id="87" w:name="_Toc229989849"/>
+      <w:bookmarkStart w:id="91" w:name="_Toc229989849"/>
       <w:r>
         <w:rPr>
           <w:sz w:val="22"/>
@@ -27423,7 +28478,7 @@
         </w:rPr>
         <w:t xml:space="preserve"> : MUSE finish compiling</w:t>
       </w:r>
-      <w:bookmarkEnd w:id="87"/>
+      <w:bookmarkEnd w:id="91"/>
     </w:p>
     <w:p>
       <w:pPr>
@@ -27460,7 +28515,7 @@
           <w:szCs w:val="32"/>
         </w:rPr>
       </w:pPr>
-      <w:bookmarkStart w:id="88" w:name="_Toc229995546"/>
+      <w:bookmarkStart w:id="92" w:name="_Toc229995546"/>
       <w:r>
         <w:rPr>
           <w:color w:val="000000" w:themeColor="text1"/>
@@ -27470,7 +28525,7 @@
         <w:lastRenderedPageBreak/>
         <w:t>Background on Ping-Pong Simulation</w:t>
       </w:r>
-      <w:bookmarkEnd w:id="88"/>
+      <w:bookmarkEnd w:id="92"/>
     </w:p>
     <w:p>
       <w:pPr>
@@ -27502,7 +28557,7 @@
           <w:szCs w:val="32"/>
         </w:rPr>
       </w:pPr>
-      <w:bookmarkStart w:id="89" w:name="_Toc229995547"/>
+      <w:bookmarkStart w:id="93" w:name="_Toc229995547"/>
       <w:r>
         <w:rPr>
           <w:color w:val="000000" w:themeColor="text1"/>
@@ -27511,7 +28566,7 @@
         </w:rPr>
         <w:t>Implementing Ping-Pong Simulation</w:t>
       </w:r>
-      <w:bookmarkEnd w:id="89"/>
+      <w:bookmarkEnd w:id="93"/>
     </w:p>
     <w:p>
       <w:pPr>
@@ -27688,7 +28743,7 @@
           <w:szCs w:val="22"/>
         </w:rPr>
       </w:pPr>
-      <w:bookmarkStart w:id="90" w:name="_Toc229989850"/>
+      <w:bookmarkStart w:id="94" w:name="_Toc229989850"/>
       <w:r>
         <w:rPr>
           <w:sz w:val="22"/>
@@ -27739,7 +28794,7 @@
         </w:rPr>
         <w:t xml:space="preserve"> : Creating project with code generator</w:t>
       </w:r>
-      <w:bookmarkEnd w:id="90"/>
+      <w:bookmarkEnd w:id="94"/>
     </w:p>
     <w:p>
       <w:pPr>
@@ -27923,7 +28978,7 @@
           <w:szCs w:val="22"/>
         </w:rPr>
       </w:pPr>
-      <w:bookmarkStart w:id="91" w:name="_Toc229989851"/>
+      <w:bookmarkStart w:id="95" w:name="_Toc229989851"/>
       <w:r>
         <w:rPr>
           <w:sz w:val="22"/>
@@ -27974,7 +29029,7 @@
         </w:rPr>
         <w:t xml:space="preserve"> : Executing stub file generated by code generator</w:t>
       </w:r>
-      <w:bookmarkEnd w:id="91"/>
+      <w:bookmarkEnd w:id="95"/>
     </w:p>
     <w:p>
       <w:pPr>
@@ -28098,7 +29153,7 @@
           <w:szCs w:val="22"/>
         </w:rPr>
       </w:pPr>
-      <w:bookmarkStart w:id="92" w:name="_Toc229989852"/>
+      <w:bookmarkStart w:id="96" w:name="_Toc229989852"/>
       <w:r>
         <w:rPr>
           <w:sz w:val="22"/>
@@ -28149,7 +29204,7 @@
         </w:rPr>
         <w:t>: The State class</w:t>
       </w:r>
-      <w:bookmarkEnd w:id="92"/>
+      <w:bookmarkEnd w:id="96"/>
     </w:p>
     <w:p>
       <w:pPr>
@@ -28385,7 +29440,7 @@
           <w:szCs w:val="22"/>
         </w:rPr>
       </w:pPr>
-      <w:bookmarkStart w:id="93" w:name="_Toc229989853"/>
+      <w:bookmarkStart w:id="97" w:name="_Toc229989853"/>
       <w:r>
         <w:rPr>
           <w:sz w:val="22"/>
@@ -28436,7 +29491,7 @@
         </w:rPr>
         <w:t xml:space="preserve"> : Creating state with code generator</w:t>
       </w:r>
-      <w:bookmarkEnd w:id="93"/>
+      <w:bookmarkEnd w:id="97"/>
     </w:p>
     <w:p>
       <w:pPr>
@@ -28562,7 +29617,7 @@
           <w:szCs w:val="22"/>
         </w:rPr>
       </w:pPr>
-      <w:bookmarkStart w:id="94" w:name="_Toc229989854"/>
+      <w:bookmarkStart w:id="98" w:name="_Toc229989854"/>
       <w:r>
         <w:rPr>
           <w:sz w:val="22"/>
@@ -28613,7 +29668,7 @@
         </w:rPr>
         <w:t xml:space="preserve"> : PingPongState file created with code generator</w:t>
       </w:r>
-      <w:bookmarkEnd w:id="94"/>
+      <w:bookmarkEnd w:id="98"/>
     </w:p>
     <w:p>
       <w:pPr>
@@ -28792,7 +29847,7 @@
           <w:szCs w:val="22"/>
         </w:rPr>
       </w:pPr>
-      <w:bookmarkStart w:id="95" w:name="_Toc229989855"/>
+      <w:bookmarkStart w:id="99" w:name="_Toc229989855"/>
       <w:r>
         <w:rPr>
           <w:sz w:val="22"/>
@@ -28843,7 +29898,7 @@
         </w:rPr>
         <w:t xml:space="preserve"> : PingPongState generated header file</w:t>
       </w:r>
-      <w:bookmarkEnd w:id="95"/>
+      <w:bookmarkEnd w:id="99"/>
     </w:p>
     <w:p>
       <w:pPr>
@@ -28944,7 +29999,7 @@
           <w:szCs w:val="22"/>
         </w:rPr>
       </w:pPr>
-      <w:bookmarkStart w:id="96" w:name="_Toc229989856"/>
+      <w:bookmarkStart w:id="100" w:name="_Toc229989856"/>
       <w:r>
         <w:rPr>
           <w:sz w:val="22"/>
@@ -28995,7 +30050,7 @@
         </w:rPr>
         <w:t>: The Event class</w:t>
       </w:r>
-      <w:bookmarkEnd w:id="96"/>
+      <w:bookmarkEnd w:id="100"/>
     </w:p>
     <w:p>
       <w:pPr>
@@ -29270,7 +30325,7 @@
           <w:szCs w:val="22"/>
         </w:rPr>
       </w:pPr>
-      <w:bookmarkStart w:id="97" w:name="_Toc229989857"/>
+      <w:bookmarkStart w:id="101" w:name="_Toc229989857"/>
       <w:r>
         <w:rPr>
           <w:sz w:val="22"/>
@@ -29321,7 +30376,7 @@
         </w:rPr>
         <w:t xml:space="preserve"> : DataTypes header</w:t>
       </w:r>
-      <w:bookmarkEnd w:id="97"/>
+      <w:bookmarkEnd w:id="101"/>
     </w:p>
     <w:p>
       <w:pPr>
@@ -29740,7 +30795,7 @@
           <w:szCs w:val="22"/>
         </w:rPr>
       </w:pPr>
-      <w:bookmarkStart w:id="98" w:name="_Toc229989858"/>
+      <w:bookmarkStart w:id="102" w:name="_Toc229989858"/>
       <w:r>
         <w:rPr>
           <w:sz w:val="22"/>
@@ -29791,7 +30846,7 @@
         </w:rPr>
         <w:t xml:space="preserve"> : Creating Ball event with code generator</w:t>
       </w:r>
-      <w:bookmarkEnd w:id="98"/>
+      <w:bookmarkEnd w:id="102"/>
     </w:p>
     <w:p>
       <w:pPr>
@@ -29929,7 +30984,7 @@
           <w:szCs w:val="22"/>
         </w:rPr>
       </w:pPr>
-      <w:bookmarkStart w:id="99" w:name="_Toc229989859"/>
+      <w:bookmarkStart w:id="103" w:name="_Toc229989859"/>
       <w:r>
         <w:rPr>
           <w:sz w:val="22"/>
@@ -29980,7 +31035,7 @@
         </w:rPr>
         <w:t>: Ball class generated source file</w:t>
       </w:r>
-      <w:bookmarkEnd w:id="99"/>
+      <w:bookmarkEnd w:id="103"/>
     </w:p>
     <w:p>
       <w:pPr>
@@ -30048,7 +31103,7 @@
           <w:szCs w:val="22"/>
         </w:rPr>
       </w:pPr>
-      <w:bookmarkStart w:id="100" w:name="_Toc229989860"/>
+      <w:bookmarkStart w:id="104" w:name="_Toc229989860"/>
       <w:r>
         <w:rPr>
           <w:sz w:val="22"/>
@@ -30113,7 +31168,7 @@
         </w:rPr>
         <w:t>header file</w:t>
       </w:r>
-      <w:bookmarkEnd w:id="100"/>
+      <w:bookmarkEnd w:id="104"/>
     </w:p>
     <w:p>
       <w:pPr>
@@ -30238,7 +31293,7 @@
           <w:szCs w:val="22"/>
         </w:rPr>
       </w:pPr>
-      <w:bookmarkStart w:id="101" w:name="_Toc229989861"/>
+      <w:bookmarkStart w:id="105" w:name="_Toc229989861"/>
       <w:r>
         <w:rPr>
           <w:sz w:val="22"/>
@@ -30289,7 +31344,7 @@
         </w:rPr>
         <w:t xml:space="preserve"> : The Agent class public methods</w:t>
       </w:r>
-      <w:bookmarkEnd w:id="101"/>
+      <w:bookmarkEnd w:id="105"/>
     </w:p>
     <w:p>
       <w:pPr>
@@ -30487,7 +31542,7 @@
           <v:shape id="_x0000_i1025" type="#_x0000_t75" style="width:408pt;height:210.75pt" o:ole="">
             <v:imagedata r:id="rId69" o:title=""/>
           </v:shape>
-          <o:OLEObject Type="Embed" ProgID="Visio.Drawing.11" ShapeID="_x0000_i1025" DrawAspect="Content" ObjectID="_1304282753" r:id="rId70"/>
+          <o:OLEObject Type="Embed" ProgID="Visio.Drawing.11" ShapeID="_x0000_i1025" DrawAspect="Content" ObjectID="_1304344373" r:id="rId70"/>
         </w:object>
       </w:r>
     </w:p>
@@ -30500,7 +31555,7 @@
           <w:szCs w:val="22"/>
         </w:rPr>
       </w:pPr>
-      <w:bookmarkStart w:id="102" w:name="_Toc229989862"/>
+      <w:bookmarkStart w:id="106" w:name="_Toc229989862"/>
       <w:r>
         <w:rPr>
           <w:sz w:val="22"/>
@@ -30551,7 +31606,7 @@
         </w:rPr>
         <w:t xml:space="preserve"> : Sequence of initializing and finalizing an agent</w:t>
       </w:r>
-      <w:bookmarkEnd w:id="102"/>
+      <w:bookmarkEnd w:id="106"/>
     </w:p>
     <w:p>
       <w:pPr>
@@ -30907,15 +31962,46 @@
               <v:h position="#0,#1"/>
             </v:handles>
           </v:shapetype>
-          <v:shape id="_x0000_s1039" type="#_x0000_t62" style="position:absolute;left:0;text-align:left;margin-left:382.5pt;margin-top:94.8pt;width:100.5pt;height:53.6pt;z-index:251659264" adj="-12842,11969" fillcolor="white [3201]" strokecolor="#9bbb59 [3206]" strokeweight="2.5pt">
+          <v:shape id="_x0000_s1039" type="#_x0000_t62" style="position:absolute;left:0;text-align:left;margin-left:382.5pt;margin-top:94.8pt;width:62.25pt;height:49.1pt;z-index:251659264" adj="-20733,13066" fillcolor="white [3201]" strokecolor="#9bbb59 [3206]" strokeweight="2.5pt">
             <v:shadow color="#868686"/>
             <v:textbox>
               <w:txbxContent>
                 <w:p>
                   <w:r>
-                    <w:t>Equals smallest LVT</w:t>
+                    <w:t>Smallest</w:t>
+                  </w:r>
+                  <w:r>
+                    <w:t xml:space="preserve"> LVT</w:t>
                   </w:r>
                 </w:p>
+              </w:txbxContent>
+            </v:textbox>
+          </v:shape>
+        </w:pict>
+      </w:r>
+      <w:r>
+        <w:rPr>
+          <w:noProof/>
+          <w:szCs w:val="24"/>
+          <w:lang w:bidi="ar-SA"/>
+        </w:rPr>
+        <w:pict>
+          <v:shape id="_x0000_s1040" type="#_x0000_t62" style="position:absolute;left:0;text-align:left;margin-left:367.5pt;margin-top:9.3pt;width:70.5pt;height:49.1pt;z-index:251658240" adj="-36153,6731" fillcolor="white [3201]" strokecolor="#9bbb59 [3206]" strokeweight="2.5pt">
+            <v:shadow color="#868686"/>
+            <v:textbox>
+              <w:txbxContent>
+                <w:p>
+                  <w:pPr>
+                    <w:jc w:val="left"/>
+                  </w:pPr>
+                  <w:r>
+                    <w:t>Smallest</w:t>
+                  </w:r>
+                  <w:r>
+                    <w:t xml:space="preserve"> LGVT</w:t>
+                  </w:r>
+                </w:p>
+                <w:p/>
               </w:txbxContent>
             </v:textbox>
           </v:shape>
@@ -30937,31 +32023,6 @@
                     <w:t>Agent’s LVT</w:t>
                   </w:r>
                 </w:p>
-              </w:txbxContent>
-            </v:textbox>
-          </v:shape>
-        </w:pict>
-      </w:r>
-      <w:r>
-        <w:rPr>
-          <w:noProof/>
-          <w:szCs w:val="24"/>
-          <w:lang w:bidi="ar-SA"/>
-        </w:rPr>
-        <w:pict>
-          <v:shape id="_x0000_s1040" type="#_x0000_t62" style="position:absolute;left:0;text-align:left;margin-left:367.5pt;margin-top:9.3pt;width:120pt;height:49.1pt;z-index:251658240" adj="-21240,6731" fillcolor="white [3201]" strokecolor="#9bbb59 [3206]" strokeweight="2.5pt">
-            <v:shadow color="#868686"/>
-            <v:textbox>
-              <w:txbxContent>
-                <w:p>
-                  <w:pPr>
-                    <w:jc w:val="left"/>
-                  </w:pPr>
-                  <w:r>
-                    <w:t>Equals smallest LGVT</w:t>
-                  </w:r>
-                </w:p>
-                <w:p/>
               </w:txbxContent>
             </v:textbox>
           </v:shape>
@@ -31029,7 +32090,7 @@
           <w:szCs w:val="22"/>
         </w:rPr>
       </w:pPr>
-      <w:bookmarkStart w:id="103" w:name="_Toc229989863"/>
+      <w:bookmarkStart w:id="107" w:name="_Toc229989863"/>
       <w:r>
         <w:rPr>
           <w:sz w:val="22"/>
@@ -31080,7 +32141,7 @@
         </w:rPr>
         <w:t xml:space="preserve"> : getTime method time types</w:t>
       </w:r>
-      <w:bookmarkEnd w:id="103"/>
+      <w:bookmarkEnd w:id="107"/>
     </w:p>
     <w:p>
       <w:pPr>
@@ -31265,7 +32326,7 @@
           <w:szCs w:val="22"/>
         </w:rPr>
       </w:pPr>
-      <w:bookmarkStart w:id="104" w:name="_Toc229989864"/>
+      <w:bookmarkStart w:id="108" w:name="_Toc229989864"/>
       <w:r>
         <w:rPr>
           <w:sz w:val="22"/>
@@ -31316,7 +32377,7 @@
         </w:rPr>
         <w:t xml:space="preserve"> : Creating PingPongPlayer agent with code generator</w:t>
       </w:r>
-      <w:bookmarkEnd w:id="104"/>
+      <w:bookmarkEnd w:id="108"/>
     </w:p>
     <w:p>
       <w:pPr>
@@ -31410,7 +32471,7 @@
           <w:szCs w:val="22"/>
         </w:rPr>
       </w:pPr>
-      <w:bookmarkStart w:id="105" w:name="_Toc229989865"/>
+      <w:bookmarkStart w:id="109" w:name="_Toc229989865"/>
       <w:r>
         <w:rPr>
           <w:sz w:val="22"/>
@@ -31461,7 +32522,7 @@
         </w:rPr>
         <w:t xml:space="preserve"> : Generated PingPongPlayer header file</w:t>
       </w:r>
-      <w:bookmarkEnd w:id="105"/>
+      <w:bookmarkEnd w:id="109"/>
     </w:p>
     <w:p>
       <w:pPr>
@@ -31650,6 +32711,9 @@
             <v:textbox>
               <w:txbxContent>
                 <w:p>
+                  <w:pPr>
+                    <w:jc w:val="left"/>
+                  </w:pPr>
                   <w:r>
                     <w:t>Don’t forget to include</w:t>
                   </w:r>
@@ -31731,7 +32795,7 @@
           <w:szCs w:val="22"/>
         </w:rPr>
       </w:pPr>
-      <w:bookmarkStart w:id="106" w:name="_Toc229989866"/>
+      <w:bookmarkStart w:id="110" w:name="_Toc229989866"/>
       <w:r>
         <w:rPr>
           <w:sz w:val="22"/>
@@ -31796,7 +32860,7 @@
         </w:rPr>
         <w:t xml:space="preserve"> file</w:t>
       </w:r>
-      <w:bookmarkEnd w:id="106"/>
+      <w:bookmarkEnd w:id="110"/>
     </w:p>
     <w:p>
       <w:pPr>
@@ -31928,7 +32992,7 @@
           <w:szCs w:val="22"/>
         </w:rPr>
       </w:pPr>
-      <w:bookmarkStart w:id="107" w:name="_Toc229989867"/>
+      <w:bookmarkStart w:id="111" w:name="_Toc229989867"/>
       <w:r>
         <w:rPr>
           <w:sz w:val="22"/>
@@ -31979,7 +33043,7 @@
         </w:rPr>
         <w:t xml:space="preserve"> : Simulation Class</w:t>
       </w:r>
-      <w:bookmarkEnd w:id="107"/>
+      <w:bookmarkEnd w:id="111"/>
     </w:p>
     <w:p>
       <w:pPr>
@@ -32174,7 +33238,7 @@
           <v:shape id="_x0000_i1026" type="#_x0000_t75" style="width:341.25pt;height:273pt" o:ole="">
             <v:imagedata r:id="rId76" o:title=""/>
           </v:shape>
-          <o:OLEObject Type="Embed" ProgID="Visio.Drawing.11" ShapeID="_x0000_i1026" DrawAspect="Content" ObjectID="_1304282754" r:id="rId77"/>
+          <o:OLEObject Type="Embed" ProgID="Visio.Drawing.11" ShapeID="_x0000_i1026" DrawAspect="Content" ObjectID="_1304344374" r:id="rId77"/>
         </w:object>
       </w:r>
     </w:p>
@@ -32187,7 +33251,7 @@
           <w:szCs w:val="22"/>
         </w:rPr>
       </w:pPr>
-      <w:bookmarkStart w:id="108" w:name="_Toc229989868"/>
+      <w:bookmarkStart w:id="112" w:name="_Toc229989868"/>
       <w:r>
         <w:rPr>
           <w:sz w:val="22"/>
@@ -32238,7 +33302,7 @@
         </w:rPr>
         <w:t xml:space="preserve"> : Sequence Diagram of starting a simulation</w:t>
       </w:r>
-      <w:bookmarkEnd w:id="108"/>
+      <w:bookmarkEnd w:id="112"/>
     </w:p>
     <w:p>
       <w:pPr>
@@ -32295,6 +33359,9 @@
             <v:textbox>
               <w:txbxContent>
                 <w:p>
+                  <w:pPr>
+                    <w:jc w:val="left"/>
+                  </w:pPr>
                   <w:r>
                     <w:t>Don’t forget to include</w:t>
                   </w:r>
@@ -32407,7 +33474,7 @@
           <w:szCs w:val="22"/>
         </w:rPr>
       </w:pPr>
-      <w:bookmarkStart w:id="109" w:name="_Toc229989869"/>
+      <w:bookmarkStart w:id="113" w:name="_Toc229989869"/>
       <w:r>
         <w:rPr>
           <w:sz w:val="22"/>
@@ -32458,7 +33525,7 @@
         </w:rPr>
         <w:t xml:space="preserve"> : PingPong Main executable file</w:t>
       </w:r>
-      <w:bookmarkEnd w:id="109"/>
+      <w:bookmarkEnd w:id="113"/>
     </w:p>
     <w:p>
       <w:pPr>
@@ -32570,7 +33637,7 @@
           <w:szCs w:val="22"/>
         </w:rPr>
       </w:pPr>
-      <w:bookmarkStart w:id="110" w:name="_Toc229989870"/>
+      <w:bookmarkStart w:id="114" w:name="_Toc229989870"/>
       <w:r>
         <w:rPr>
           <w:sz w:val="22"/>
@@ -32621,7 +33688,7 @@
         </w:rPr>
         <w:t xml:space="preserve"> : Running Ping-Pong example</w:t>
       </w:r>
-      <w:bookmarkEnd w:id="110"/>
+      <w:bookmarkEnd w:id="114"/>
     </w:p>
     <w:p>
       <w:pPr>
@@ -32663,9 +33730,9 @@
           <w:szCs w:val="36"/>
         </w:rPr>
       </w:pPr>
-      <w:bookmarkStart w:id="111" w:name="_Toc223814807"/>
-      <w:bookmarkStart w:id="112" w:name="_Toc223814842"/>
-      <w:bookmarkStart w:id="113" w:name="_Toc229995548"/>
+      <w:bookmarkStart w:id="115" w:name="_Toc223814807"/>
+      <w:bookmarkStart w:id="116" w:name="_Toc223814842"/>
+      <w:bookmarkStart w:id="117" w:name="_Toc229995548"/>
       <w:r>
         <w:rPr>
           <w:sz w:val="36"/>
@@ -32673,9 +33740,9 @@
         </w:rPr>
         <w:t>Benchmarking</w:t>
       </w:r>
-      <w:bookmarkEnd w:id="111"/>
-      <w:bookmarkEnd w:id="112"/>
-      <w:bookmarkEnd w:id="113"/>
+      <w:bookmarkEnd w:id="115"/>
+      <w:bookmarkEnd w:id="116"/>
+      <w:bookmarkEnd w:id="117"/>
     </w:p>
     <w:p>
       <w:pPr>
@@ -32701,7 +33768,7 @@
         </w:numPr>
         <w:jc w:val="left"/>
       </w:pPr>
-      <w:bookmarkStart w:id="114" w:name="_Toc229995549"/>
+      <w:bookmarkStart w:id="118" w:name="_Toc229995549"/>
       <w:r>
         <w:rPr>
           <w:color w:val="000000" w:themeColor="text1"/>
@@ -32710,7 +33777,7 @@
         </w:rPr>
         <w:t>Synthetic Simulation PHOLD</w:t>
       </w:r>
-      <w:bookmarkEnd w:id="114"/>
+      <w:bookmarkEnd w:id="118"/>
     </w:p>
     <w:p>
       <w:pPr>
@@ -32994,7 +34061,7 @@
           <w:szCs w:val="22"/>
         </w:rPr>
       </w:pPr>
-      <w:bookmarkStart w:id="115" w:name="_Toc229989871"/>
+      <w:bookmarkStart w:id="119" w:name="_Toc229989871"/>
       <w:r>
         <w:rPr>
           <w:sz w:val="22"/>
@@ -33066,7 +34133,7 @@
         </w:rPr>
         <w:t xml:space="preserve"> on three compute nodes</w:t>
       </w:r>
-      <w:bookmarkEnd w:id="115"/>
+      <w:bookmarkEnd w:id="119"/>
     </w:p>
     <w:p>
       <w:pPr>
@@ -33507,7 +34574,7 @@
           <w:szCs w:val="28"/>
         </w:rPr>
       </w:pPr>
-      <w:bookmarkStart w:id="116" w:name="_Toc229995550"/>
+      <w:bookmarkStart w:id="120" w:name="_Toc229995550"/>
       <w:r>
         <w:rPr>
           <w:color w:val="000000" w:themeColor="text1"/>
@@ -33532,7 +34599,7 @@
         </w:rPr>
         <w:t>Implementation and Code Snippets</w:t>
       </w:r>
-      <w:bookmarkEnd w:id="116"/>
+      <w:bookmarkEnd w:id="120"/>
       <w:r>
         <w:rPr>
           <w:color w:val="000000" w:themeColor="text1"/>
@@ -33620,7 +34687,7 @@
           <w:szCs w:val="22"/>
         </w:rPr>
       </w:pPr>
-      <w:bookmarkStart w:id="117" w:name="_Toc229989872"/>
+      <w:bookmarkStart w:id="121" w:name="_Toc229989872"/>
       <w:r>
         <w:rPr>
           <w:sz w:val="22"/>
@@ -33671,7 +34738,7 @@
         </w:rPr>
         <w:t xml:space="preserve"> : PHOLD implementation for MUSE</w:t>
       </w:r>
-      <w:bookmarkEnd w:id="117"/>
+      <w:bookmarkEnd w:id="121"/>
     </w:p>
     <w:p>
       <w:pPr>
@@ -33756,7 +34823,7 @@
           <w:szCs w:val="22"/>
         </w:rPr>
       </w:pPr>
-      <w:bookmarkStart w:id="118" w:name="_Toc229989873"/>
+      <w:bookmarkStart w:id="122" w:name="_Toc229989873"/>
       <w:r>
         <w:rPr>
           <w:sz w:val="22"/>
@@ -33807,7 +34874,7 @@
         </w:rPr>
         <w:t xml:space="preserve"> : PHOLD implementation for WARPED</w:t>
       </w:r>
-      <w:bookmarkEnd w:id="118"/>
+      <w:bookmarkEnd w:id="122"/>
     </w:p>
     <w:p>
       <w:pPr>
@@ -33943,7 +35010,7 @@
           <w:szCs w:val="22"/>
         </w:rPr>
       </w:pPr>
-      <w:bookmarkStart w:id="119" w:name="_Toc229989874"/>
+      <w:bookmarkStart w:id="123" w:name="_Toc229989874"/>
       <w:r>
         <w:rPr>
           <w:sz w:val="22"/>
@@ -34001,7 +35068,7 @@
         </w:rPr>
         <w:t xml:space="preserve"> for MASON</w:t>
       </w:r>
-      <w:bookmarkEnd w:id="119"/>
+      <w:bookmarkEnd w:id="123"/>
     </w:p>
     <w:p>
       <w:pPr>
@@ -34130,7 +35197,7 @@
           <w:szCs w:val="22"/>
         </w:rPr>
       </w:pPr>
-      <w:bookmarkStart w:id="120" w:name="_Toc229989875"/>
+      <w:bookmarkStart w:id="124" w:name="_Toc229989875"/>
       <w:r>
         <w:rPr>
           <w:sz w:val="22"/>
@@ -34188,7 +35255,7 @@
         </w:rPr>
         <w:t xml:space="preserve"> for MASON</w:t>
       </w:r>
-      <w:bookmarkEnd w:id="120"/>
+      <w:bookmarkEnd w:id="124"/>
     </w:p>
     <w:p>
       <w:pPr>
@@ -34199,7 +35266,7 @@
           <w:szCs w:val="28"/>
         </w:rPr>
       </w:pPr>
-      <w:bookmarkStart w:id="121" w:name="_Toc229995551"/>
+      <w:bookmarkStart w:id="125" w:name="_Toc229995551"/>
       <w:r>
         <w:rPr>
           <w:color w:val="000000" w:themeColor="text1"/>
@@ -34224,7 +35291,7 @@
         </w:rPr>
         <w:t>Metrics used for MUSE analysis</w:t>
       </w:r>
-      <w:bookmarkEnd w:id="121"/>
+      <w:bookmarkEnd w:id="125"/>
     </w:p>
     <w:p>
       <w:pPr>
@@ -35354,7 +36421,7 @@
           <w:szCs w:val="28"/>
         </w:rPr>
       </w:pPr>
-      <w:bookmarkStart w:id="122" w:name="_Toc229995552"/>
+      <w:bookmarkStart w:id="126" w:name="_Toc229995552"/>
       <w:r>
         <w:rPr>
           <w:color w:val="000000" w:themeColor="text1"/>
@@ -35379,7 +36446,7 @@
         </w:rPr>
         <w:t>Empirical evaluation of MUSE</w:t>
       </w:r>
-      <w:bookmarkEnd w:id="122"/>
+      <w:bookmarkEnd w:id="126"/>
     </w:p>
     <w:p>
       <w:pPr>
@@ -36251,6 +37318,7 @@
           <w:szCs w:val="22"/>
         </w:rPr>
       </w:pPr>
+      <w:bookmarkStart w:id="127" w:name="_Toc230601287"/>
       <w:r>
         <w:rPr>
           <w:sz w:val="22"/>
@@ -36301,6 +37369,7 @@
         </w:rPr>
         <w:t>: Execution times with increasing nodes</w:t>
       </w:r>
+      <w:bookmarkEnd w:id="127"/>
     </w:p>
     <w:p>
       <w:r>
@@ -36332,7 +37401,7 @@
           <w:szCs w:val="22"/>
         </w:rPr>
       </w:pPr>
-      <w:bookmarkStart w:id="123" w:name="_Toc229989876"/>
+      <w:bookmarkStart w:id="128" w:name="_Toc229989876"/>
       <w:r>
         <w:rPr>
           <w:sz w:val="22"/>
@@ -36383,7 +37452,7 @@
         </w:rPr>
         <w:t xml:space="preserve"> : PHOLD trend with increasing nodes on MUSE</w:t>
       </w:r>
-      <w:bookmarkEnd w:id="123"/>
+      <w:bookmarkEnd w:id="128"/>
     </w:p>
     <w:p>
       <w:pPr>
@@ -37192,6 +38261,7 @@
           <w:szCs w:val="22"/>
         </w:rPr>
       </w:pPr>
+      <w:bookmarkStart w:id="129" w:name="_Toc230601288"/>
       <w:r>
         <w:rPr>
           <w:sz w:val="22"/>
@@ -37242,6 +38312,7 @@
         </w:rPr>
         <w:t xml:space="preserve"> : PHOLD on MUSE with increasing nodes results</w:t>
       </w:r>
+      <w:bookmarkEnd w:id="129"/>
     </w:p>
     <w:p/>
     <w:p/>
@@ -37282,7 +38353,7 @@
           <w:szCs w:val="22"/>
         </w:rPr>
       </w:pPr>
-      <w:bookmarkStart w:id="124" w:name="_Toc229989877"/>
+      <w:bookmarkStart w:id="130" w:name="_Toc229989877"/>
       <w:r>
         <w:rPr>
           <w:sz w:val="22"/>
@@ -37333,7 +38404,7 @@
         </w:rPr>
         <w:t xml:space="preserve"> : Speedup on MUSE</w:t>
       </w:r>
-      <w:bookmarkEnd w:id="124"/>
+      <w:bookmarkEnd w:id="130"/>
     </w:p>
     <w:p>
       <w:pPr>
@@ -37373,7 +38444,7 @@
           <w:szCs w:val="22"/>
         </w:rPr>
       </w:pPr>
-      <w:bookmarkStart w:id="125" w:name="_Toc229989878"/>
+      <w:bookmarkStart w:id="131" w:name="_Toc229989878"/>
       <w:r>
         <w:rPr>
           <w:sz w:val="22"/>
@@ -37424,7 +38495,7 @@
         </w:rPr>
         <w:t xml:space="preserve"> : Efficiency on MUSE</w:t>
       </w:r>
-      <w:bookmarkEnd w:id="125"/>
+      <w:bookmarkEnd w:id="131"/>
     </w:p>
     <w:p>
       <w:pPr>
@@ -38273,6 +39344,7 @@
           <w:szCs w:val="22"/>
         </w:rPr>
       </w:pPr>
+      <w:bookmarkStart w:id="132" w:name="_Toc230601289"/>
       <w:r>
         <w:rPr>
           <w:sz w:val="22"/>
@@ -38323,6 +39395,7 @@
         </w:rPr>
         <w:t xml:space="preserve"> :  Execution time with increasing agents and nodes</w:t>
       </w:r>
+      <w:bookmarkEnd w:id="132"/>
     </w:p>
     <w:p>
       <w:pPr>
@@ -38361,7 +39434,7 @@
           <w:szCs w:val="22"/>
         </w:rPr>
       </w:pPr>
-      <w:bookmarkStart w:id="126" w:name="_Toc229989879"/>
+      <w:bookmarkStart w:id="133" w:name="_Toc229989879"/>
       <w:r>
         <w:rPr>
           <w:sz w:val="22"/>
@@ -38412,7 +39485,7 @@
         </w:rPr>
         <w:t xml:space="preserve"> : PHOLD on MUSE with increasing nodes and agents</w:t>
       </w:r>
-      <w:bookmarkEnd w:id="126"/>
+      <w:bookmarkEnd w:id="133"/>
     </w:p>
     <w:p>
       <w:pPr>
@@ -38443,7 +39516,7 @@
           <w:szCs w:val="28"/>
         </w:rPr>
       </w:pPr>
-      <w:bookmarkStart w:id="127" w:name="_Toc229995553"/>
+      <w:bookmarkStart w:id="134" w:name="_Toc229995553"/>
       <w:r>
         <w:rPr>
           <w:color w:val="000000" w:themeColor="text1"/>
@@ -38468,7 +39541,7 @@
         </w:rPr>
         <w:t xml:space="preserve"> MUSE</w:t>
       </w:r>
-      <w:bookmarkEnd w:id="127"/>
+      <w:bookmarkEnd w:id="134"/>
     </w:p>
     <w:p>
       <w:pPr>
@@ -39577,6 +40650,7 @@
           <w:szCs w:val="22"/>
         </w:rPr>
       </w:pPr>
+      <w:bookmarkStart w:id="135" w:name="_Toc230601290"/>
       <w:r>
         <w:rPr>
           <w:sz w:val="22"/>
@@ -39627,6 +40701,7 @@
         </w:rPr>
         <w:t xml:space="preserve"> : 256x256 PHOLD on MUSE and WARPED</w:t>
       </w:r>
+      <w:bookmarkEnd w:id="135"/>
     </w:p>
     <w:p>
       <w:pPr>
@@ -39761,7 +40836,7 @@
           <w:szCs w:val="22"/>
         </w:rPr>
       </w:pPr>
-      <w:bookmarkStart w:id="128" w:name="_Toc229989880"/>
+      <w:bookmarkStart w:id="136" w:name="_Toc229989880"/>
       <w:r>
         <w:rPr>
           <w:sz w:val="22"/>
@@ -39812,7 +40887,7 @@
         </w:rPr>
         <w:t xml:space="preserve"> : PHOLD Simulation on MUSE and WARPED</w:t>
       </w:r>
-      <w:bookmarkEnd w:id="128"/>
+      <w:bookmarkEnd w:id="136"/>
     </w:p>
     <w:p>
       <w:pPr>
@@ -40793,6 +41868,7 @@
           <w:szCs w:val="22"/>
         </w:rPr>
       </w:pPr>
+      <w:bookmarkStart w:id="137" w:name="_Toc230601291"/>
       <w:r>
         <w:rPr>
           <w:sz w:val="22"/>
@@ -40850,6 +41926,7 @@
         </w:rPr>
         <w:t>: MUSE vs. MASON on one node</w:t>
       </w:r>
+      <w:bookmarkEnd w:id="137"/>
     </w:p>
     <w:p>
       <w:r>
@@ -40882,7 +41959,7 @@
           <w:szCs w:val="22"/>
         </w:rPr>
       </w:pPr>
-      <w:bookmarkStart w:id="129" w:name="_Toc229989881"/>
+      <w:bookmarkStart w:id="138" w:name="_Toc229989881"/>
       <w:r>
         <w:rPr>
           <w:sz w:val="22"/>
@@ -40933,7 +42010,7 @@
         </w:rPr>
         <w:t xml:space="preserve"> : MUSE vs. MASON PHOLD with one node and varying agents</w:t>
       </w:r>
-      <w:bookmarkEnd w:id="129"/>
+      <w:bookmarkEnd w:id="138"/>
     </w:p>
     <w:p>
       <w:pPr>
@@ -41773,6 +42850,7 @@
           <w:szCs w:val="22"/>
         </w:rPr>
       </w:pPr>
+      <w:bookmarkStart w:id="139" w:name="_Toc230601292"/>
       <w:r>
         <w:rPr>
           <w:sz w:val="22"/>
@@ -41823,6 +42901,7 @@
         </w:rPr>
         <w:t xml:space="preserve"> : MUSE on PHOLD increasing nodes</w:t>
       </w:r>
+      <w:bookmarkEnd w:id="139"/>
     </w:p>
     <w:p>
       <w:pPr>
@@ -41839,6 +42918,9 @@
             <v:textbox>
               <w:txbxContent>
                 <w:p>
+                  <w:pPr>
+                    <w:jc w:val="left"/>
+                  </w:pPr>
                   <w:r>
                     <w:t>After 7 nodes MUSE out performs MASON</w:t>
                   </w:r>
@@ -41859,6 +42941,9 @@
             <v:textbox>
               <w:txbxContent>
                 <w:p>
+                  <w:pPr>
+                    <w:jc w:val="left"/>
+                  </w:pPr>
                   <w:r>
                     <w:t>Threshold line, to show MASON best time of 171 seconds on 1 node.</w:t>
                   </w:r>
@@ -41912,7 +42997,7 @@
           <w:szCs w:val="22"/>
         </w:rPr>
       </w:pPr>
-      <w:bookmarkStart w:id="130" w:name="_Toc229989882"/>
+      <w:bookmarkStart w:id="140" w:name="_Toc229989882"/>
       <w:r>
         <w:rPr>
           <w:sz w:val="22"/>
@@ -41963,7 +43048,7 @@
         </w:rPr>
         <w:t xml:space="preserve"> : MUSE outperforming MASON after 7 nodes</w:t>
       </w:r>
-      <w:bookmarkEnd w:id="130"/>
+      <w:bookmarkEnd w:id="140"/>
     </w:p>
     <w:p>
       <w:pPr>
@@ -42039,9 +43124,9 @@
           <w:szCs w:val="36"/>
         </w:rPr>
       </w:pPr>
-      <w:bookmarkStart w:id="131" w:name="_Toc223814808"/>
-      <w:bookmarkStart w:id="132" w:name="_Toc223814843"/>
-      <w:bookmarkStart w:id="133" w:name="_Toc229995554"/>
+      <w:bookmarkStart w:id="141" w:name="_Toc223814808"/>
+      <w:bookmarkStart w:id="142" w:name="_Toc223814843"/>
+      <w:bookmarkStart w:id="143" w:name="_Toc229995554"/>
       <w:r>
         <w:rPr>
           <w:sz w:val="36"/>
@@ -42049,9 +43134,9 @@
         </w:rPr>
         <w:t>Conclusion and Future Work</w:t>
       </w:r>
-      <w:bookmarkEnd w:id="131"/>
-      <w:bookmarkEnd w:id="132"/>
-      <w:bookmarkEnd w:id="133"/>
+      <w:bookmarkEnd w:id="141"/>
+      <w:bookmarkEnd w:id="142"/>
+      <w:bookmarkEnd w:id="143"/>
     </w:p>
     <w:p>
       <w:r>
@@ -42075,7 +43160,7 @@
           <w:szCs w:val="40"/>
         </w:rPr>
       </w:pPr>
-      <w:bookmarkStart w:id="134" w:name="_Toc229995555"/>
+      <w:bookmarkStart w:id="144" w:name="_Toc229995555"/>
       <w:r>
         <w:rPr>
           <w:sz w:val="40"/>
@@ -42083,7 +43168,7 @@
         </w:rPr>
         <w:t>References</w:t>
       </w:r>
-      <w:bookmarkEnd w:id="134"/>
+      <w:bookmarkEnd w:id="144"/>
     </w:p>
     <w:p>
       <w:pPr>
@@ -42903,10 +43988,6 @@
     </w:p>
     <w:p/>
     <w:sectPr>
-      <w:headerReference w:type="even" r:id="rId92"/>
-      <w:headerReference w:type="default" r:id="rId93"/>
-      <w:footerReference w:type="default" r:id="rId94"/>
-      <w:footerReference w:type="first" r:id="rId95"/>
       <w:pgSz w:w="12240" w:h="15840"/>
       <w:pgMar w:top="1440" w:right="1440" w:bottom="1440" w:left="1440" w:header="720" w:footer="720" w:gutter="0"/>
       <w:pgNumType w:start="1"/>
@@ -42943,26 +44024,6 @@
 </w:endnotes>
 </file>
 
-<file path=word/footer1.xml><?xml version="1.0" encoding="utf-8"?>
-<w:ftr xmlns:ve="http://schemas.openxmlformats.org/markup-compatibility/2006" xmlns:o="urn:schemas-microsoft-com:office:office" xmlns:r="http://schemas.openxmlformats.org/officeDocument/2006/relationships" xmlns:m="http://schemas.openxmlformats.org/officeDocument/2006/math" xmlns:v="urn:schemas-microsoft-com:vml" xmlns:wp="http://schemas.openxmlformats.org/drawingml/2006/wordprocessingDrawing" xmlns:w10="urn:schemas-microsoft-com:office:word" xmlns:w="http://schemas.openxmlformats.org/wordprocessingml/2006/main" xmlns:wne="http://schemas.microsoft.com/office/word/2006/wordml">
-  <w:p>
-    <w:pPr>
-      <w:pStyle w:val="Footer"/>
-    </w:pPr>
-  </w:p>
-</w:ftr>
-</file>
-
-<file path=word/footer2.xml><?xml version="1.0" encoding="utf-8"?>
-<w:ftr xmlns:ve="http://schemas.openxmlformats.org/markup-compatibility/2006" xmlns:o="urn:schemas-microsoft-com:office:office" xmlns:r="http://schemas.openxmlformats.org/officeDocument/2006/relationships" xmlns:m="http://schemas.openxmlformats.org/officeDocument/2006/math" xmlns:v="urn:schemas-microsoft-com:vml" xmlns:wp="http://schemas.openxmlformats.org/drawingml/2006/wordprocessingDrawing" xmlns:w10="urn:schemas-microsoft-com:office:word" xmlns:w="http://schemas.openxmlformats.org/wordprocessingml/2006/main" xmlns:wne="http://schemas.microsoft.com/office/word/2006/wordml">
-  <w:p>
-    <w:pPr>
-      <w:pStyle w:val="Footer"/>
-    </w:pPr>
-  </w:p>
-</w:ftr>
-</file>
-
 <file path=word/footnotes.xml><?xml version="1.0" encoding="utf-8"?>
 <w:footnotes xmlns:ve="http://schemas.openxmlformats.org/markup-compatibility/2006" xmlns:o="urn:schemas-microsoft-com:office:office" xmlns:r="http://schemas.openxmlformats.org/officeDocument/2006/relationships" xmlns:m="http://schemas.openxmlformats.org/officeDocument/2006/math" xmlns:v="urn:schemas-microsoft-com:vml" xmlns:wp="http://schemas.openxmlformats.org/drawingml/2006/wordprocessingDrawing" xmlns:w10="urn:schemas-microsoft-com:office:word" xmlns:w="http://schemas.openxmlformats.org/wordprocessingml/2006/main" xmlns:wne="http://schemas.microsoft.com/office/word/2006/wordml">
   <w:footnote w:type="separator" w:id="0">
@@ -42986,98 +44047,6 @@
     </w:p>
   </w:footnote>
 </w:footnotes>
-</file>
-
-<file path=word/header1.xml><?xml version="1.0" encoding="utf-8"?>
-<w:hdr xmlns:ve="http://schemas.openxmlformats.org/markup-compatibility/2006" xmlns:o="urn:schemas-microsoft-com:office:office" xmlns:r="http://schemas.openxmlformats.org/officeDocument/2006/relationships" xmlns:m="http://schemas.openxmlformats.org/officeDocument/2006/math" xmlns:v="urn:schemas-microsoft-com:vml" xmlns:wp="http://schemas.openxmlformats.org/drawingml/2006/wordprocessingDrawing" xmlns:w10="urn:schemas-microsoft-com:office:word" xmlns:w="http://schemas.openxmlformats.org/wordprocessingml/2006/main" xmlns:wne="http://schemas.microsoft.com/office/word/2006/wordml">
-  <w:p>
-    <w:pPr>
-      <w:pStyle w:val="Header"/>
-    </w:pPr>
-    <w:r>
-      <w:rPr>
-        <w:noProof/>
-      </w:rPr>
-      <w:pict>
-        <v:shapetype id="_x0000_t136" coordsize="21600,21600" o:spt="136" adj="10800" path="m@7,l@8,m@5,21600l@6,21600e">
-          <v:formulas>
-            <v:f eqn="sum #0 0 10800"/>
-            <v:f eqn="prod #0 2 1"/>
-            <v:f eqn="sum 21600 0 @1"/>
-            <v:f eqn="sum 0 0 @2"/>
-            <v:f eqn="sum 21600 0 @3"/>
-            <v:f eqn="if @0 @3 0"/>
-            <v:f eqn="if @0 21600 @1"/>
-            <v:f eqn="if @0 0 @2"/>
-            <v:f eqn="if @0 @4 21600"/>
-            <v:f eqn="mid @5 @6"/>
-            <v:f eqn="mid @8 @5"/>
-            <v:f eqn="mid @7 @8"/>
-            <v:f eqn="mid @6 @7"/>
-            <v:f eqn="sum @6 0 @5"/>
-          </v:formulas>
-          <v:path textpathok="t" o:connecttype="custom" o:connectlocs="@9,0;@10,10800;@11,21600;@12,10800" o:connectangles="270,180,90,0"/>
-          <v:textpath on="t" fitshape="t"/>
-          <v:handles>
-            <v:h position="#0,bottomRight" xrange="6629,14971"/>
-          </v:handles>
-          <o:lock v:ext="edit" text="t" shapetype="t"/>
-        </v:shapetype>
-        <v:shape id="_x0000_s2049" type="#_x0000_t136" style="position:absolute;left:0;text-align:left;margin-left:0;margin-top:0;width:377.05pt;height:282.8pt;rotation:315;z-index:-251656192;mso-position-horizontal:center;mso-position-horizontal-relative:margin;mso-position-vertical:center;mso-position-vertical-relative:margin" o:allowincell="f" fillcolor="#fbd4b4" stroked="f">
-          <v:fill opacity=".5"/>
-          <v:textpath style="font-family:&quot;Calibri&quot;;font-size:1pt" string="ASAP"/>
-          <w10:wrap anchorx="margin" anchory="margin"/>
-        </v:shape>
-      </w:pict>
-    </w:r>
-  </w:p>
-</w:hdr>
-</file>
-
-<file path=word/header2.xml><?xml version="1.0" encoding="utf-8"?>
-<w:hdr xmlns:ve="http://schemas.openxmlformats.org/markup-compatibility/2006" xmlns:o="urn:schemas-microsoft-com:office:office" xmlns:r="http://schemas.openxmlformats.org/officeDocument/2006/relationships" xmlns:m="http://schemas.openxmlformats.org/officeDocument/2006/math" xmlns:v="urn:schemas-microsoft-com:vml" xmlns:wp="http://schemas.openxmlformats.org/drawingml/2006/wordprocessingDrawing" xmlns:w10="urn:schemas-microsoft-com:office:word" xmlns:w="http://schemas.openxmlformats.org/wordprocessingml/2006/main" xmlns:wne="http://schemas.microsoft.com/office/word/2006/wordml">
-  <w:p>
-    <w:pPr>
-      <w:pStyle w:val="Header"/>
-    </w:pPr>
-    <w:r>
-      <w:rPr>
-        <w:noProof/>
-      </w:rPr>
-      <w:pict>
-        <v:shapetype id="_x0000_t136" coordsize="21600,21600" o:spt="136" adj="10800" path="m@7,l@8,m@5,21600l@6,21600e">
-          <v:formulas>
-            <v:f eqn="sum #0 0 10800"/>
-            <v:f eqn="prod #0 2 1"/>
-            <v:f eqn="sum 21600 0 @1"/>
-            <v:f eqn="sum 0 0 @2"/>
-            <v:f eqn="sum 21600 0 @3"/>
-            <v:f eqn="if @0 @3 0"/>
-            <v:f eqn="if @0 21600 @1"/>
-            <v:f eqn="if @0 0 @2"/>
-            <v:f eqn="if @0 @4 21600"/>
-            <v:f eqn="mid @5 @6"/>
-            <v:f eqn="mid @8 @5"/>
-            <v:f eqn="mid @7 @8"/>
-            <v:f eqn="mid @6 @7"/>
-            <v:f eqn="sum @6 0 @5"/>
-          </v:formulas>
-          <v:path textpathok="t" o:connecttype="custom" o:connectlocs="@9,0;@10,10800;@11,21600;@12,10800" o:connectangles="270,180,90,0"/>
-          <v:textpath on="t" fitshape="t"/>
-          <v:handles>
-            <v:h position="#0,bottomRight" xrange="6629,14971"/>
-          </v:handles>
-          <o:lock v:ext="edit" text="t" shapetype="t"/>
-        </v:shapetype>
-        <v:shape id="_x0000_s2050" type="#_x0000_t136" style="position:absolute;left:0;text-align:left;margin-left:0;margin-top:0;width:377.05pt;height:282.8pt;rotation:315;z-index:-251655168;mso-position-horizontal:center;mso-position-horizontal-relative:margin;mso-position-vertical:center;mso-position-vertical-relative:margin" o:allowincell="f" fillcolor="#fbd4b4" stroked="f">
-          <v:fill opacity=".5"/>
-          <v:textpath style="font-family:&quot;Calibri&quot;;font-size:1pt" string="ASAP"/>
-          <w10:wrap anchorx="margin" anchory="margin"/>
-        </v:shape>
-      </w:pict>
-    </w:r>
-  </w:p>
-</w:hdr>
 </file>
 
 <file path=word/numbering.xml><?xml version="1.0" encoding="utf-8"?>
@@ -46818,11 +47787,11 @@
           </c:val>
         </c:ser>
         <c:marker val="1"/>
-        <c:axId val="87785472"/>
-        <c:axId val="88004096"/>
+        <c:axId val="86826368"/>
+        <c:axId val="86865792"/>
       </c:lineChart>
       <c:catAx>
-        <c:axId val="87785472"/>
+        <c:axId val="86826368"/>
         <c:scaling>
           <c:orientation val="minMax"/>
         </c:scaling>
@@ -46851,14 +47820,14 @@
         </c:title>
         <c:numFmt formatCode="General" sourceLinked="1"/>
         <c:tickLblPos val="nextTo"/>
-        <c:crossAx val="88004096"/>
+        <c:crossAx val="86865792"/>
         <c:crosses val="autoZero"/>
         <c:auto val="1"/>
         <c:lblAlgn val="ctr"/>
         <c:lblOffset val="100"/>
       </c:catAx>
       <c:valAx>
-        <c:axId val="88004096"/>
+        <c:axId val="86865792"/>
         <c:scaling>
           <c:orientation val="minMax"/>
         </c:scaling>
@@ -46883,7 +47852,7 @@
         </c:title>
         <c:numFmt formatCode="General" sourceLinked="1"/>
         <c:tickLblPos val="nextTo"/>
-        <c:crossAx val="87785472"/>
+        <c:crossAx val="86826368"/>
         <c:crosses val="autoZero"/>
         <c:crossBetween val="between"/>
       </c:valAx>
@@ -47090,11 +48059,11 @@
           </c:val>
         </c:ser>
         <c:marker val="1"/>
-        <c:axId val="108677760"/>
-        <c:axId val="108598016"/>
+        <c:axId val="114604288"/>
+        <c:axId val="114651520"/>
       </c:lineChart>
       <c:catAx>
-        <c:axId val="108677760"/>
+        <c:axId val="114604288"/>
         <c:scaling>
           <c:orientation val="minMax"/>
         </c:scaling>
@@ -47118,14 +48087,14 @@
         </c:title>
         <c:numFmt formatCode="General" sourceLinked="1"/>
         <c:tickLblPos val="nextTo"/>
-        <c:crossAx val="108598016"/>
+        <c:crossAx val="114651520"/>
         <c:crosses val="autoZero"/>
         <c:auto val="1"/>
         <c:lblAlgn val="ctr"/>
         <c:lblOffset val="100"/>
       </c:catAx>
       <c:valAx>
-        <c:axId val="108598016"/>
+        <c:axId val="114651520"/>
         <c:scaling>
           <c:orientation val="minMax"/>
           <c:min val="0"/>
@@ -47156,7 +48125,7 @@
             <a:prstDash val="dash"/>
           </a:ln>
         </c:spPr>
-        <c:crossAx val="108677760"/>
+        <c:crossAx val="114604288"/>
         <c:crosses val="autoZero"/>
         <c:crossBetween val="between"/>
         <c:majorUnit val="10000"/>
@@ -47230,6 +48199,11 @@
               </c:strCache>
             </c:strRef>
           </c:tx>
+          <c:spPr>
+            <a:ln>
+              <a:prstDash val="dash"/>
+            </a:ln>
+          </c:spPr>
           <c:cat>
             <c:strRef>
               <c:f>Sheet1!$A$2:$A$7</c:f>
@@ -47298,6 +48272,11 @@
               </c:strCache>
             </c:strRef>
           </c:tx>
+          <c:spPr>
+            <a:ln>
+              <a:prstDash val="dash"/>
+            </a:ln>
+          </c:spPr>
           <c:cat>
             <c:strRef>
               <c:f>Sheet1!$A$2:$A$7</c:f>
@@ -47353,11 +48332,11 @@
           </c:val>
         </c:ser>
         <c:marker val="1"/>
-        <c:axId val="108615552"/>
-        <c:axId val="108654592"/>
+        <c:axId val="115357184"/>
+        <c:axId val="115359104"/>
       </c:lineChart>
       <c:catAx>
-        <c:axId val="108615552"/>
+        <c:axId val="115357184"/>
         <c:scaling>
           <c:orientation val="minMax"/>
         </c:scaling>
@@ -47385,14 +48364,14 @@
           </c:tx>
         </c:title>
         <c:tickLblPos val="nextTo"/>
-        <c:crossAx val="108654592"/>
+        <c:crossAx val="115359104"/>
         <c:crosses val="autoZero"/>
         <c:auto val="1"/>
         <c:lblAlgn val="ctr"/>
         <c:lblOffset val="100"/>
       </c:catAx>
       <c:valAx>
-        <c:axId val="108654592"/>
+        <c:axId val="115359104"/>
         <c:scaling>
           <c:orientation val="minMax"/>
         </c:scaling>
@@ -47417,7 +48396,7 @@
         </c:title>
         <c:numFmt formatCode="General" sourceLinked="1"/>
         <c:tickLblPos val="nextTo"/>
-        <c:crossAx val="108615552"/>
+        <c:crossAx val="115357184"/>
         <c:crosses val="autoZero"/>
         <c:crossBetween val="between"/>
       </c:valAx>
@@ -47530,11 +48509,11 @@
           </c:val>
         </c:ser>
         <c:marker val="1"/>
-        <c:axId val="108707840"/>
-        <c:axId val="108709760"/>
+        <c:axId val="114580864"/>
+        <c:axId val="128534016"/>
       </c:lineChart>
       <c:catAx>
-        <c:axId val="108707840"/>
+        <c:axId val="114580864"/>
         <c:scaling>
           <c:orientation val="minMax"/>
         </c:scaling>
@@ -47558,14 +48537,14 @@
         </c:title>
         <c:numFmt formatCode="General" sourceLinked="1"/>
         <c:tickLblPos val="nextTo"/>
-        <c:crossAx val="108709760"/>
+        <c:crossAx val="128534016"/>
         <c:crosses val="autoZero"/>
         <c:auto val="1"/>
         <c:lblAlgn val="ctr"/>
         <c:lblOffset val="100"/>
       </c:catAx>
       <c:valAx>
-        <c:axId val="108709760"/>
+        <c:axId val="128534016"/>
         <c:scaling>
           <c:orientation val="minMax"/>
         </c:scaling>
@@ -47590,7 +48569,7 @@
         </c:title>
         <c:numFmt formatCode="General" sourceLinked="1"/>
         <c:tickLblPos val="nextTo"/>
-        <c:crossAx val="108707840"/>
+        <c:crossAx val="114580864"/>
         <c:crosses val="autoZero"/>
         <c:crossBetween val="between"/>
         <c:majorUnit val="10"/>
@@ -47760,11 +48739,11 @@
           </c:val>
         </c:ser>
         <c:marker val="1"/>
-        <c:axId val="107923712"/>
-        <c:axId val="107696512"/>
+        <c:axId val="87788160"/>
+        <c:axId val="88264704"/>
       </c:lineChart>
       <c:catAx>
-        <c:axId val="107923712"/>
+        <c:axId val="87788160"/>
         <c:scaling>
           <c:orientation val="minMax"/>
         </c:scaling>
@@ -47788,14 +48767,14 @@
         </c:title>
         <c:numFmt formatCode="General" sourceLinked="1"/>
         <c:tickLblPos val="nextTo"/>
-        <c:crossAx val="107696512"/>
+        <c:crossAx val="88264704"/>
         <c:crosses val="autoZero"/>
         <c:auto val="1"/>
         <c:lblAlgn val="ctr"/>
         <c:lblOffset val="100"/>
       </c:catAx>
       <c:valAx>
-        <c:axId val="107696512"/>
+        <c:axId val="88264704"/>
         <c:scaling>
           <c:orientation val="minMax"/>
         </c:scaling>
@@ -47820,7 +48799,7 @@
         </c:title>
         <c:numFmt formatCode="General" sourceLinked="1"/>
         <c:tickLblPos val="nextTo"/>
-        <c:crossAx val="107923712"/>
+        <c:crossAx val="87788160"/>
         <c:crosses val="autoZero"/>
         <c:crossBetween val="between"/>
       </c:valAx>
@@ -47879,6 +48858,11 @@
               </c:strCache>
             </c:strRef>
           </c:tx>
+          <c:spPr>
+            <a:ln>
+              <a:prstDash val="dash"/>
+            </a:ln>
+          </c:spPr>
           <c:cat>
             <c:numRef>
               <c:f>Sheet1!$A$2:$A$5</c:f>
@@ -47936,6 +48920,11 @@
               </c:strCache>
             </c:strRef>
           </c:tx>
+          <c:spPr>
+            <a:ln>
+              <a:prstDash val="dash"/>
+            </a:ln>
+          </c:spPr>
           <c:cat>
             <c:numRef>
               <c:f>Sheet1!$A$2:$A$5</c:f>
@@ -47980,11 +48969,11 @@
           </c:val>
         </c:ser>
         <c:marker val="1"/>
-        <c:axId val="107709568"/>
-        <c:axId val="107711488"/>
+        <c:axId val="107826176"/>
+        <c:axId val="107834368"/>
       </c:lineChart>
       <c:catAx>
-        <c:axId val="107709568"/>
+        <c:axId val="107826176"/>
         <c:scaling>
           <c:orientation val="minMax"/>
         </c:scaling>
@@ -48013,14 +49002,14 @@
         </c:title>
         <c:numFmt formatCode="General" sourceLinked="1"/>
         <c:tickLblPos val="nextTo"/>
-        <c:crossAx val="107711488"/>
+        <c:crossAx val="107834368"/>
         <c:crosses val="autoZero"/>
         <c:auto val="1"/>
         <c:lblAlgn val="ctr"/>
         <c:lblOffset val="100"/>
       </c:catAx>
       <c:valAx>
-        <c:axId val="107711488"/>
+        <c:axId val="107834368"/>
         <c:scaling>
           <c:orientation val="minMax"/>
         </c:scaling>
@@ -48050,7 +49039,7 @@
         </c:title>
         <c:numFmt formatCode="General" sourceLinked="1"/>
         <c:tickLblPos val="nextTo"/>
-        <c:crossAx val="107709568"/>
+        <c:crossAx val="107826176"/>
         <c:crosses val="autoZero"/>
         <c:crossBetween val="between"/>
       </c:valAx>
@@ -48104,6 +49093,11 @@
               </c:strCache>
             </c:strRef>
           </c:tx>
+          <c:spPr>
+            <a:ln>
+              <a:prstDash val="dash"/>
+            </a:ln>
+          </c:spPr>
           <c:cat>
             <c:numRef>
               <c:f>Sheet1!$A$2:$A$5</c:f>
@@ -48161,6 +49155,11 @@
               </c:strCache>
             </c:strRef>
           </c:tx>
+          <c:spPr>
+            <a:ln>
+              <a:prstDash val="dash"/>
+            </a:ln>
+          </c:spPr>
           <c:cat>
             <c:numRef>
               <c:f>Sheet1!$A$2:$A$5</c:f>
@@ -48205,11 +49204,11 @@
           </c:val>
         </c:ser>
         <c:marker val="1"/>
-        <c:axId val="88264704"/>
-        <c:axId val="88266624"/>
+        <c:axId val="113899008"/>
+        <c:axId val="113900928"/>
       </c:lineChart>
       <c:catAx>
-        <c:axId val="88264704"/>
+        <c:axId val="113899008"/>
         <c:scaling>
           <c:orientation val="minMax"/>
         </c:scaling>
@@ -48238,14 +49237,14 @@
         </c:title>
         <c:numFmt formatCode="General" sourceLinked="1"/>
         <c:tickLblPos val="nextTo"/>
-        <c:crossAx val="88266624"/>
+        <c:crossAx val="113900928"/>
         <c:crosses val="autoZero"/>
         <c:auto val="1"/>
         <c:lblAlgn val="ctr"/>
         <c:lblOffset val="100"/>
       </c:catAx>
       <c:valAx>
-        <c:axId val="88266624"/>
+        <c:axId val="113900928"/>
         <c:scaling>
           <c:orientation val="minMax"/>
         </c:scaling>
@@ -48275,7 +49274,7 @@
         </c:title>
         <c:numFmt formatCode="General" sourceLinked="1"/>
         <c:tickLblPos val="nextTo"/>
-        <c:crossAx val="88264704"/>
+        <c:crossAx val="113899008"/>
         <c:crosses val="autoZero"/>
         <c:crossBetween val="between"/>
       </c:valAx>
@@ -48330,6 +49329,11 @@
               </c:strCache>
             </c:strRef>
           </c:tx>
+          <c:spPr>
+            <a:ln>
+              <a:prstDash val="dash"/>
+            </a:ln>
+          </c:spPr>
           <c:cat>
             <c:numRef>
               <c:f>Sheet1!$A$2:$A$5</c:f>
@@ -48387,6 +49391,11 @@
               </c:strCache>
             </c:strRef>
           </c:tx>
+          <c:spPr>
+            <a:ln>
+              <a:prstDash val="dash"/>
+            </a:ln>
+          </c:spPr>
           <c:cat>
             <c:numRef>
               <c:f>Sheet1!$A$2:$A$5</c:f>
@@ -48444,6 +49453,11 @@
               </c:strCache>
             </c:strRef>
           </c:tx>
+          <c:spPr>
+            <a:ln>
+              <a:prstDash val="dash"/>
+            </a:ln>
+          </c:spPr>
           <c:cat>
             <c:numRef>
               <c:f>Sheet1!$A$2:$A$5</c:f>
@@ -48488,11 +49502,11 @@
           </c:val>
         </c:ser>
         <c:marker val="1"/>
-        <c:axId val="107904384"/>
-        <c:axId val="107808256"/>
+        <c:axId val="128777216"/>
+        <c:axId val="114189440"/>
       </c:lineChart>
       <c:catAx>
-        <c:axId val="107904384"/>
+        <c:axId val="128777216"/>
         <c:scaling>
           <c:orientation val="minMax"/>
         </c:scaling>
@@ -48521,14 +49535,14 @@
         </c:title>
         <c:numFmt formatCode="General" sourceLinked="1"/>
         <c:tickLblPos val="nextTo"/>
-        <c:crossAx val="107808256"/>
+        <c:crossAx val="114189440"/>
         <c:crosses val="autoZero"/>
         <c:auto val="1"/>
         <c:lblAlgn val="ctr"/>
         <c:lblOffset val="100"/>
       </c:catAx>
       <c:valAx>
-        <c:axId val="107808256"/>
+        <c:axId val="114189440"/>
         <c:scaling>
           <c:orientation val="minMax"/>
         </c:scaling>
@@ -48553,7 +49567,7 @@
         </c:title>
         <c:numFmt formatCode="General" sourceLinked="1"/>
         <c:tickLblPos val="nextTo"/>
-        <c:crossAx val="107904384"/>
+        <c:crossAx val="128777216"/>
         <c:crosses val="autoZero"/>
         <c:crossBetween val="between"/>
       </c:valAx>
@@ -48669,11 +49683,11 @@
           </c:val>
         </c:ser>
         <c:marker val="1"/>
-        <c:axId val="108198528"/>
-        <c:axId val="107635456"/>
+        <c:axId val="114264320"/>
+        <c:axId val="114291072"/>
       </c:lineChart>
       <c:catAx>
-        <c:axId val="108198528"/>
+        <c:axId val="114264320"/>
         <c:scaling>
           <c:orientation val="minMax"/>
         </c:scaling>
@@ -48697,14 +49711,14 @@
         </c:title>
         <c:numFmt formatCode="General" sourceLinked="1"/>
         <c:tickLblPos val="nextTo"/>
-        <c:crossAx val="107635456"/>
+        <c:crossAx val="114291072"/>
         <c:crosses val="autoZero"/>
         <c:auto val="1"/>
         <c:lblAlgn val="ctr"/>
         <c:lblOffset val="100"/>
       </c:catAx>
       <c:valAx>
-        <c:axId val="107635456"/>
+        <c:axId val="114291072"/>
         <c:scaling>
           <c:orientation val="minMax"/>
         </c:scaling>
@@ -48729,7 +49743,7 @@
         </c:title>
         <c:numFmt formatCode="General" sourceLinked="1"/>
         <c:tickLblPos val="nextTo"/>
-        <c:crossAx val="108198528"/>
+        <c:crossAx val="114264320"/>
         <c:crosses val="autoZero"/>
         <c:crossBetween val="between"/>
       </c:valAx>
@@ -48826,11 +49840,11 @@
             </c:numRef>
           </c:val>
         </c:ser>
-        <c:axId val="108258048"/>
-        <c:axId val="108259968"/>
+        <c:axId val="114311552"/>
+        <c:axId val="114313472"/>
       </c:barChart>
       <c:catAx>
-        <c:axId val="108258048"/>
+        <c:axId val="114311552"/>
         <c:scaling>
           <c:orientation val="minMax"/>
         </c:scaling>
@@ -48854,14 +49868,14 @@
         </c:title>
         <c:numFmt formatCode="General" sourceLinked="1"/>
         <c:tickLblPos val="nextTo"/>
-        <c:crossAx val="108259968"/>
+        <c:crossAx val="114313472"/>
         <c:crosses val="autoZero"/>
         <c:auto val="1"/>
         <c:lblAlgn val="ctr"/>
         <c:lblOffset val="100"/>
       </c:catAx>
       <c:valAx>
-        <c:axId val="108259968"/>
+        <c:axId val="114313472"/>
         <c:scaling>
           <c:orientation val="minMax"/>
         </c:scaling>
@@ -48886,7 +49900,7 @@
         </c:title>
         <c:numFmt formatCode="General" sourceLinked="1"/>
         <c:tickLblPos val="nextTo"/>
-        <c:crossAx val="108258048"/>
+        <c:crossAx val="114311552"/>
         <c:crosses val="autoZero"/>
         <c:crossBetween val="between"/>
       </c:valAx>
@@ -48978,11 +49992,11 @@
           </c:val>
         </c:ser>
         <c:gapWidth val="100"/>
-        <c:axId val="108355968"/>
-        <c:axId val="108349696"/>
+        <c:axId val="114368512"/>
+        <c:axId val="114345856"/>
       </c:barChart>
       <c:valAx>
-        <c:axId val="108349696"/>
+        <c:axId val="114345856"/>
         <c:scaling>
           <c:orientation val="minMax"/>
         </c:scaling>
@@ -49007,12 +50021,12 @@
         </c:title>
         <c:numFmt formatCode="General" sourceLinked="1"/>
         <c:tickLblPos val="nextTo"/>
-        <c:crossAx val="108355968"/>
+        <c:crossAx val="114368512"/>
         <c:crosses val="autoZero"/>
         <c:crossBetween val="between"/>
       </c:valAx>
       <c:catAx>
-        <c:axId val="108355968"/>
+        <c:axId val="114368512"/>
         <c:scaling>
           <c:orientation val="minMax"/>
         </c:scaling>
@@ -49036,7 +50050,7 @@
         </c:title>
         <c:numFmt formatCode="General" sourceLinked="1"/>
         <c:tickLblPos val="nextTo"/>
-        <c:crossAx val="108349696"/>
+        <c:crossAx val="114345856"/>
         <c:crosses val="autoZero"/>
         <c:auto val="1"/>
         <c:lblAlgn val="ctr"/>
@@ -49151,11 +50165,11 @@
           </c:val>
         </c:ser>
         <c:marker val="1"/>
-        <c:axId val="108244992"/>
-        <c:axId val="108246912"/>
+        <c:axId val="114384256"/>
+        <c:axId val="107623936"/>
       </c:lineChart>
       <c:catAx>
-        <c:axId val="108244992"/>
+        <c:axId val="114384256"/>
         <c:scaling>
           <c:orientation val="minMax"/>
         </c:scaling>
@@ -49179,14 +50193,14 @@
         </c:title>
         <c:numFmt formatCode="General" sourceLinked="1"/>
         <c:tickLblPos val="nextTo"/>
-        <c:crossAx val="108246912"/>
+        <c:crossAx val="107623936"/>
         <c:crosses val="autoZero"/>
         <c:auto val="1"/>
         <c:lblAlgn val="ctr"/>
         <c:lblOffset val="100"/>
       </c:catAx>
       <c:valAx>
-        <c:axId val="108246912"/>
+        <c:axId val="107623936"/>
         <c:scaling>
           <c:orientation val="minMax"/>
           <c:max val="100"/>
@@ -49213,7 +50227,7 @@
         </c:title>
         <c:numFmt formatCode="General" sourceLinked="1"/>
         <c:tickLblPos val="nextTo"/>
-        <c:crossAx val="108244992"/>
+        <c:crossAx val="114384256"/>
         <c:crosses val="autoZero"/>
         <c:crossBetween val="between"/>
       </c:valAx>
@@ -50309,27 +51323,27 @@
   </dgm:ptLst>
   <dgm:cxnLst>
     <dgm:cxn modelId="{7DC00100-EA48-4D5A-B7E6-69C33E11AE02}" srcId="{419ACEBB-5722-479E-B0B7-8659CF504A7A}" destId="{D6E1D1EF-BBFE-45A7-B89F-D05F049882D5}" srcOrd="1" destOrd="0" parTransId="{24F58E6A-6674-479B-85D0-9C893E60988F}" sibTransId="{F9ED263E-C5B6-4614-87A3-6C65BC6603A2}"/>
-    <dgm:cxn modelId="{D396277F-1D3E-46C3-9A65-7628D23E0A50}" type="presOf" srcId="{49820B53-F5E0-46F3-AA0F-071199B9DDA4}" destId="{A900E621-98FF-4E9C-BC42-38F592AF8D1A}" srcOrd="1" destOrd="0" presId="urn:microsoft.com/office/officeart/2005/8/layout/cycle2"/>
-    <dgm:cxn modelId="{D56AAC47-4D3B-4101-BAA0-0B8D89180C4B}" type="presOf" srcId="{F9ED263E-C5B6-4614-87A3-6C65BC6603A2}" destId="{9BBE86DC-6DD5-42A4-BDC2-3486940BE1C3}" srcOrd="0" destOrd="0" presId="urn:microsoft.com/office/officeart/2005/8/layout/cycle2"/>
+    <dgm:cxn modelId="{74F933C9-F18F-40F5-B11E-2A88434B6268}" type="presOf" srcId="{2CAC7640-32FA-488C-BC5A-D96A15534C31}" destId="{8C9A6717-CD2F-4FD7-AF06-38C4F1F9E2B6}" srcOrd="0" destOrd="0" presId="urn:microsoft.com/office/officeart/2005/8/layout/cycle2"/>
     <dgm:cxn modelId="{A14DABDE-68C2-441F-B3FC-49301DE9D58E}" srcId="{419ACEBB-5722-479E-B0B7-8659CF504A7A}" destId="{2CAC7640-32FA-488C-BC5A-D96A15534C31}" srcOrd="2" destOrd="0" parTransId="{8850F636-A189-463D-B3F9-7AA8734DA6BE}" sibTransId="{40C3BA2E-675D-4C34-A179-381067C0B5ED}"/>
-    <dgm:cxn modelId="{F5BB28A3-92B2-49B4-A482-42CD18D0761E}" type="presOf" srcId="{40C3BA2E-675D-4C34-A179-381067C0B5ED}" destId="{662F67DE-3C4F-4AD1-9DF0-8B7F7239820F}" srcOrd="0" destOrd="0" presId="urn:microsoft.com/office/officeart/2005/8/layout/cycle2"/>
-    <dgm:cxn modelId="{728D3749-DA5C-446C-86A5-4BE35D8571F9}" type="presOf" srcId="{D6E1D1EF-BBFE-45A7-B89F-D05F049882D5}" destId="{EFCFFEA9-478F-4470-9C49-6EFDFF5C6149}" srcOrd="0" destOrd="0" presId="urn:microsoft.com/office/officeart/2005/8/layout/cycle2"/>
-    <dgm:cxn modelId="{FD8663E6-4E9C-4675-8F1C-36CBFA735A67}" type="presOf" srcId="{419ACEBB-5722-479E-B0B7-8659CF504A7A}" destId="{A1E095AE-3857-4A5B-8AA8-3037B38B42F2}" srcOrd="0" destOrd="0" presId="urn:microsoft.com/office/officeart/2005/8/layout/cycle2"/>
-    <dgm:cxn modelId="{C3D52912-AACB-4179-925D-CFAB9DF761C6}" type="presOf" srcId="{49820B53-F5E0-46F3-AA0F-071199B9DDA4}" destId="{7E7452DF-39A4-4D58-A9C3-F30917D80232}" srcOrd="0" destOrd="0" presId="urn:microsoft.com/office/officeart/2005/8/layout/cycle2"/>
-    <dgm:cxn modelId="{359C52DE-91CD-4319-AFD8-6FBFF25B47CF}" type="presOf" srcId="{FB846660-E837-409F-91FB-713621EE1BA4}" destId="{FE205028-38A1-492C-85DD-997F91C79DB3}" srcOrd="0" destOrd="0" presId="urn:microsoft.com/office/officeart/2005/8/layout/cycle2"/>
+    <dgm:cxn modelId="{CC54C52F-BA49-43FD-AD55-5416A164B3DA}" type="presOf" srcId="{F9ED263E-C5B6-4614-87A3-6C65BC6603A2}" destId="{9BBE86DC-6DD5-42A4-BDC2-3486940BE1C3}" srcOrd="0" destOrd="0" presId="urn:microsoft.com/office/officeart/2005/8/layout/cycle2"/>
+    <dgm:cxn modelId="{FBF5BE40-AB07-4F55-AACE-6490E11F93EF}" type="presOf" srcId="{49820B53-F5E0-46F3-AA0F-071199B9DDA4}" destId="{7E7452DF-39A4-4D58-A9C3-F30917D80232}" srcOrd="0" destOrd="0" presId="urn:microsoft.com/office/officeart/2005/8/layout/cycle2"/>
+    <dgm:cxn modelId="{D9EE450A-BCA4-4BCD-8954-84EF61FA5CEA}" type="presOf" srcId="{D6E1D1EF-BBFE-45A7-B89F-D05F049882D5}" destId="{EFCFFEA9-478F-4470-9C49-6EFDFF5C6149}" srcOrd="0" destOrd="0" presId="urn:microsoft.com/office/officeart/2005/8/layout/cycle2"/>
+    <dgm:cxn modelId="{8907D65A-FA83-4320-96B7-CA7DCB5930C2}" type="presOf" srcId="{F9ED263E-C5B6-4614-87A3-6C65BC6603A2}" destId="{1614BF04-874F-43D0-9D7A-D12C00CFAFEB}" srcOrd="1" destOrd="0" presId="urn:microsoft.com/office/officeart/2005/8/layout/cycle2"/>
+    <dgm:cxn modelId="{7B66D8E7-DF22-469F-8DC1-8313C0784D76}" type="presOf" srcId="{40C3BA2E-675D-4C34-A179-381067C0B5ED}" destId="{662F67DE-3C4F-4AD1-9DF0-8B7F7239820F}" srcOrd="0" destOrd="0" presId="urn:microsoft.com/office/officeart/2005/8/layout/cycle2"/>
     <dgm:cxn modelId="{FA9CC1A0-953C-4ECA-9C5D-A2B4DA93A9D2}" srcId="{419ACEBB-5722-479E-B0B7-8659CF504A7A}" destId="{FB846660-E837-409F-91FB-713621EE1BA4}" srcOrd="0" destOrd="0" parTransId="{B89FC2F6-CAF1-4BD6-91D3-A26911644E23}" sibTransId="{49820B53-F5E0-46F3-AA0F-071199B9DDA4}"/>
-    <dgm:cxn modelId="{DAF81D5A-022F-4D1F-B3FA-D6A855EF30DF}" type="presOf" srcId="{40C3BA2E-675D-4C34-A179-381067C0B5ED}" destId="{8F1913D1-F83C-4008-B24E-5D647F6E3BFB}" srcOrd="1" destOrd="0" presId="urn:microsoft.com/office/officeart/2005/8/layout/cycle2"/>
-    <dgm:cxn modelId="{0575FBA9-7128-4096-B9CA-CB49979518AA}" type="presOf" srcId="{2CAC7640-32FA-488C-BC5A-D96A15534C31}" destId="{8C9A6717-CD2F-4FD7-AF06-38C4F1F9E2B6}" srcOrd="0" destOrd="0" presId="urn:microsoft.com/office/officeart/2005/8/layout/cycle2"/>
-    <dgm:cxn modelId="{E3C09C17-4F43-4199-878C-47F491DFB23C}" type="presOf" srcId="{F9ED263E-C5B6-4614-87A3-6C65BC6603A2}" destId="{1614BF04-874F-43D0-9D7A-D12C00CFAFEB}" srcOrd="1" destOrd="0" presId="urn:microsoft.com/office/officeart/2005/8/layout/cycle2"/>
-    <dgm:cxn modelId="{A87F77A9-DA39-486F-B5B8-775890E7F0A1}" type="presParOf" srcId="{A1E095AE-3857-4A5B-8AA8-3037B38B42F2}" destId="{FE205028-38A1-492C-85DD-997F91C79DB3}" srcOrd="0" destOrd="0" presId="urn:microsoft.com/office/officeart/2005/8/layout/cycle2"/>
-    <dgm:cxn modelId="{A85E2F1B-6D6C-475E-950E-CC9F45008C7B}" type="presParOf" srcId="{A1E095AE-3857-4A5B-8AA8-3037B38B42F2}" destId="{7E7452DF-39A4-4D58-A9C3-F30917D80232}" srcOrd="1" destOrd="0" presId="urn:microsoft.com/office/officeart/2005/8/layout/cycle2"/>
-    <dgm:cxn modelId="{57BCBB9B-1CFC-4A1F-9EED-5BB7761525DD}" type="presParOf" srcId="{7E7452DF-39A4-4D58-A9C3-F30917D80232}" destId="{A900E621-98FF-4E9C-BC42-38F592AF8D1A}" srcOrd="0" destOrd="0" presId="urn:microsoft.com/office/officeart/2005/8/layout/cycle2"/>
-    <dgm:cxn modelId="{3F0090CD-7DE9-49EE-8558-6952AA964560}" type="presParOf" srcId="{A1E095AE-3857-4A5B-8AA8-3037B38B42F2}" destId="{EFCFFEA9-478F-4470-9C49-6EFDFF5C6149}" srcOrd="2" destOrd="0" presId="urn:microsoft.com/office/officeart/2005/8/layout/cycle2"/>
-    <dgm:cxn modelId="{E0A2B9BD-B460-47CB-8A2C-1AA1C752B46C}" type="presParOf" srcId="{A1E095AE-3857-4A5B-8AA8-3037B38B42F2}" destId="{9BBE86DC-6DD5-42A4-BDC2-3486940BE1C3}" srcOrd="3" destOrd="0" presId="urn:microsoft.com/office/officeart/2005/8/layout/cycle2"/>
-    <dgm:cxn modelId="{F00EF422-4A98-43EE-9DBC-C931F4F404BF}" type="presParOf" srcId="{9BBE86DC-6DD5-42A4-BDC2-3486940BE1C3}" destId="{1614BF04-874F-43D0-9D7A-D12C00CFAFEB}" srcOrd="0" destOrd="0" presId="urn:microsoft.com/office/officeart/2005/8/layout/cycle2"/>
-    <dgm:cxn modelId="{13ECDC77-9D91-4FDB-85FC-3A73BA90DCC7}" type="presParOf" srcId="{A1E095AE-3857-4A5B-8AA8-3037B38B42F2}" destId="{8C9A6717-CD2F-4FD7-AF06-38C4F1F9E2B6}" srcOrd="4" destOrd="0" presId="urn:microsoft.com/office/officeart/2005/8/layout/cycle2"/>
-    <dgm:cxn modelId="{F94301F2-D6CE-4E9A-9290-C7502313C794}" type="presParOf" srcId="{A1E095AE-3857-4A5B-8AA8-3037B38B42F2}" destId="{662F67DE-3C4F-4AD1-9DF0-8B7F7239820F}" srcOrd="5" destOrd="0" presId="urn:microsoft.com/office/officeart/2005/8/layout/cycle2"/>
-    <dgm:cxn modelId="{A340A828-5E2B-430C-8ED3-D02C58E97F74}" type="presParOf" srcId="{662F67DE-3C4F-4AD1-9DF0-8B7F7239820F}" destId="{8F1913D1-F83C-4008-B24E-5D647F6E3BFB}" srcOrd="0" destOrd="0" presId="urn:microsoft.com/office/officeart/2005/8/layout/cycle2"/>
+    <dgm:cxn modelId="{A6D5EBE3-1E04-4E7B-BFCB-A8226095BEED}" type="presOf" srcId="{49820B53-F5E0-46F3-AA0F-071199B9DDA4}" destId="{A900E621-98FF-4E9C-BC42-38F592AF8D1A}" srcOrd="1" destOrd="0" presId="urn:microsoft.com/office/officeart/2005/8/layout/cycle2"/>
+    <dgm:cxn modelId="{6C15D34C-81EC-4BE4-B22F-DE7158FDC201}" type="presOf" srcId="{FB846660-E837-409F-91FB-713621EE1BA4}" destId="{FE205028-38A1-492C-85DD-997F91C79DB3}" srcOrd="0" destOrd="0" presId="urn:microsoft.com/office/officeart/2005/8/layout/cycle2"/>
+    <dgm:cxn modelId="{F78DA44D-5C6C-4E8C-B518-DE83706BF2D4}" type="presOf" srcId="{40C3BA2E-675D-4C34-A179-381067C0B5ED}" destId="{8F1913D1-F83C-4008-B24E-5D647F6E3BFB}" srcOrd="1" destOrd="0" presId="urn:microsoft.com/office/officeart/2005/8/layout/cycle2"/>
+    <dgm:cxn modelId="{9CADDADF-D2D4-4F24-B7B3-24628C98EE35}" type="presOf" srcId="{419ACEBB-5722-479E-B0B7-8659CF504A7A}" destId="{A1E095AE-3857-4A5B-8AA8-3037B38B42F2}" srcOrd="0" destOrd="0" presId="urn:microsoft.com/office/officeart/2005/8/layout/cycle2"/>
+    <dgm:cxn modelId="{7B73B3A2-DAE3-49E8-BA77-FEAE4F87D14C}" type="presParOf" srcId="{A1E095AE-3857-4A5B-8AA8-3037B38B42F2}" destId="{FE205028-38A1-492C-85DD-997F91C79DB3}" srcOrd="0" destOrd="0" presId="urn:microsoft.com/office/officeart/2005/8/layout/cycle2"/>
+    <dgm:cxn modelId="{46239A68-6063-4CD5-83AA-CCDD40E81562}" type="presParOf" srcId="{A1E095AE-3857-4A5B-8AA8-3037B38B42F2}" destId="{7E7452DF-39A4-4D58-A9C3-F30917D80232}" srcOrd="1" destOrd="0" presId="urn:microsoft.com/office/officeart/2005/8/layout/cycle2"/>
+    <dgm:cxn modelId="{80357770-EB89-4868-9A72-25722C98DC86}" type="presParOf" srcId="{7E7452DF-39A4-4D58-A9C3-F30917D80232}" destId="{A900E621-98FF-4E9C-BC42-38F592AF8D1A}" srcOrd="0" destOrd="0" presId="urn:microsoft.com/office/officeart/2005/8/layout/cycle2"/>
+    <dgm:cxn modelId="{78EA91BA-6DC7-4284-9EA1-99D82DD2C3DB}" type="presParOf" srcId="{A1E095AE-3857-4A5B-8AA8-3037B38B42F2}" destId="{EFCFFEA9-478F-4470-9C49-6EFDFF5C6149}" srcOrd="2" destOrd="0" presId="urn:microsoft.com/office/officeart/2005/8/layout/cycle2"/>
+    <dgm:cxn modelId="{3A783BAB-451E-44EC-8FA8-D40C4519CDB2}" type="presParOf" srcId="{A1E095AE-3857-4A5B-8AA8-3037B38B42F2}" destId="{9BBE86DC-6DD5-42A4-BDC2-3486940BE1C3}" srcOrd="3" destOrd="0" presId="urn:microsoft.com/office/officeart/2005/8/layout/cycle2"/>
+    <dgm:cxn modelId="{279084B8-A4F2-4BF2-895E-903E1F7C833D}" type="presParOf" srcId="{9BBE86DC-6DD5-42A4-BDC2-3486940BE1C3}" destId="{1614BF04-874F-43D0-9D7A-D12C00CFAFEB}" srcOrd="0" destOrd="0" presId="urn:microsoft.com/office/officeart/2005/8/layout/cycle2"/>
+    <dgm:cxn modelId="{BE499078-8FBF-4AF4-B6FB-11875F74B263}" type="presParOf" srcId="{A1E095AE-3857-4A5B-8AA8-3037B38B42F2}" destId="{8C9A6717-CD2F-4FD7-AF06-38C4F1F9E2B6}" srcOrd="4" destOrd="0" presId="urn:microsoft.com/office/officeart/2005/8/layout/cycle2"/>
+    <dgm:cxn modelId="{B1569BD5-1633-4D7D-96A0-68806E0EF162}" type="presParOf" srcId="{A1E095AE-3857-4A5B-8AA8-3037B38B42F2}" destId="{662F67DE-3C4F-4AD1-9DF0-8B7F7239820F}" srcOrd="5" destOrd="0" presId="urn:microsoft.com/office/officeart/2005/8/layout/cycle2"/>
+    <dgm:cxn modelId="{9D6198D3-544D-4A2B-B6CA-C49DA0A9E096}" type="presParOf" srcId="{662F67DE-3C4F-4AD1-9DF0-8B7F7239820F}" destId="{8F1913D1-F83C-4008-B24E-5D647F6E3BFB}" srcOrd="0" destOrd="0" presId="urn:microsoft.com/office/officeart/2005/8/layout/cycle2"/>
   </dgm:cxnLst>
   <dgm:bg/>
   <dgm:whole/>
@@ -52904,7 +53918,7 @@
 </file>
 
 <file path=customXml/itemProps1.xml><?xml version="1.0" encoding="utf-8"?>
-<ds:datastoreItem xmlns:ds="http://schemas.openxmlformats.org/officeDocument/2006/customXml" ds:itemID="{6135D1A5-C056-4BC4-A143-71F03659283E}">
+<ds:datastoreItem xmlns:ds="http://schemas.openxmlformats.org/officeDocument/2006/customXml" ds:itemID="{F96605CB-0F13-4AD7-8BC8-E2E470E6A460}">
   <ds:schemaRefs>
     <ds:schemaRef ds:uri="http://schemas.openxmlformats.org/officeDocument/2006/bibliography"/>
   </ds:schemaRefs>

</xml_diff>